<commit_message>
PDF Finished Tech Report
</commit_message>
<xml_diff>
--- a/Documentation/Tech Report/Technical Report Navjot Singh Virk x13112406 Software Development Project MeetingRoom Pro.docx
+++ b/Documentation/Tech Report/Technical Report Navjot Singh Virk x13112406 Software Development Project MeetingRoom Pro.docx
@@ -211,6 +211,8 @@
             </w:rPr>
             <w:t>National College of Ireland</w:t>
           </w:r>
+          <w:bookmarkStart w:id="0" w:name="_GoBack"/>
+          <w:bookmarkEnd w:id="0"/>
           <w:r>
             <w:rPr>
               <w:rFonts w:asciiTheme="minorHAnsi" w:hAnsiTheme="minorHAnsi"/>
@@ -522,7 +524,7 @@
             </w:rPr>
             <w:fldChar w:fldCharType="separate"/>
           </w:r>
-          <w:hyperlink w:anchor="_Toc469260902" w:history="1">
+          <w:hyperlink w:anchor="_Toc469261591" w:history="1">
             <w:r>
               <w:rPr>
                 <w:rStyle w:val="Hyperlink"/>
@@ -550,7 +552,7 @@
                 <w:noProof/>
                 <w:webHidden/>
               </w:rPr>
-              <w:instrText xml:space="preserve"> PAGEREF _Toc469260902 \h </w:instrText>
+              <w:instrText xml:space="preserve"> PAGEREF _Toc469261591 \h </w:instrText>
             </w:r>
             <w:r>
               <w:rPr>
@@ -597,7 +599,7 @@
               <w:lang w:val="en-GB" w:eastAsia="en-GB"/>
             </w:rPr>
           </w:pPr>
-          <w:hyperlink w:anchor="_Toc469260903" w:history="1">
+          <w:hyperlink w:anchor="_Toc469261592" w:history="1">
             <w:r>
               <w:rPr>
                 <w:rStyle w:val="Hyperlink"/>
@@ -644,7 +646,7 @@
                 <w:noProof/>
                 <w:webHidden/>
               </w:rPr>
-              <w:instrText xml:space="preserve"> PAGEREF _Toc469260903 \h </w:instrText>
+              <w:instrText xml:space="preserve"> PAGEREF _Toc469261592 \h </w:instrText>
             </w:r>
             <w:r>
               <w:rPr>
@@ -691,7 +693,7 @@
               <w:lang w:val="en-GB" w:eastAsia="en-GB"/>
             </w:rPr>
           </w:pPr>
-          <w:hyperlink w:anchor="_Toc469260904" w:history="1">
+          <w:hyperlink w:anchor="_Toc469261593" w:history="1">
             <w:r>
               <w:rPr>
                 <w:rStyle w:val="Hyperlink"/>
@@ -738,7 +740,7 @@
                 <w:noProof/>
                 <w:webHidden/>
               </w:rPr>
-              <w:instrText xml:space="preserve"> PAGEREF _Toc469260904 \h </w:instrText>
+              <w:instrText xml:space="preserve"> PAGEREF _Toc469261593 \h </w:instrText>
             </w:r>
             <w:r>
               <w:rPr>
@@ -785,7 +787,7 @@
               <w:lang w:val="en-GB" w:eastAsia="en-GB"/>
             </w:rPr>
           </w:pPr>
-          <w:hyperlink w:anchor="_Toc469260905" w:history="1">
+          <w:hyperlink w:anchor="_Toc469261594" w:history="1">
             <w:r>
               <w:rPr>
                 <w:rStyle w:val="Hyperlink"/>
@@ -832,7 +834,7 @@
                 <w:noProof/>
                 <w:webHidden/>
               </w:rPr>
-              <w:instrText xml:space="preserve"> PAGEREF _Toc469260905 \h </w:instrText>
+              <w:instrText xml:space="preserve"> PAGEREF _Toc469261594 \h </w:instrText>
             </w:r>
             <w:r>
               <w:rPr>
@@ -879,7 +881,7 @@
               <w:lang w:val="en-GB" w:eastAsia="en-GB"/>
             </w:rPr>
           </w:pPr>
-          <w:hyperlink w:anchor="_Toc469260906" w:history="1">
+          <w:hyperlink w:anchor="_Toc469261595" w:history="1">
             <w:r>
               <w:rPr>
                 <w:rStyle w:val="Hyperlink"/>
@@ -926,7 +928,7 @@
                 <w:noProof/>
                 <w:webHidden/>
               </w:rPr>
-              <w:instrText xml:space="preserve"> PAGEREF _Toc469260906 \h </w:instrText>
+              <w:instrText xml:space="preserve"> PAGEREF _Toc469261595 \h </w:instrText>
             </w:r>
             <w:r>
               <w:rPr>
@@ -973,7 +975,7 @@
               <w:lang w:val="en-GB" w:eastAsia="en-GB"/>
             </w:rPr>
           </w:pPr>
-          <w:hyperlink w:anchor="_Toc469260907" w:history="1">
+          <w:hyperlink w:anchor="_Toc469261596" w:history="1">
             <w:r>
               <w:rPr>
                 <w:rStyle w:val="Hyperlink"/>
@@ -1020,7 +1022,7 @@
                 <w:noProof/>
                 <w:webHidden/>
               </w:rPr>
-              <w:instrText xml:space="preserve"> PAGEREF _Toc469260907 \h </w:instrText>
+              <w:instrText xml:space="preserve"> PAGEREF _Toc469261596 \h </w:instrText>
             </w:r>
             <w:r>
               <w:rPr>
@@ -1067,7 +1069,7 @@
               <w:lang w:val="en-GB" w:eastAsia="en-GB"/>
             </w:rPr>
           </w:pPr>
-          <w:hyperlink w:anchor="_Toc469260908" w:history="1">
+          <w:hyperlink w:anchor="_Toc469261597" w:history="1">
             <w:r>
               <w:rPr>
                 <w:rStyle w:val="Hyperlink"/>
@@ -1114,7 +1116,7 @@
                 <w:noProof/>
                 <w:webHidden/>
               </w:rPr>
-              <w:instrText xml:space="preserve"> PAGEREF _Toc469260908 \h </w:instrText>
+              <w:instrText xml:space="preserve"> PAGEREF _Toc469261597 \h </w:instrText>
             </w:r>
             <w:r>
               <w:rPr>
@@ -1161,7 +1163,7 @@
               <w:lang w:val="en-GB" w:eastAsia="en-GB"/>
             </w:rPr>
           </w:pPr>
-          <w:hyperlink w:anchor="_Toc469260909" w:history="1">
+          <w:hyperlink w:anchor="_Toc469261598" w:history="1">
             <w:r>
               <w:rPr>
                 <w:rStyle w:val="Hyperlink"/>
@@ -1208,7 +1210,7 @@
                 <w:noProof/>
                 <w:webHidden/>
               </w:rPr>
-              <w:instrText xml:space="preserve"> PAGEREF _Toc469260909 \h </w:instrText>
+              <w:instrText xml:space="preserve"> PAGEREF _Toc469261598 \h </w:instrText>
             </w:r>
             <w:r>
               <w:rPr>
@@ -1254,7 +1256,7 @@
               <w:lang w:val="en-GB" w:eastAsia="en-GB"/>
             </w:rPr>
           </w:pPr>
-          <w:hyperlink w:anchor="_Toc469260910" w:history="1">
+          <w:hyperlink w:anchor="_Toc469261599" w:history="1">
             <w:r>
               <w:rPr>
                 <w:rStyle w:val="Hyperlink"/>
@@ -1300,7 +1302,7 @@
                 <w:noProof/>
                 <w:webHidden/>
               </w:rPr>
-              <w:instrText xml:space="preserve"> PAGEREF _Toc469260910 \h </w:instrText>
+              <w:instrText xml:space="preserve"> PAGEREF _Toc469261599 \h </w:instrText>
             </w:r>
             <w:r>
               <w:rPr>
@@ -1346,7 +1348,7 @@
               <w:lang w:val="en-GB" w:eastAsia="en-GB"/>
             </w:rPr>
           </w:pPr>
-          <w:hyperlink w:anchor="_Toc469260911" w:history="1">
+          <w:hyperlink w:anchor="_Toc469261600" w:history="1">
             <w:r>
               <w:rPr>
                 <w:rStyle w:val="Hyperlink"/>
@@ -1399,7 +1401,7 @@
                 <w:noProof/>
                 <w:webHidden/>
               </w:rPr>
-              <w:instrText xml:space="preserve"> PAGEREF _Toc469260911 \h </w:instrText>
+              <w:instrText xml:space="preserve"> PAGEREF _Toc469261600 \h </w:instrText>
             </w:r>
             <w:r>
               <w:rPr>
@@ -1445,7 +1447,7 @@
               <w:lang w:val="en-GB" w:eastAsia="en-GB"/>
             </w:rPr>
           </w:pPr>
-          <w:hyperlink w:anchor="_Toc469260912" w:history="1">
+          <w:hyperlink w:anchor="_Toc469261601" w:history="1">
             <w:r>
               <w:rPr>
                 <w:rStyle w:val="Hyperlink"/>
@@ -1498,7 +1500,7 @@
                 <w:noProof/>
                 <w:webHidden/>
               </w:rPr>
-              <w:instrText xml:space="preserve"> PAGEREF _Toc469260912 \h </w:instrText>
+              <w:instrText xml:space="preserve"> PAGEREF _Toc469261601 \h </w:instrText>
             </w:r>
             <w:r>
               <w:rPr>
@@ -1518,7 +1520,7 @@
                 <w:noProof/>
                 <w:webHidden/>
               </w:rPr>
-              <w:t>11</w:t>
+              <w:t>10</w:t>
             </w:r>
             <w:r>
               <w:rPr>
@@ -1544,7 +1546,7 @@
               <w:lang w:val="en-GB" w:eastAsia="en-GB"/>
             </w:rPr>
           </w:pPr>
-          <w:hyperlink w:anchor="_Toc469260913" w:history="1">
+          <w:hyperlink w:anchor="_Toc469261602" w:history="1">
             <w:r>
               <w:rPr>
                 <w:rStyle w:val="Hyperlink"/>
@@ -1597,7 +1599,7 @@
                 <w:noProof/>
                 <w:webHidden/>
               </w:rPr>
-              <w:instrText xml:space="preserve"> PAGEREF _Toc469260913 \h </w:instrText>
+              <w:instrText xml:space="preserve"> PAGEREF _Toc469261602 \h </w:instrText>
             </w:r>
             <w:r>
               <w:rPr>
@@ -1617,7 +1619,7 @@
                 <w:noProof/>
                 <w:webHidden/>
               </w:rPr>
-              <w:t>12</w:t>
+              <w:t>11</w:t>
             </w:r>
             <w:r>
               <w:rPr>
@@ -1643,7 +1645,7 @@
               <w:lang w:val="en-GB" w:eastAsia="en-GB"/>
             </w:rPr>
           </w:pPr>
-          <w:hyperlink w:anchor="_Toc469260914" w:history="1">
+          <w:hyperlink w:anchor="_Toc469261603" w:history="1">
             <w:r>
               <w:rPr>
                 <w:rStyle w:val="Hyperlink"/>
@@ -1696,7 +1698,7 @@
                 <w:noProof/>
                 <w:webHidden/>
               </w:rPr>
-              <w:instrText xml:space="preserve"> PAGEREF _Toc469260914 \h </w:instrText>
+              <w:instrText xml:space="preserve"> PAGEREF _Toc469261603 \h </w:instrText>
             </w:r>
             <w:r>
               <w:rPr>
@@ -1716,7 +1718,7 @@
                 <w:noProof/>
                 <w:webHidden/>
               </w:rPr>
-              <w:t>13</w:t>
+              <w:t>12</w:t>
             </w:r>
             <w:r>
               <w:rPr>
@@ -1742,7 +1744,7 @@
               <w:lang w:val="en-GB" w:eastAsia="en-GB"/>
             </w:rPr>
           </w:pPr>
-          <w:hyperlink w:anchor="_Toc469260915" w:history="1">
+          <w:hyperlink w:anchor="_Toc469261604" w:history="1">
             <w:r>
               <w:rPr>
                 <w:rStyle w:val="Hyperlink"/>
@@ -1786,7 +1788,7 @@
                 <w:noProof/>
                 <w:webHidden/>
               </w:rPr>
-              <w:instrText xml:space="preserve"> PAGEREF _Toc469260915 \h </w:instrText>
+              <w:instrText xml:space="preserve"> PAGEREF _Toc469261604 \h </w:instrText>
             </w:r>
             <w:r>
               <w:rPr>
@@ -1806,7 +1808,7 @@
                 <w:noProof/>
                 <w:webHidden/>
               </w:rPr>
-              <w:t>14</w:t>
+              <w:t>13</w:t>
             </w:r>
             <w:r>
               <w:rPr>
@@ -1832,7 +1834,7 @@
               <w:lang w:val="en-GB" w:eastAsia="en-GB"/>
             </w:rPr>
           </w:pPr>
-          <w:hyperlink w:anchor="_Toc469260916" w:history="1">
+          <w:hyperlink w:anchor="_Toc469261605" w:history="1">
             <w:r>
               <w:rPr>
                 <w:rStyle w:val="Hyperlink"/>
@@ -1885,7 +1887,7 @@
                 <w:noProof/>
                 <w:webHidden/>
               </w:rPr>
-              <w:instrText xml:space="preserve"> PAGEREF _Toc469260916 \h </w:instrText>
+              <w:instrText xml:space="preserve"> PAGEREF _Toc469261605 \h </w:instrText>
             </w:r>
             <w:r>
               <w:rPr>
@@ -1931,7 +1933,7 @@
               <w:lang w:val="en-GB" w:eastAsia="en-GB"/>
             </w:rPr>
           </w:pPr>
-          <w:hyperlink w:anchor="_Toc469260917" w:history="1">
+          <w:hyperlink w:anchor="_Toc469261606" w:history="1">
             <w:r>
               <w:rPr>
                 <w:rStyle w:val="Hyperlink"/>
@@ -1984,7 +1986,7 @@
                 <w:noProof/>
                 <w:webHidden/>
               </w:rPr>
-              <w:instrText xml:space="preserve"> PAGEREF _Toc469260917 \h </w:instrText>
+              <w:instrText xml:space="preserve"> PAGEREF _Toc469261606 \h </w:instrText>
             </w:r>
             <w:r>
               <w:rPr>
@@ -2030,7 +2032,7 @@
               <w:lang w:val="en-GB" w:eastAsia="en-GB"/>
             </w:rPr>
           </w:pPr>
-          <w:hyperlink w:anchor="_Toc469260918" w:history="1">
+          <w:hyperlink w:anchor="_Toc469261607" w:history="1">
             <w:r>
               <w:rPr>
                 <w:rStyle w:val="Hyperlink"/>
@@ -2083,7 +2085,7 @@
                 <w:noProof/>
                 <w:webHidden/>
               </w:rPr>
-              <w:instrText xml:space="preserve"> PAGEREF _Toc469260918 \h </w:instrText>
+              <w:instrText xml:space="preserve"> PAGEREF _Toc469261607 \h </w:instrText>
             </w:r>
             <w:r>
               <w:rPr>
@@ -2103,7 +2105,7 @@
                 <w:noProof/>
                 <w:webHidden/>
               </w:rPr>
-              <w:t>16</w:t>
+              <w:t>15</w:t>
             </w:r>
             <w:r>
               <w:rPr>
@@ -2129,7 +2131,7 @@
               <w:lang w:val="en-GB" w:eastAsia="en-GB"/>
             </w:rPr>
           </w:pPr>
-          <w:hyperlink w:anchor="_Toc469260919" w:history="1">
+          <w:hyperlink w:anchor="_Toc469261608" w:history="1">
             <w:r>
               <w:rPr>
                 <w:rStyle w:val="Hyperlink"/>
@@ -2182,7 +2184,7 @@
                 <w:noProof/>
                 <w:webHidden/>
               </w:rPr>
-              <w:instrText xml:space="preserve"> PAGEREF _Toc469260919 \h </w:instrText>
+              <w:instrText xml:space="preserve"> PAGEREF _Toc469261608 \h </w:instrText>
             </w:r>
             <w:r>
               <w:rPr>
@@ -2202,7 +2204,7 @@
                 <w:noProof/>
                 <w:webHidden/>
               </w:rPr>
-              <w:t>17</w:t>
+              <w:t>16</w:t>
             </w:r>
             <w:r>
               <w:rPr>
@@ -2228,7 +2230,7 @@
               <w:lang w:val="en-GB" w:eastAsia="en-GB"/>
             </w:rPr>
           </w:pPr>
-          <w:hyperlink w:anchor="_Toc469260920" w:history="1">
+          <w:hyperlink w:anchor="_Toc469261609" w:history="1">
             <w:r>
               <w:rPr>
                 <w:rStyle w:val="Hyperlink"/>
@@ -2281,7 +2283,7 @@
                 <w:noProof/>
                 <w:webHidden/>
               </w:rPr>
-              <w:instrText xml:space="preserve"> PAGEREF _Toc469260920 \h </w:instrText>
+              <w:instrText xml:space="preserve"> PAGEREF _Toc469261609 \h </w:instrText>
             </w:r>
             <w:r>
               <w:rPr>
@@ -2327,7 +2329,7 @@
               <w:lang w:val="en-GB" w:eastAsia="en-GB"/>
             </w:rPr>
           </w:pPr>
-          <w:hyperlink w:anchor="_Toc469260921" w:history="1">
+          <w:hyperlink w:anchor="_Toc469261610" w:history="1">
             <w:r>
               <w:rPr>
                 <w:rStyle w:val="Hyperlink"/>
@@ -2380,7 +2382,7 @@
                 <w:noProof/>
                 <w:webHidden/>
               </w:rPr>
-              <w:instrText xml:space="preserve"> PAGEREF _Toc469260921 \h </w:instrText>
+              <w:instrText xml:space="preserve"> PAGEREF _Toc469261610 \h </w:instrText>
             </w:r>
             <w:r>
               <w:rPr>
@@ -2400,7 +2402,7 @@
                 <w:noProof/>
                 <w:webHidden/>
               </w:rPr>
-              <w:t>18</w:t>
+              <w:t>17</w:t>
             </w:r>
             <w:r>
               <w:rPr>
@@ -2427,7 +2429,7 @@
               <w:lang w:val="en-GB" w:eastAsia="en-GB"/>
             </w:rPr>
           </w:pPr>
-          <w:hyperlink w:anchor="_Toc469260922" w:history="1">
+          <w:hyperlink w:anchor="_Toc469261611" w:history="1">
             <w:r>
               <w:rPr>
                 <w:rStyle w:val="Hyperlink"/>
@@ -2472,7 +2474,7 @@
                 <w:noProof/>
                 <w:webHidden/>
               </w:rPr>
-              <w:instrText xml:space="preserve"> PAGEREF _Toc469260922 \h </w:instrText>
+              <w:instrText xml:space="preserve"> PAGEREF _Toc469261611 \h </w:instrText>
             </w:r>
             <w:r>
               <w:rPr>
@@ -2492,7 +2494,7 @@
                 <w:noProof/>
                 <w:webHidden/>
               </w:rPr>
-              <w:t>19</w:t>
+              <w:t>18</w:t>
             </w:r>
             <w:r>
               <w:rPr>
@@ -2519,7 +2521,7 @@
               <w:lang w:val="en-GB" w:eastAsia="en-GB"/>
             </w:rPr>
           </w:pPr>
-          <w:hyperlink w:anchor="_Toc469260923" w:history="1">
+          <w:hyperlink w:anchor="_Toc469261612" w:history="1">
             <w:r>
               <w:rPr>
                 <w:rStyle w:val="Hyperlink"/>
@@ -2566,7 +2568,7 @@
                 <w:noProof/>
                 <w:webHidden/>
               </w:rPr>
-              <w:instrText xml:space="preserve"> PAGEREF _Toc469260923 \h </w:instrText>
+              <w:instrText xml:space="preserve"> PAGEREF _Toc469261612 \h </w:instrText>
             </w:r>
             <w:r>
               <w:rPr>
@@ -2586,7 +2588,7 @@
                 <w:noProof/>
                 <w:webHidden/>
               </w:rPr>
-              <w:t>21</w:t>
+              <w:t>20</w:t>
             </w:r>
             <w:r>
               <w:rPr>
@@ -2613,7 +2615,7 @@
               <w:lang w:val="en-GB" w:eastAsia="en-GB"/>
             </w:rPr>
           </w:pPr>
-          <w:hyperlink w:anchor="_Toc469260924" w:history="1">
+          <w:hyperlink w:anchor="_Toc469261613" w:history="1">
             <w:r>
               <w:rPr>
                 <w:rStyle w:val="Hyperlink"/>
@@ -2660,7 +2662,7 @@
                 <w:noProof/>
                 <w:webHidden/>
               </w:rPr>
-              <w:instrText xml:space="preserve"> PAGEREF _Toc469260924 \h </w:instrText>
+              <w:instrText xml:space="preserve"> PAGEREF _Toc469261613 \h </w:instrText>
             </w:r>
             <w:r>
               <w:rPr>
@@ -2680,7 +2682,7 @@
                 <w:noProof/>
                 <w:webHidden/>
               </w:rPr>
-              <w:t>22</w:t>
+              <w:t>21</w:t>
             </w:r>
             <w:r>
               <w:rPr>
@@ -2707,7 +2709,7 @@
               <w:lang w:val="en-GB" w:eastAsia="en-GB"/>
             </w:rPr>
           </w:pPr>
-          <w:hyperlink w:anchor="_Toc469260925" w:history="1">
+          <w:hyperlink w:anchor="_Toc469261614" w:history="1">
             <w:r>
               <w:rPr>
                 <w:rStyle w:val="Hyperlink"/>
@@ -2754,7 +2756,7 @@
                 <w:noProof/>
                 <w:webHidden/>
               </w:rPr>
-              <w:instrText xml:space="preserve"> PAGEREF _Toc469260925 \h </w:instrText>
+              <w:instrText xml:space="preserve"> PAGEREF _Toc469261614 \h </w:instrText>
             </w:r>
             <w:r>
               <w:rPr>
@@ -2774,7 +2776,7 @@
                 <w:noProof/>
                 <w:webHidden/>
               </w:rPr>
-              <w:t>22</w:t>
+              <w:t>21</w:t>
             </w:r>
             <w:r>
               <w:rPr>
@@ -2801,7 +2803,7 @@
               <w:lang w:val="en-GB" w:eastAsia="en-GB"/>
             </w:rPr>
           </w:pPr>
-          <w:hyperlink w:anchor="_Toc469260926" w:history="1">
+          <w:hyperlink w:anchor="_Toc469261615" w:history="1">
             <w:r>
               <w:rPr>
                 <w:rStyle w:val="Hyperlink"/>
@@ -2848,7 +2850,7 @@
                 <w:noProof/>
                 <w:webHidden/>
               </w:rPr>
-              <w:instrText xml:space="preserve"> PAGEREF _Toc469260926 \h </w:instrText>
+              <w:instrText xml:space="preserve"> PAGEREF _Toc469261615 \h </w:instrText>
             </w:r>
             <w:r>
               <w:rPr>
@@ -2868,7 +2870,7 @@
                 <w:noProof/>
                 <w:webHidden/>
               </w:rPr>
-              <w:t>22</w:t>
+              <w:t>21</w:t>
             </w:r>
             <w:r>
               <w:rPr>
@@ -2895,7 +2897,7 @@
               <w:lang w:val="en-GB" w:eastAsia="en-GB"/>
             </w:rPr>
           </w:pPr>
-          <w:hyperlink w:anchor="_Toc469260927" w:history="1">
+          <w:hyperlink w:anchor="_Toc469261616" w:history="1">
             <w:r>
               <w:rPr>
                 <w:rStyle w:val="Hyperlink"/>
@@ -2942,7 +2944,7 @@
                 <w:noProof/>
                 <w:webHidden/>
               </w:rPr>
-              <w:instrText xml:space="preserve"> PAGEREF _Toc469260927 \h </w:instrText>
+              <w:instrText xml:space="preserve"> PAGEREF _Toc469261616 \h </w:instrText>
             </w:r>
             <w:r>
               <w:rPr>
@@ -2989,7 +2991,7 @@
               <w:lang w:val="en-GB" w:eastAsia="en-GB"/>
             </w:rPr>
           </w:pPr>
-          <w:hyperlink w:anchor="_Toc469260928" w:history="1">
+          <w:hyperlink w:anchor="_Toc469261617" w:history="1">
             <w:r>
               <w:rPr>
                 <w:rStyle w:val="Hyperlink"/>
@@ -3036,7 +3038,7 @@
                 <w:noProof/>
                 <w:webHidden/>
               </w:rPr>
-              <w:instrText xml:space="preserve"> PAGEREF _Toc469260928 \h </w:instrText>
+              <w:instrText xml:space="preserve"> PAGEREF _Toc469261617 \h </w:instrText>
             </w:r>
             <w:r>
               <w:rPr>
@@ -3056,7 +3058,189 @@
                 <w:noProof/>
                 <w:webHidden/>
               </w:rPr>
-              <w:t>24</w:t>
+              <w:t>23</w:t>
+            </w:r>
+            <w:r>
+              <w:rPr>
+                <w:noProof/>
+                <w:webHidden/>
+              </w:rPr>
+              <w:fldChar w:fldCharType="end"/>
+            </w:r>
+          </w:hyperlink>
+        </w:p>
+        <w:p>
+          <w:pPr>
+            <w:pStyle w:val="TOC3"/>
+            <w:tabs>
+              <w:tab w:val="left" w:pos="1200"/>
+              <w:tab w:val="right" w:pos="8636"/>
+            </w:tabs>
+            <w:rPr>
+              <w:rFonts w:eastAsiaTheme="minorEastAsia" w:cstheme="minorBidi"/>
+              <w:noProof/>
+              <w:sz w:val="24"/>
+              <w:szCs w:val="24"/>
+              <w:lang w:val="en-GB" w:eastAsia="en-GB"/>
+            </w:rPr>
+          </w:pPr>
+          <w:hyperlink w:anchor="_Toc469261618" w:history="1">
+            <w:r>
+              <w:rPr>
+                <w:rStyle w:val="Hyperlink"/>
+                <w:noProof/>
+              </w:rPr>
+              <w:t>2.8.1</w:t>
+            </w:r>
+            <w:r>
+              <w:rPr>
+                <w:rFonts w:eastAsiaTheme="minorEastAsia" w:cstheme="minorBidi"/>
+                <w:noProof/>
+                <w:sz w:val="24"/>
+                <w:szCs w:val="24"/>
+                <w:lang w:val="en-GB" w:eastAsia="en-GB"/>
+              </w:rPr>
+              <w:tab/>
+            </w:r>
+            <w:r>
+              <w:rPr>
+                <w:rStyle w:val="Hyperlink"/>
+                <w:noProof/>
+              </w:rPr>
+              <w:t>Client Side Implementation</w:t>
+            </w:r>
+            <w:r>
+              <w:rPr>
+                <w:noProof/>
+                <w:webHidden/>
+              </w:rPr>
+              <w:tab/>
+            </w:r>
+            <w:r>
+              <w:rPr>
+                <w:noProof/>
+                <w:webHidden/>
+              </w:rPr>
+              <w:fldChar w:fldCharType="begin"/>
+            </w:r>
+            <w:r>
+              <w:rPr>
+                <w:noProof/>
+                <w:webHidden/>
+              </w:rPr>
+              <w:instrText xml:space="preserve"> PAGEREF _Toc469261618 \h </w:instrText>
+            </w:r>
+            <w:r>
+              <w:rPr>
+                <w:noProof/>
+                <w:webHidden/>
+              </w:rPr>
+            </w:r>
+            <w:r>
+              <w:rPr>
+                <w:noProof/>
+                <w:webHidden/>
+              </w:rPr>
+              <w:fldChar w:fldCharType="separate"/>
+            </w:r>
+            <w:r>
+              <w:rPr>
+                <w:noProof/>
+                <w:webHidden/>
+              </w:rPr>
+              <w:t>23</w:t>
+            </w:r>
+            <w:r>
+              <w:rPr>
+                <w:noProof/>
+                <w:webHidden/>
+              </w:rPr>
+              <w:fldChar w:fldCharType="end"/>
+            </w:r>
+          </w:hyperlink>
+        </w:p>
+        <w:p>
+          <w:pPr>
+            <w:pStyle w:val="TOC3"/>
+            <w:tabs>
+              <w:tab w:val="left" w:pos="1200"/>
+              <w:tab w:val="right" w:pos="8636"/>
+            </w:tabs>
+            <w:rPr>
+              <w:rFonts w:eastAsiaTheme="minorEastAsia" w:cstheme="minorBidi"/>
+              <w:noProof/>
+              <w:sz w:val="24"/>
+              <w:szCs w:val="24"/>
+              <w:lang w:val="en-GB" w:eastAsia="en-GB"/>
+            </w:rPr>
+          </w:pPr>
+          <w:hyperlink w:anchor="_Toc469261619" w:history="1">
+            <w:r>
+              <w:rPr>
+                <w:rStyle w:val="Hyperlink"/>
+                <w:noProof/>
+                <w:lang w:val="en-GB" w:eastAsia="en-IE"/>
+              </w:rPr>
+              <w:t>2.8.2</w:t>
+            </w:r>
+            <w:r>
+              <w:rPr>
+                <w:rFonts w:eastAsiaTheme="minorEastAsia" w:cstheme="minorBidi"/>
+                <w:noProof/>
+                <w:sz w:val="24"/>
+                <w:szCs w:val="24"/>
+                <w:lang w:val="en-GB" w:eastAsia="en-GB"/>
+              </w:rPr>
+              <w:tab/>
+            </w:r>
+            <w:r>
+              <w:rPr>
+                <w:rStyle w:val="Hyperlink"/>
+                <w:noProof/>
+                <w:lang w:val="en-GB" w:eastAsia="en-IE"/>
+              </w:rPr>
+              <w:t>Server Side Implementation</w:t>
+            </w:r>
+            <w:r>
+              <w:rPr>
+                <w:noProof/>
+                <w:webHidden/>
+              </w:rPr>
+              <w:tab/>
+            </w:r>
+            <w:r>
+              <w:rPr>
+                <w:noProof/>
+                <w:webHidden/>
+              </w:rPr>
+              <w:fldChar w:fldCharType="begin"/>
+            </w:r>
+            <w:r>
+              <w:rPr>
+                <w:noProof/>
+                <w:webHidden/>
+              </w:rPr>
+              <w:instrText xml:space="preserve"> PAGEREF _Toc469261619 \h </w:instrText>
+            </w:r>
+            <w:r>
+              <w:rPr>
+                <w:noProof/>
+                <w:webHidden/>
+              </w:rPr>
+            </w:r>
+            <w:r>
+              <w:rPr>
+                <w:noProof/>
+                <w:webHidden/>
+              </w:rPr>
+              <w:fldChar w:fldCharType="separate"/>
+            </w:r>
+            <w:r>
+              <w:rPr>
+                <w:noProof/>
+                <w:webHidden/>
+              </w:rPr>
+              <w:t>25</w:t>
             </w:r>
             <w:r>
               <w:rPr>
@@ -3083,7 +3267,7 @@
               <w:lang w:val="en-GB" w:eastAsia="en-GB"/>
             </w:rPr>
           </w:pPr>
-          <w:hyperlink w:anchor="_Toc469260929" w:history="1">
+          <w:hyperlink w:anchor="_Toc469261620" w:history="1">
             <w:r>
               <w:rPr>
                 <w:rStyle w:val="Hyperlink"/>
@@ -3130,7 +3314,7 @@
                 <w:noProof/>
                 <w:webHidden/>
               </w:rPr>
-              <w:instrText xml:space="preserve"> PAGEREF _Toc469260929 \h </w:instrText>
+              <w:instrText xml:space="preserve"> PAGEREF _Toc469261620 \h </w:instrText>
             </w:r>
             <w:r>
               <w:rPr>
@@ -3177,7 +3361,7 @@
               <w:lang w:val="en-GB" w:eastAsia="en-GB"/>
             </w:rPr>
           </w:pPr>
-          <w:hyperlink w:anchor="_Toc469260930" w:history="1">
+          <w:hyperlink w:anchor="_Toc469261621" w:history="1">
             <w:r>
               <w:rPr>
                 <w:rStyle w:val="Hyperlink"/>
@@ -3224,7 +3408,7 @@
                 <w:noProof/>
                 <w:webHidden/>
               </w:rPr>
-              <w:instrText xml:space="preserve"> PAGEREF _Toc469260930 \h </w:instrText>
+              <w:instrText xml:space="preserve"> PAGEREF _Toc469261621 \h </w:instrText>
             </w:r>
             <w:r>
               <w:rPr>
@@ -3271,7 +3455,7 @@
               <w:lang w:val="en-GB" w:eastAsia="en-GB"/>
             </w:rPr>
           </w:pPr>
-          <w:hyperlink w:anchor="_Toc469260931" w:history="1">
+          <w:hyperlink w:anchor="_Toc469261622" w:history="1">
             <w:r>
               <w:rPr>
                 <w:rStyle w:val="Hyperlink"/>
@@ -3318,7 +3502,7 @@
                 <w:noProof/>
                 <w:webHidden/>
               </w:rPr>
-              <w:instrText xml:space="preserve"> PAGEREF _Toc469260931 \h </w:instrText>
+              <w:instrText xml:space="preserve"> PAGEREF _Toc469261622 \h </w:instrText>
             </w:r>
             <w:r>
               <w:rPr>
@@ -3365,7 +3549,7 @@
               <w:lang w:val="en-GB" w:eastAsia="en-GB"/>
             </w:rPr>
           </w:pPr>
-          <w:hyperlink w:anchor="_Toc469260932" w:history="1">
+          <w:hyperlink w:anchor="_Toc469261623" w:history="1">
             <w:r>
               <w:rPr>
                 <w:rStyle w:val="Hyperlink"/>
@@ -3412,7 +3596,7 @@
                 <w:noProof/>
                 <w:webHidden/>
               </w:rPr>
-              <w:instrText xml:space="preserve"> PAGEREF _Toc469260932 \h </w:instrText>
+              <w:instrText xml:space="preserve"> PAGEREF _Toc469261623 \h </w:instrText>
             </w:r>
             <w:r>
               <w:rPr>
@@ -3459,7 +3643,7 @@
               <w:lang w:val="en-GB" w:eastAsia="en-GB"/>
             </w:rPr>
           </w:pPr>
-          <w:hyperlink w:anchor="_Toc469260933" w:history="1">
+          <w:hyperlink w:anchor="_Toc469261624" w:history="1">
             <w:r>
               <w:rPr>
                 <w:rStyle w:val="Hyperlink"/>
@@ -3506,7 +3690,7 @@
                 <w:noProof/>
                 <w:webHidden/>
               </w:rPr>
-              <w:instrText xml:space="preserve"> PAGEREF _Toc469260933 \h </w:instrText>
+              <w:instrText xml:space="preserve"> PAGEREF _Toc469261624 \h </w:instrText>
             </w:r>
             <w:r>
               <w:rPr>
@@ -3553,7 +3737,7 @@
               <w:lang w:val="en-GB" w:eastAsia="en-GB"/>
             </w:rPr>
           </w:pPr>
-          <w:hyperlink w:anchor="_Toc469260934" w:history="1">
+          <w:hyperlink w:anchor="_Toc469261625" w:history="1">
             <w:r>
               <w:rPr>
                 <w:rStyle w:val="Hyperlink"/>
@@ -3599,7 +3783,7 @@
                 <w:noProof/>
                 <w:webHidden/>
               </w:rPr>
-              <w:instrText xml:space="preserve"> PAGEREF _Toc469260934 \h </w:instrText>
+              <w:instrText xml:space="preserve"> PAGEREF _Toc469261625 \h </w:instrText>
             </w:r>
             <w:r>
               <w:rPr>
@@ -3646,7 +3830,7 @@
               <w:lang w:val="en-GB" w:eastAsia="en-GB"/>
             </w:rPr>
           </w:pPr>
-          <w:hyperlink w:anchor="_Toc469260935" w:history="1">
+          <w:hyperlink w:anchor="_Toc469261626" w:history="1">
             <w:r>
               <w:rPr>
                 <w:rStyle w:val="Hyperlink"/>
@@ -3693,7 +3877,7 @@
                 <w:noProof/>
                 <w:webHidden/>
               </w:rPr>
-              <w:instrText xml:space="preserve"> PAGEREF _Toc469260935 \h </w:instrText>
+              <w:instrText xml:space="preserve"> PAGEREF _Toc469261626 \h </w:instrText>
             </w:r>
             <w:r>
               <w:rPr>
@@ -3740,7 +3924,7 @@
               <w:lang w:val="en-GB" w:eastAsia="en-GB"/>
             </w:rPr>
           </w:pPr>
-          <w:hyperlink w:anchor="_Toc469260936" w:history="1">
+          <w:hyperlink w:anchor="_Toc469261627" w:history="1">
             <w:r>
               <w:rPr>
                 <w:rStyle w:val="Hyperlink"/>
@@ -3787,7 +3971,7 @@
                 <w:noProof/>
                 <w:webHidden/>
               </w:rPr>
-              <w:instrText xml:space="preserve"> PAGEREF _Toc469260936 \h </w:instrText>
+              <w:instrText xml:space="preserve"> PAGEREF _Toc469261627 \h </w:instrText>
             </w:r>
             <w:r>
               <w:rPr>
@@ -3833,7 +4017,7 @@
               <w:lang w:val="en-GB" w:eastAsia="en-GB"/>
             </w:rPr>
           </w:pPr>
-          <w:hyperlink w:anchor="_Toc469260937" w:history="1">
+          <w:hyperlink w:anchor="_Toc469261628" w:history="1">
             <w:r>
               <w:rPr>
                 <w:rStyle w:val="Hyperlink"/>
@@ -3877,7 +4061,7 @@
                 <w:noProof/>
                 <w:webHidden/>
               </w:rPr>
-              <w:instrText xml:space="preserve"> PAGEREF _Toc469260937 \h </w:instrText>
+              <w:instrText xml:space="preserve"> PAGEREF _Toc469261628 \h </w:instrText>
             </w:r>
             <w:r>
               <w:rPr>
@@ -3923,7 +4107,7 @@
               <w:lang w:val="en-GB" w:eastAsia="en-GB"/>
             </w:rPr>
           </w:pPr>
-          <w:hyperlink w:anchor="_Toc469260938" w:history="1">
+          <w:hyperlink w:anchor="_Toc469261629" w:history="1">
             <w:r>
               <w:rPr>
                 <w:rStyle w:val="Hyperlink"/>
@@ -3967,7 +4151,7 @@
                 <w:noProof/>
                 <w:webHidden/>
               </w:rPr>
-              <w:instrText xml:space="preserve"> PAGEREF _Toc469260938 \h </w:instrText>
+              <w:instrText xml:space="preserve"> PAGEREF _Toc469261629 \h </w:instrText>
             </w:r>
             <w:r>
               <w:rPr>
@@ -4013,7 +4197,7 @@
               <w:lang w:val="en-GB" w:eastAsia="en-GB"/>
             </w:rPr>
           </w:pPr>
-          <w:hyperlink w:anchor="_Toc469260939" w:history="1">
+          <w:hyperlink w:anchor="_Toc469261630" w:history="1">
             <w:r>
               <w:rPr>
                 <w:rStyle w:val="Hyperlink"/>
@@ -4057,7 +4241,7 @@
                 <w:noProof/>
                 <w:webHidden/>
               </w:rPr>
-              <w:instrText xml:space="preserve"> PAGEREF _Toc469260939 \h </w:instrText>
+              <w:instrText xml:space="preserve"> PAGEREF _Toc469261630 \h </w:instrText>
             </w:r>
             <w:r>
               <w:rPr>
@@ -4103,7 +4287,7 @@
               <w:lang w:val="en-GB" w:eastAsia="en-GB"/>
             </w:rPr>
           </w:pPr>
-          <w:hyperlink w:anchor="_Toc469260940" w:history="1">
+          <w:hyperlink w:anchor="_Toc469261631" w:history="1">
             <w:r>
               <w:rPr>
                 <w:rStyle w:val="Hyperlink"/>
@@ -4147,7 +4331,7 @@
                 <w:noProof/>
                 <w:webHidden/>
               </w:rPr>
-              <w:instrText xml:space="preserve"> PAGEREF _Toc469260940 \h </w:instrText>
+              <w:instrText xml:space="preserve"> PAGEREF _Toc469261631 \h </w:instrText>
             </w:r>
             <w:r>
               <w:rPr>
@@ -4193,7 +4377,7 @@
               <w:lang w:val="en-GB" w:eastAsia="en-GB"/>
             </w:rPr>
           </w:pPr>
-          <w:hyperlink w:anchor="_Toc469260941" w:history="1">
+          <w:hyperlink w:anchor="_Toc469261632" w:history="1">
             <w:r>
               <w:rPr>
                 <w:rStyle w:val="Hyperlink"/>
@@ -4237,7 +4421,7 @@
                 <w:noProof/>
                 <w:webHidden/>
               </w:rPr>
-              <w:instrText xml:space="preserve"> PAGEREF _Toc469260941 \h </w:instrText>
+              <w:instrText xml:space="preserve"> PAGEREF _Toc469261632 \h </w:instrText>
             </w:r>
             <w:r>
               <w:rPr>
@@ -4283,7 +4467,7 @@
               <w:lang w:val="en-GB" w:eastAsia="en-GB"/>
             </w:rPr>
           </w:pPr>
-          <w:hyperlink w:anchor="_Toc469260942" w:history="1">
+          <w:hyperlink w:anchor="_Toc469261633" w:history="1">
             <w:r>
               <w:rPr>
                 <w:rStyle w:val="Hyperlink"/>
@@ -4327,7 +4511,7 @@
                 <w:noProof/>
                 <w:webHidden/>
               </w:rPr>
-              <w:instrText xml:space="preserve"> PAGEREF _Toc469260942 \h </w:instrText>
+              <w:instrText xml:space="preserve"> PAGEREF _Toc469261633 \h </w:instrText>
             </w:r>
             <w:r>
               <w:rPr>
@@ -4373,7 +4557,7 @@
               <w:lang w:val="en-GB" w:eastAsia="en-GB"/>
             </w:rPr>
           </w:pPr>
-          <w:hyperlink w:anchor="_Toc469260943" w:history="1">
+          <w:hyperlink w:anchor="_Toc469261634" w:history="1">
             <w:r>
               <w:rPr>
                 <w:rStyle w:val="Hyperlink"/>
@@ -4417,7 +4601,7 @@
                 <w:noProof/>
                 <w:webHidden/>
               </w:rPr>
-              <w:instrText xml:space="preserve"> PAGEREF _Toc469260943 \h </w:instrText>
+              <w:instrText xml:space="preserve"> PAGEREF _Toc469261634 \h </w:instrText>
             </w:r>
             <w:r>
               <w:rPr>
@@ -4463,7 +4647,7 @@
               <w:lang w:val="en-GB" w:eastAsia="en-GB"/>
             </w:rPr>
           </w:pPr>
-          <w:hyperlink w:anchor="_Toc469260944" w:history="1">
+          <w:hyperlink w:anchor="_Toc469261635" w:history="1">
             <w:r>
               <w:rPr>
                 <w:rStyle w:val="Hyperlink"/>
@@ -4507,7 +4691,7 @@
                 <w:noProof/>
                 <w:webHidden/>
               </w:rPr>
-              <w:instrText xml:space="preserve"> PAGEREF _Toc469260944 \h </w:instrText>
+              <w:instrText xml:space="preserve"> PAGEREF _Toc469261635 \h </w:instrText>
             </w:r>
             <w:r>
               <w:rPr>
@@ -4554,7 +4738,7 @@
               <w:lang w:val="en-GB" w:eastAsia="en-GB"/>
             </w:rPr>
           </w:pPr>
-          <w:hyperlink w:anchor="_Toc469260945" w:history="1">
+          <w:hyperlink w:anchor="_Toc469261636" w:history="1">
             <w:r>
               <w:rPr>
                 <w:rStyle w:val="Hyperlink"/>
@@ -4601,7 +4785,7 @@
                 <w:noProof/>
                 <w:webHidden/>
               </w:rPr>
-              <w:instrText xml:space="preserve"> PAGEREF _Toc469260945 \h </w:instrText>
+              <w:instrText xml:space="preserve"> PAGEREF _Toc469261636 \h </w:instrText>
             </w:r>
             <w:r>
               <w:rPr>
@@ -4648,7 +4832,7 @@
               <w:lang w:val="en-GB" w:eastAsia="en-GB"/>
             </w:rPr>
           </w:pPr>
-          <w:hyperlink w:anchor="_Toc469260946" w:history="1">
+          <w:hyperlink w:anchor="_Toc469261637" w:history="1">
             <w:r>
               <w:rPr>
                 <w:rStyle w:val="Hyperlink"/>
@@ -4695,7 +4879,7 @@
                 <w:noProof/>
                 <w:webHidden/>
               </w:rPr>
-              <w:instrText xml:space="preserve"> PAGEREF _Toc469260946 \h </w:instrText>
+              <w:instrText xml:space="preserve"> PAGEREF _Toc469261637 \h </w:instrText>
             </w:r>
             <w:r>
               <w:rPr>
@@ -4741,7 +4925,7 @@
               <w:lang w:val="en-GB" w:eastAsia="en-GB"/>
             </w:rPr>
           </w:pPr>
-          <w:hyperlink w:anchor="_Toc469260947" w:history="1">
+          <w:hyperlink w:anchor="_Toc469261638" w:history="1">
             <w:r>
               <w:rPr>
                 <w:rStyle w:val="Hyperlink"/>
@@ -4785,7 +4969,7 @@
                 <w:noProof/>
                 <w:webHidden/>
               </w:rPr>
-              <w:instrText xml:space="preserve"> PAGEREF _Toc469260947 \h </w:instrText>
+              <w:instrText xml:space="preserve"> PAGEREF _Toc469261638 \h </w:instrText>
             </w:r>
             <w:r>
               <w:rPr>
@@ -4831,7 +5015,7 @@
               <w:lang w:val="en-GB" w:eastAsia="en-GB"/>
             </w:rPr>
           </w:pPr>
-          <w:hyperlink w:anchor="_Toc469260948" w:history="1">
+          <w:hyperlink w:anchor="_Toc469261639" w:history="1">
             <w:r>
               <w:rPr>
                 <w:rStyle w:val="Hyperlink"/>
@@ -4875,7 +5059,7 @@
                 <w:noProof/>
                 <w:webHidden/>
               </w:rPr>
-              <w:instrText xml:space="preserve"> PAGEREF _Toc469260948 \h </w:instrText>
+              <w:instrText xml:space="preserve"> PAGEREF _Toc469261639 \h </w:instrText>
             </w:r>
             <w:r>
               <w:rPr>
@@ -4921,7 +5105,7 @@
               <w:lang w:val="en-GB" w:eastAsia="en-GB"/>
             </w:rPr>
           </w:pPr>
-          <w:hyperlink w:anchor="_Toc469260949" w:history="1">
+          <w:hyperlink w:anchor="_Toc469261640" w:history="1">
             <w:r>
               <w:rPr>
                 <w:rStyle w:val="Hyperlink"/>
@@ -4965,7 +5149,7 @@
                 <w:noProof/>
                 <w:webHidden/>
               </w:rPr>
-              <w:instrText xml:space="preserve"> PAGEREF _Toc469260949 \h </w:instrText>
+              <w:instrText xml:space="preserve"> PAGEREF _Toc469261640 \h </w:instrText>
             </w:r>
             <w:r>
               <w:rPr>
@@ -5011,7 +5195,7 @@
               <w:lang w:val="en-GB" w:eastAsia="en-GB"/>
             </w:rPr>
           </w:pPr>
-          <w:hyperlink w:anchor="_Toc469260950" w:history="1">
+          <w:hyperlink w:anchor="_Toc469261641" w:history="1">
             <w:r>
               <w:rPr>
                 <w:rStyle w:val="Hyperlink"/>
@@ -5055,7 +5239,7 @@
                 <w:noProof/>
                 <w:webHidden/>
               </w:rPr>
-              <w:instrText xml:space="preserve"> PAGEREF _Toc469260950 \h </w:instrText>
+              <w:instrText xml:space="preserve"> PAGEREF _Toc469261641 \h </w:instrText>
             </w:r>
             <w:r>
               <w:rPr>
@@ -5101,7 +5285,7 @@
               <w:lang w:val="en-GB" w:eastAsia="en-GB"/>
             </w:rPr>
           </w:pPr>
-          <w:hyperlink w:anchor="_Toc469260951" w:history="1">
+          <w:hyperlink w:anchor="_Toc469261642" w:history="1">
             <w:r>
               <w:rPr>
                 <w:rStyle w:val="Hyperlink"/>
@@ -5145,7 +5329,7 @@
                 <w:noProof/>
                 <w:webHidden/>
               </w:rPr>
-              <w:instrText xml:space="preserve"> PAGEREF _Toc469260951 \h </w:instrText>
+              <w:instrText xml:space="preserve"> PAGEREF _Toc469261642 \h </w:instrText>
             </w:r>
             <w:r>
               <w:rPr>
@@ -5191,7 +5375,7 @@
               <w:lang w:val="en-GB" w:eastAsia="en-GB"/>
             </w:rPr>
           </w:pPr>
-          <w:hyperlink w:anchor="_Toc469260952" w:history="1">
+          <w:hyperlink w:anchor="_Toc469261643" w:history="1">
             <w:r>
               <w:rPr>
                 <w:rStyle w:val="Hyperlink"/>
@@ -5235,7 +5419,7 @@
                 <w:noProof/>
                 <w:webHidden/>
               </w:rPr>
-              <w:instrText xml:space="preserve"> PAGEREF _Toc469260952 \h </w:instrText>
+              <w:instrText xml:space="preserve"> PAGEREF _Toc469261643 \h </w:instrText>
             </w:r>
             <w:r>
               <w:rPr>
@@ -5281,7 +5465,7 @@
               <w:lang w:val="en-GB" w:eastAsia="en-GB"/>
             </w:rPr>
           </w:pPr>
-          <w:hyperlink w:anchor="_Toc469260953" w:history="1">
+          <w:hyperlink w:anchor="_Toc469261644" w:history="1">
             <w:r>
               <w:rPr>
                 <w:rStyle w:val="Hyperlink"/>
@@ -5325,7 +5509,7 @@
                 <w:noProof/>
                 <w:webHidden/>
               </w:rPr>
-              <w:instrText xml:space="preserve"> PAGEREF _Toc469260953 \h </w:instrText>
+              <w:instrText xml:space="preserve"> PAGEREF _Toc469261644 \h </w:instrText>
             </w:r>
             <w:r>
               <w:rPr>
@@ -5372,7 +5556,7 @@
               <w:lang w:val="en-GB" w:eastAsia="en-GB"/>
             </w:rPr>
           </w:pPr>
-          <w:hyperlink w:anchor="_Toc469260954" w:history="1">
+          <w:hyperlink w:anchor="_Toc469261645" w:history="1">
             <w:r>
               <w:rPr>
                 <w:rStyle w:val="Hyperlink"/>
@@ -5419,7 +5603,7 @@
                 <w:noProof/>
                 <w:webHidden/>
               </w:rPr>
-              <w:instrText xml:space="preserve"> PAGEREF _Toc469260954 \h </w:instrText>
+              <w:instrText xml:space="preserve"> PAGEREF _Toc469261645 \h </w:instrText>
             </w:r>
             <w:r>
               <w:rPr>
@@ -5465,7 +5649,7 @@
               <w:lang w:val="en-GB" w:eastAsia="en-GB"/>
             </w:rPr>
           </w:pPr>
-          <w:hyperlink w:anchor="_Toc469260955" w:history="1">
+          <w:hyperlink w:anchor="_Toc469261646" w:history="1">
             <w:r>
               <w:rPr>
                 <w:rStyle w:val="Hyperlink"/>
@@ -5509,7 +5693,7 @@
                 <w:noProof/>
                 <w:webHidden/>
               </w:rPr>
-              <w:instrText xml:space="preserve"> PAGEREF _Toc469260955 \h </w:instrText>
+              <w:instrText xml:space="preserve"> PAGEREF _Toc469261646 \h </w:instrText>
             </w:r>
             <w:r>
               <w:rPr>
@@ -5555,7 +5739,7 @@
               <w:lang w:val="en-GB" w:eastAsia="en-GB"/>
             </w:rPr>
           </w:pPr>
-          <w:hyperlink w:anchor="_Toc469260956" w:history="1">
+          <w:hyperlink w:anchor="_Toc469261647" w:history="1">
             <w:r>
               <w:rPr>
                 <w:rStyle w:val="Hyperlink"/>
@@ -5599,7 +5783,7 @@
                 <w:noProof/>
                 <w:webHidden/>
               </w:rPr>
-              <w:instrText xml:space="preserve"> PAGEREF _Toc469260956 \h </w:instrText>
+              <w:instrText xml:space="preserve"> PAGEREF _Toc469261647 \h </w:instrText>
             </w:r>
             <w:r>
               <w:rPr>
@@ -5645,7 +5829,7 @@
               <w:lang w:val="en-GB" w:eastAsia="en-GB"/>
             </w:rPr>
           </w:pPr>
-          <w:hyperlink w:anchor="_Toc469260957" w:history="1">
+          <w:hyperlink w:anchor="_Toc469261648" w:history="1">
             <w:r>
               <w:rPr>
                 <w:rStyle w:val="Hyperlink"/>
@@ -5689,7 +5873,7 @@
                 <w:noProof/>
                 <w:webHidden/>
               </w:rPr>
-              <w:instrText xml:space="preserve"> PAGEREF _Toc469260957 \h </w:instrText>
+              <w:instrText xml:space="preserve"> PAGEREF _Toc469261648 \h </w:instrText>
             </w:r>
             <w:r>
               <w:rPr>
@@ -5770,8 +5954,8 @@
           <w:lang w:val="en-IE"/>
         </w:rPr>
       </w:pPr>
-      <w:bookmarkStart w:id="0" w:name="_Toc441598413"/>
-      <w:bookmarkStart w:id="1" w:name="_Toc469260902"/>
+      <w:bookmarkStart w:id="1" w:name="_Toc441598413"/>
+      <w:bookmarkStart w:id="2" w:name="_Toc469261591"/>
       <w:r>
         <w:rPr>
           <w:rFonts w:asciiTheme="minorHAnsi" w:hAnsiTheme="minorHAnsi"/>
@@ -5780,8 +5964,8 @@
         <w:lastRenderedPageBreak/>
         <w:t>Executive Summary</w:t>
       </w:r>
-      <w:bookmarkEnd w:id="0"/>
       <w:bookmarkEnd w:id="1"/>
+      <w:bookmarkEnd w:id="2"/>
     </w:p>
     <w:p>
       <w:pPr>
@@ -5945,8 +6129,8 @@
           <w:lang w:val="en-IE"/>
         </w:rPr>
       </w:pPr>
-      <w:bookmarkStart w:id="2" w:name="_Toc441598414"/>
-      <w:bookmarkStart w:id="3" w:name="_Toc469260903"/>
+      <w:bookmarkStart w:id="3" w:name="_Toc441598414"/>
+      <w:bookmarkStart w:id="4" w:name="_Toc469261592"/>
       <w:r>
         <w:rPr>
           <w:rFonts w:asciiTheme="minorHAnsi" w:hAnsiTheme="minorHAnsi"/>
@@ -5955,8 +6139,8 @@
         <w:lastRenderedPageBreak/>
         <w:t>Introduction</w:t>
       </w:r>
-      <w:bookmarkEnd w:id="2"/>
       <w:bookmarkEnd w:id="3"/>
+      <w:bookmarkEnd w:id="4"/>
     </w:p>
     <w:p>
       <w:pPr>
@@ -5966,8 +6150,8 @@
           <w:lang w:val="en-IE"/>
         </w:rPr>
       </w:pPr>
-      <w:bookmarkStart w:id="4" w:name="_Toc441598415"/>
-      <w:bookmarkStart w:id="5" w:name="_Toc469260904"/>
+      <w:bookmarkStart w:id="5" w:name="_Toc441598415"/>
+      <w:bookmarkStart w:id="6" w:name="_Toc469261593"/>
       <w:r>
         <w:rPr>
           <w:rFonts w:asciiTheme="minorHAnsi" w:hAnsiTheme="minorHAnsi"/>
@@ -5975,8 +6159,8 @@
         </w:rPr>
         <w:t>Background</w:t>
       </w:r>
-      <w:bookmarkEnd w:id="4"/>
       <w:bookmarkEnd w:id="5"/>
+      <w:bookmarkEnd w:id="6"/>
     </w:p>
     <w:p>
       <w:pPr>
@@ -6063,8 +6247,8 @@
           <w:lang w:val="en-IE"/>
         </w:rPr>
       </w:pPr>
-      <w:bookmarkStart w:id="6" w:name="_Toc441598416"/>
-      <w:bookmarkStart w:id="7" w:name="_Toc469260905"/>
+      <w:bookmarkStart w:id="7" w:name="_Toc441598416"/>
+      <w:bookmarkStart w:id="8" w:name="_Toc469261594"/>
       <w:r>
         <w:rPr>
           <w:rFonts w:asciiTheme="minorHAnsi" w:hAnsiTheme="minorHAnsi"/>
@@ -6072,8 +6256,8 @@
         </w:rPr>
         <w:t>Aims</w:t>
       </w:r>
-      <w:bookmarkEnd w:id="6"/>
       <w:bookmarkEnd w:id="7"/>
+      <w:bookmarkEnd w:id="8"/>
     </w:p>
     <w:p>
       <w:pPr>
@@ -6289,8 +6473,8 @@
           <w:lang w:val="en-IE"/>
         </w:rPr>
       </w:pPr>
-      <w:bookmarkStart w:id="8" w:name="_Toc441598417"/>
-      <w:bookmarkStart w:id="9" w:name="_Toc469260906"/>
+      <w:bookmarkStart w:id="9" w:name="_Toc441598417"/>
+      <w:bookmarkStart w:id="10" w:name="_Toc469261595"/>
       <w:r>
         <w:rPr>
           <w:rFonts w:asciiTheme="minorHAnsi" w:hAnsiTheme="minorHAnsi"/>
@@ -6298,8 +6482,8 @@
         </w:rPr>
         <w:t>Technologies</w:t>
       </w:r>
-      <w:bookmarkEnd w:id="8"/>
       <w:bookmarkEnd w:id="9"/>
+      <w:bookmarkEnd w:id="10"/>
     </w:p>
     <w:p>
       <w:r>
@@ -6950,8 +7134,8 @@
           <w:lang w:val="en-IE"/>
         </w:rPr>
       </w:pPr>
-      <w:bookmarkStart w:id="10" w:name="_Toc441598418"/>
-      <w:bookmarkStart w:id="11" w:name="_Toc469260907"/>
+      <w:bookmarkStart w:id="11" w:name="_Toc441598418"/>
+      <w:bookmarkStart w:id="12" w:name="_Toc469261596"/>
       <w:r>
         <w:rPr>
           <w:rFonts w:asciiTheme="minorHAnsi" w:hAnsiTheme="minorHAnsi"/>
@@ -6959,8 +7143,8 @@
         </w:rPr>
         <w:t>Structure</w:t>
       </w:r>
-      <w:bookmarkEnd w:id="10"/>
       <w:bookmarkEnd w:id="11"/>
+      <w:bookmarkEnd w:id="12"/>
     </w:p>
     <w:p>
       <w:pPr>
@@ -6969,7 +7153,7 @@
           <w:rFonts w:asciiTheme="minorHAnsi" w:hAnsiTheme="minorHAnsi" w:cs="Arial"/>
         </w:rPr>
       </w:pPr>
-      <w:bookmarkStart w:id="12" w:name="_Toc441598419"/>
+      <w:bookmarkStart w:id="13" w:name="_Toc441598419"/>
       <w:r>
         <w:rPr>
           <w:rFonts w:asciiTheme="minorHAnsi" w:hAnsiTheme="minorHAnsi" w:cs="Arial"/>
@@ -7081,7 +7265,7 @@
           <w:lang w:val="en-IE"/>
         </w:rPr>
       </w:pPr>
-      <w:bookmarkStart w:id="13" w:name="_Toc469260908"/>
+      <w:bookmarkStart w:id="14" w:name="_Toc469261597"/>
       <w:r>
         <w:rPr>
           <w:rFonts w:asciiTheme="minorHAnsi" w:hAnsiTheme="minorHAnsi"/>
@@ -7090,8 +7274,8 @@
         <w:lastRenderedPageBreak/>
         <w:t>System</w:t>
       </w:r>
-      <w:bookmarkEnd w:id="12"/>
       <w:bookmarkEnd w:id="13"/>
+      <w:bookmarkEnd w:id="14"/>
     </w:p>
     <w:p>
       <w:pPr>
@@ -7101,8 +7285,8 @@
           <w:lang w:val="en-IE"/>
         </w:rPr>
       </w:pPr>
-      <w:bookmarkStart w:id="14" w:name="_Toc441598420"/>
-      <w:bookmarkStart w:id="15" w:name="_Toc469260909"/>
+      <w:bookmarkStart w:id="15" w:name="_Toc441598420"/>
+      <w:bookmarkStart w:id="16" w:name="_Toc469261598"/>
       <w:r>
         <w:rPr>
           <w:rFonts w:asciiTheme="minorHAnsi" w:hAnsiTheme="minorHAnsi"/>
@@ -7110,8 +7294,8 @@
         </w:rPr>
         <w:t>Requirements</w:t>
       </w:r>
-      <w:bookmarkEnd w:id="14"/>
       <w:bookmarkEnd w:id="15"/>
+      <w:bookmarkEnd w:id="16"/>
     </w:p>
     <w:p>
       <w:pPr>
@@ -7120,8 +7304,8 @@
           <w:lang w:val="en-IE"/>
         </w:rPr>
       </w:pPr>
-      <w:bookmarkStart w:id="16" w:name="_Toc441598421"/>
-      <w:bookmarkStart w:id="17" w:name="_Toc469260910"/>
+      <w:bookmarkStart w:id="17" w:name="_Toc441598421"/>
+      <w:bookmarkStart w:id="18" w:name="_Toc469261599"/>
       <w:r>
         <w:rPr>
           <w:lang w:val="en-IE"/>
@@ -7134,8 +7318,8 @@
         </w:rPr>
         <w:t>unctional requirements</w:t>
       </w:r>
-      <w:bookmarkEnd w:id="16"/>
       <w:bookmarkEnd w:id="17"/>
+      <w:bookmarkEnd w:id="18"/>
     </w:p>
     <w:p>
       <w:pPr>
@@ -7232,7 +7416,7 @@
           <w:lang w:val="en-IE"/>
         </w:rPr>
       </w:pPr>
-      <w:bookmarkStart w:id="18" w:name="_Toc469260911"/>
+      <w:bookmarkStart w:id="19" w:name="_Toc469261600"/>
       <w:r>
         <w:lastRenderedPageBreak/>
         <w:t>Requirement</w:t>
@@ -7243,7 +7427,7 @@
         </w:rPr>
         <w:t xml:space="preserve"> 1:  Easy to Use GUI</w:t>
       </w:r>
-      <w:bookmarkEnd w:id="18"/>
+      <w:bookmarkEnd w:id="19"/>
     </w:p>
     <w:p>
       <w:pPr>
@@ -7455,7 +7639,7 @@
           <w:lang w:val="en-IE"/>
         </w:rPr>
       </w:pPr>
-      <w:bookmarkStart w:id="19" w:name="_Toc469260912"/>
+      <w:bookmarkStart w:id="20" w:name="_Toc469261601"/>
       <w:r>
         <w:t>Requirement</w:t>
       </w:r>
@@ -7465,7 +7649,7 @@
         </w:rPr>
         <w:t xml:space="preserve"> 2: List and Find(Search)</w:t>
       </w:r>
-      <w:bookmarkEnd w:id="19"/>
+      <w:bookmarkEnd w:id="20"/>
     </w:p>
     <w:p>
       <w:pPr>
@@ -7669,7 +7853,7 @@
           <w:lang w:val="en-IE"/>
         </w:rPr>
       </w:pPr>
-      <w:bookmarkStart w:id="20" w:name="_Toc469260913"/>
+      <w:bookmarkStart w:id="21" w:name="_Toc469261602"/>
       <w:r>
         <w:t>Requirement</w:t>
       </w:r>
@@ -7679,7 +7863,7 @@
         </w:rPr>
         <w:t xml:space="preserve"> 3: Map / Navigation</w:t>
       </w:r>
-      <w:bookmarkEnd w:id="20"/>
+      <w:bookmarkEnd w:id="21"/>
       <w:r>
         <w:rPr>
           <w:lang w:val="en-IE"/>
@@ -7876,7 +8060,7 @@
           <w:lang w:val="en-IE"/>
         </w:rPr>
       </w:pPr>
-      <w:bookmarkStart w:id="21" w:name="_Toc469260914"/>
+      <w:bookmarkStart w:id="22" w:name="_Toc469261603"/>
       <w:r>
         <w:t>Requirement</w:t>
       </w:r>
@@ -7886,7 +8070,7 @@
         </w:rPr>
         <w:t xml:space="preserve"> 4: Geo Location Notifications</w:t>
       </w:r>
-      <w:bookmarkEnd w:id="21"/>
+      <w:bookmarkEnd w:id="22"/>
     </w:p>
     <w:p>
       <w:pPr>
@@ -8100,11 +8284,11 @@
         </w:tabs>
         <w:spacing w:line="240" w:lineRule="auto"/>
       </w:pPr>
-      <w:bookmarkStart w:id="22" w:name="_Toc469260915"/>
+      <w:bookmarkStart w:id="23" w:name="_Toc469261604"/>
       <w:r>
         <w:t>Requirement 5: User Registration</w:t>
       </w:r>
-      <w:bookmarkEnd w:id="22"/>
+      <w:bookmarkEnd w:id="23"/>
     </w:p>
     <w:p>
       <w:pPr>
@@ -8302,7 +8486,7 @@
           <w:lang w:val="en-IE"/>
         </w:rPr>
       </w:pPr>
-      <w:bookmarkStart w:id="23" w:name="_Toc469260916"/>
+      <w:bookmarkStart w:id="24" w:name="_Toc469261605"/>
       <w:r>
         <w:t>Requirement</w:t>
       </w:r>
@@ -8312,7 +8496,7 @@
         </w:rPr>
         <w:t xml:space="preserve"> 6: Booking System</w:t>
       </w:r>
-      <w:bookmarkEnd w:id="23"/>
+      <w:bookmarkEnd w:id="24"/>
     </w:p>
     <w:p>
       <w:pPr>
@@ -8509,7 +8693,7 @@
           <w:lang w:val="en-IE"/>
         </w:rPr>
       </w:pPr>
-      <w:bookmarkStart w:id="24" w:name="_Toc469260917"/>
+      <w:bookmarkStart w:id="25" w:name="_Toc469261606"/>
       <w:r>
         <w:lastRenderedPageBreak/>
         <w:t>Requirement</w:t>
@@ -8520,7 +8704,7 @@
         </w:rPr>
         <w:t xml:space="preserve"> 7: Photo Gallery</w:t>
       </w:r>
-      <w:bookmarkEnd w:id="24"/>
+      <w:bookmarkEnd w:id="25"/>
       <w:r>
         <w:rPr>
           <w:lang w:val="en-IE"/>
@@ -8723,7 +8907,7 @@
           <w:lang w:val="en-IE"/>
         </w:rPr>
       </w:pPr>
-      <w:bookmarkStart w:id="25" w:name="_Toc469260918"/>
+      <w:bookmarkStart w:id="26" w:name="_Toc469261607"/>
       <w:r>
         <w:t>Requirement</w:t>
       </w:r>
@@ -8733,7 +8917,7 @@
         </w:rPr>
         <w:t xml:space="preserve"> 8: Photo Upload</w:t>
       </w:r>
-      <w:bookmarkEnd w:id="25"/>
+      <w:bookmarkEnd w:id="26"/>
     </w:p>
     <w:p>
       <w:pPr>
@@ -8924,7 +9108,7 @@
           <w:lang w:val="en-IE"/>
         </w:rPr>
       </w:pPr>
-      <w:bookmarkStart w:id="26" w:name="_Toc469260919"/>
+      <w:bookmarkStart w:id="27" w:name="_Toc469261608"/>
       <w:r>
         <w:t>Requirement</w:t>
       </w:r>
@@ -8934,7 +9118,7 @@
         </w:rPr>
         <w:t xml:space="preserve"> 9: Review</w:t>
       </w:r>
-      <w:bookmarkEnd w:id="26"/>
+      <w:bookmarkEnd w:id="27"/>
     </w:p>
     <w:p>
       <w:pPr>
@@ -9133,7 +9317,7 @@
       <w:r>
         <w:t xml:space="preserve"> </w:t>
       </w:r>
-      <w:bookmarkStart w:id="27" w:name="_Toc469260920"/>
+      <w:bookmarkStart w:id="28" w:name="_Toc469261609"/>
       <w:r>
         <w:t>Requirement</w:t>
       </w:r>
@@ -9143,7 +9327,7 @@
         </w:rPr>
         <w:t xml:space="preserve"> 10: My Meetings</w:t>
       </w:r>
-      <w:bookmarkEnd w:id="27"/>
+      <w:bookmarkEnd w:id="28"/>
       <w:r>
         <w:rPr>
           <w:lang w:val="en-IE"/>
@@ -9355,7 +9539,7 @@
       <w:r>
         <w:t xml:space="preserve"> </w:t>
       </w:r>
-      <w:bookmarkStart w:id="28" w:name="_Toc469260921"/>
+      <w:bookmarkStart w:id="29" w:name="_Toc469261610"/>
       <w:r>
         <w:t>Requirement</w:t>
       </w:r>
@@ -9365,7 +9549,7 @@
         </w:rPr>
         <w:t xml:space="preserve"> 11: Call</w:t>
       </w:r>
-      <w:bookmarkEnd w:id="28"/>
+      <w:bookmarkEnd w:id="29"/>
     </w:p>
     <w:p>
       <w:pPr>
@@ -9547,11 +9731,11 @@
       <w:pPr>
         <w:pStyle w:val="Heading2"/>
       </w:pPr>
-      <w:bookmarkStart w:id="29" w:name="_Toc469260922"/>
+      <w:bookmarkStart w:id="30" w:name="_Toc469261611"/>
       <w:r>
         <w:t>Non-Functional Requirements</w:t>
       </w:r>
-      <w:bookmarkEnd w:id="29"/>
+      <w:bookmarkEnd w:id="30"/>
     </w:p>
     <w:p>
       <w:pPr>
@@ -10011,16 +10195,16 @@
           <w:lang w:val="en-IE"/>
         </w:rPr>
       </w:pPr>
-      <w:bookmarkStart w:id="30" w:name="_Toc441598422"/>
-      <w:bookmarkStart w:id="31" w:name="_Toc469260923"/>
+      <w:bookmarkStart w:id="31" w:name="_Toc441598422"/>
+      <w:bookmarkStart w:id="32" w:name="_Toc469261612"/>
       <w:r>
         <w:rPr>
           <w:lang w:val="en-IE"/>
         </w:rPr>
         <w:t>Data requirements</w:t>
       </w:r>
-      <w:bookmarkEnd w:id="30"/>
       <w:bookmarkEnd w:id="31"/>
+      <w:bookmarkEnd w:id="32"/>
     </w:p>
     <w:p>
       <w:pPr>
@@ -10151,16 +10335,16 @@
           <w:lang w:val="en-IE"/>
         </w:rPr>
       </w:pPr>
-      <w:bookmarkStart w:id="32" w:name="_Toc441598423"/>
-      <w:bookmarkStart w:id="33" w:name="_Toc469260924"/>
+      <w:bookmarkStart w:id="33" w:name="_Toc441598423"/>
+      <w:bookmarkStart w:id="34" w:name="_Toc469261613"/>
       <w:r>
         <w:rPr>
           <w:lang w:val="en-IE"/>
         </w:rPr>
         <w:t>User requirements</w:t>
       </w:r>
-      <w:bookmarkEnd w:id="32"/>
       <w:bookmarkEnd w:id="33"/>
+      <w:bookmarkEnd w:id="34"/>
     </w:p>
     <w:p>
       <w:pPr>
@@ -10218,16 +10402,16 @@
           <w:lang w:val="en-IE"/>
         </w:rPr>
       </w:pPr>
-      <w:bookmarkStart w:id="34" w:name="_Toc441598424"/>
-      <w:bookmarkStart w:id="35" w:name="_Toc469260925"/>
+      <w:bookmarkStart w:id="35" w:name="_Toc441598424"/>
+      <w:bookmarkStart w:id="36" w:name="_Toc469261614"/>
       <w:r>
         <w:rPr>
           <w:lang w:val="en-IE"/>
         </w:rPr>
         <w:t>Environmental requirements</w:t>
       </w:r>
-      <w:bookmarkEnd w:id="34"/>
       <w:bookmarkEnd w:id="35"/>
+      <w:bookmarkEnd w:id="36"/>
     </w:p>
     <w:p>
       <w:pPr>
@@ -10338,16 +10522,16 @@
           <w:lang w:val="en-IE"/>
         </w:rPr>
       </w:pPr>
-      <w:bookmarkStart w:id="36" w:name="_Toc441598425"/>
-      <w:bookmarkStart w:id="37" w:name="_Toc469260926"/>
+      <w:bookmarkStart w:id="37" w:name="_Toc441598425"/>
+      <w:bookmarkStart w:id="38" w:name="_Toc469261615"/>
       <w:r>
         <w:rPr>
           <w:lang w:val="en-IE"/>
         </w:rPr>
         <w:t>Usability requirements</w:t>
       </w:r>
-      <w:bookmarkEnd w:id="36"/>
       <w:bookmarkEnd w:id="37"/>
+      <w:bookmarkEnd w:id="38"/>
     </w:p>
     <w:p>
       <w:pPr>
@@ -10421,8 +10605,8 @@
           <w:lang w:val="en-IE"/>
         </w:rPr>
       </w:pPr>
-      <w:bookmarkStart w:id="38" w:name="_Toc441598426"/>
-      <w:bookmarkStart w:id="39" w:name="_Toc469260927"/>
+      <w:bookmarkStart w:id="39" w:name="_Toc441598426"/>
+      <w:bookmarkStart w:id="40" w:name="_Toc469261616"/>
       <w:r>
         <w:rPr>
           <w:rFonts w:asciiTheme="minorHAnsi" w:hAnsiTheme="minorHAnsi"/>
@@ -10430,8 +10614,8 @@
         </w:rPr>
         <w:t>Design and Architecture</w:t>
       </w:r>
-      <w:bookmarkEnd w:id="38"/>
       <w:bookmarkEnd w:id="39"/>
+      <w:bookmarkEnd w:id="40"/>
     </w:p>
     <w:p>
       <w:pPr>
@@ -11736,8 +11920,8 @@
           <w:lang w:val="en-IE"/>
         </w:rPr>
       </w:pPr>
-      <w:bookmarkStart w:id="40" w:name="_Toc441598427"/>
-      <w:bookmarkStart w:id="41" w:name="_Toc469260928"/>
+      <w:bookmarkStart w:id="41" w:name="_Toc441598427"/>
+      <w:bookmarkStart w:id="42" w:name="_Toc469261617"/>
       <w:r>
         <w:rPr>
           <w:rFonts w:asciiTheme="minorHAnsi" w:hAnsiTheme="minorHAnsi"/>
@@ -11745,8 +11929,8 @@
         </w:rPr>
         <w:t>Implementation</w:t>
       </w:r>
-      <w:bookmarkEnd w:id="40"/>
       <w:bookmarkEnd w:id="41"/>
+      <w:bookmarkEnd w:id="42"/>
     </w:p>
     <w:p>
       <w:r>
@@ -11763,9 +11947,11 @@
       <w:pPr>
         <w:pStyle w:val="Heading3"/>
       </w:pPr>
+      <w:bookmarkStart w:id="43" w:name="_Toc469261618"/>
       <w:r>
         <w:t>Client Side Implementation</w:t>
       </w:r>
+      <w:bookmarkEnd w:id="43"/>
     </w:p>
     <w:p>
       <w:r>
@@ -12221,12 +12407,14 @@
           <w:lang w:val="en-GB" w:eastAsia="en-IE"/>
         </w:rPr>
       </w:pPr>
+      <w:bookmarkStart w:id="44" w:name="_Toc469261619"/>
       <w:r>
         <w:rPr>
           <w:lang w:val="en-GB" w:eastAsia="en-IE"/>
         </w:rPr>
         <w:t>Server Side Implementation</w:t>
       </w:r>
+      <w:bookmarkEnd w:id="44"/>
     </w:p>
     <w:p>
       <w:pPr>
@@ -13104,8 +13292,6 @@
         </w:rPr>
         <w:t>', 2, new ST_Point('Point(83.294846 -4</w:t>
       </w:r>
-      <w:bookmarkStart w:id="42" w:name="_GoBack"/>
-      <w:bookmarkEnd w:id="42"/>
       <w:r>
         <w:rPr>
           <w:rFonts w:asciiTheme="minorHAnsi" w:hAnsiTheme="minorHAnsi"/>
@@ -13150,9 +13336,9 @@
           <w:lang w:val="en-IE"/>
         </w:rPr>
       </w:pPr>
-      <w:bookmarkStart w:id="43" w:name="_Toc441598429"/>
-      <w:bookmarkStart w:id="44" w:name="_Toc441598428"/>
-      <w:bookmarkStart w:id="45" w:name="_Toc469260929"/>
+      <w:bookmarkStart w:id="45" w:name="_Toc441598429"/>
+      <w:bookmarkStart w:id="46" w:name="_Toc441598428"/>
+      <w:bookmarkStart w:id="47" w:name="_Toc469261620"/>
       <w:r>
         <w:rPr>
           <w:rFonts w:asciiTheme="minorHAnsi" w:hAnsiTheme="minorHAnsi"/>
@@ -13160,8 +13346,8 @@
         </w:rPr>
         <w:t>Graphical User Interface (GUI) Layout</w:t>
       </w:r>
-      <w:bookmarkEnd w:id="43"/>
       <w:bookmarkEnd w:id="45"/>
+      <w:bookmarkEnd w:id="47"/>
     </w:p>
     <w:p>
       <w:pPr>
@@ -13702,7 +13888,7 @@
           <w:lang w:val="en-IE"/>
         </w:rPr>
       </w:pPr>
-      <w:bookmarkStart w:id="46" w:name="_Toc469260930"/>
+      <w:bookmarkStart w:id="48" w:name="_Toc469261621"/>
       <w:r>
         <w:rPr>
           <w:rFonts w:asciiTheme="minorHAnsi" w:hAnsiTheme="minorHAnsi"/>
@@ -13711,8 +13897,8 @@
         <w:lastRenderedPageBreak/>
         <w:t>Testing</w:t>
       </w:r>
-      <w:bookmarkEnd w:id="44"/>
       <w:bookmarkEnd w:id="46"/>
+      <w:bookmarkEnd w:id="48"/>
     </w:p>
     <w:p>
       <w:r>
@@ -13781,8 +13967,8 @@
           <w:lang w:val="en-IE"/>
         </w:rPr>
       </w:pPr>
-      <w:bookmarkStart w:id="47" w:name="_Toc441598430"/>
-      <w:bookmarkStart w:id="48" w:name="_Toc469260931"/>
+      <w:bookmarkStart w:id="49" w:name="_Toc441598430"/>
+      <w:bookmarkStart w:id="50" w:name="_Toc469261622"/>
       <w:r>
         <w:rPr>
           <w:rFonts w:asciiTheme="minorHAnsi" w:hAnsiTheme="minorHAnsi"/>
@@ -13790,8 +13976,8 @@
         </w:rPr>
         <w:t>Customer testing</w:t>
       </w:r>
-      <w:bookmarkEnd w:id="47"/>
-      <w:bookmarkEnd w:id="48"/>
+      <w:bookmarkEnd w:id="49"/>
+      <w:bookmarkEnd w:id="50"/>
     </w:p>
     <w:p>
       <w:pPr>
@@ -14157,8 +14343,8 @@
           <w:lang w:val="en-IE"/>
         </w:rPr>
       </w:pPr>
-      <w:bookmarkStart w:id="49" w:name="_Toc441598432"/>
-      <w:bookmarkStart w:id="50" w:name="_Toc469260932"/>
+      <w:bookmarkStart w:id="51" w:name="_Toc441598432"/>
+      <w:bookmarkStart w:id="52" w:name="_Toc469261623"/>
       <w:r>
         <w:rPr>
           <w:rFonts w:asciiTheme="minorHAnsi" w:hAnsiTheme="minorHAnsi"/>
@@ -14167,8 +14353,8 @@
         <w:lastRenderedPageBreak/>
         <w:t>Conclusions</w:t>
       </w:r>
-      <w:bookmarkEnd w:id="49"/>
-      <w:bookmarkEnd w:id="50"/>
+      <w:bookmarkEnd w:id="51"/>
+      <w:bookmarkEnd w:id="52"/>
     </w:p>
     <w:p>
       <w:pPr>
@@ -14216,8 +14402,8 @@
           <w:lang w:val="en-IE"/>
         </w:rPr>
       </w:pPr>
-      <w:bookmarkStart w:id="51" w:name="_Toc441598433"/>
-      <w:bookmarkStart w:id="52" w:name="_Toc469260933"/>
+      <w:bookmarkStart w:id="53" w:name="_Toc441598433"/>
+      <w:bookmarkStart w:id="54" w:name="_Toc469261624"/>
       <w:r>
         <w:rPr>
           <w:rFonts w:asciiTheme="minorHAnsi" w:hAnsiTheme="minorHAnsi"/>
@@ -14226,8 +14412,8 @@
         <w:lastRenderedPageBreak/>
         <w:t>Further development or research</w:t>
       </w:r>
-      <w:bookmarkEnd w:id="51"/>
-      <w:bookmarkEnd w:id="52"/>
+      <w:bookmarkEnd w:id="53"/>
+      <w:bookmarkEnd w:id="54"/>
     </w:p>
     <w:p>
       <w:pPr>
@@ -14307,8 +14493,8 @@
           <w:lang w:val="en-IE"/>
         </w:rPr>
       </w:pPr>
-      <w:bookmarkStart w:id="53" w:name="_Toc441598434"/>
-      <w:bookmarkStart w:id="54" w:name="_Toc469260934"/>
+      <w:bookmarkStart w:id="55" w:name="_Toc441598434"/>
+      <w:bookmarkStart w:id="56" w:name="_Toc469261625"/>
       <w:r>
         <w:rPr>
           <w:rFonts w:asciiTheme="minorHAnsi" w:hAnsiTheme="minorHAnsi"/>
@@ -14316,8 +14502,8 @@
         <w:lastRenderedPageBreak/>
         <w:t>References</w:t>
       </w:r>
-      <w:bookmarkEnd w:id="53"/>
-      <w:bookmarkEnd w:id="54"/>
+      <w:bookmarkEnd w:id="55"/>
+      <w:bookmarkEnd w:id="56"/>
     </w:p>
     <w:p>
       <w:pPr>
@@ -14476,8 +14662,8 @@
           <w:lang w:val="en-IE"/>
         </w:rPr>
       </w:pPr>
-      <w:bookmarkStart w:id="55" w:name="_Toc441598435"/>
-      <w:bookmarkStart w:id="56" w:name="_Toc469260935"/>
+      <w:bookmarkStart w:id="57" w:name="_Toc441598435"/>
+      <w:bookmarkStart w:id="58" w:name="_Toc469261626"/>
       <w:r>
         <w:rPr>
           <w:rFonts w:asciiTheme="minorHAnsi" w:hAnsiTheme="minorHAnsi"/>
@@ -14486,39 +14672,39 @@
         <w:lastRenderedPageBreak/>
         <w:t>Appendix</w:t>
       </w:r>
-      <w:bookmarkEnd w:id="55"/>
-      <w:bookmarkEnd w:id="56"/>
-    </w:p>
-    <w:p>
-      <w:pPr>
-        <w:pStyle w:val="Heading2"/>
-        <w:rPr>
-          <w:rFonts w:asciiTheme="minorHAnsi" w:hAnsiTheme="minorHAnsi"/>
-          <w:lang w:val="en-IE"/>
-        </w:rPr>
-      </w:pPr>
-      <w:bookmarkStart w:id="57" w:name="_Toc441598436"/>
-      <w:bookmarkStart w:id="58" w:name="_Toc469260936"/>
-      <w:r>
-        <w:rPr>
-          <w:rFonts w:asciiTheme="minorHAnsi" w:hAnsiTheme="minorHAnsi"/>
-          <w:lang w:val="en-IE"/>
-        </w:rPr>
-        <w:t>Project Proposal</w:t>
-      </w:r>
       <w:bookmarkEnd w:id="57"/>
       <w:bookmarkEnd w:id="58"/>
     </w:p>
     <w:p>
       <w:pPr>
+        <w:pStyle w:val="Heading2"/>
+        <w:rPr>
+          <w:rFonts w:asciiTheme="minorHAnsi" w:hAnsiTheme="minorHAnsi"/>
+          <w:lang w:val="en-IE"/>
+        </w:rPr>
+      </w:pPr>
+      <w:bookmarkStart w:id="59" w:name="_Toc441598436"/>
+      <w:bookmarkStart w:id="60" w:name="_Toc469261627"/>
+      <w:r>
+        <w:rPr>
+          <w:rFonts w:asciiTheme="minorHAnsi" w:hAnsiTheme="minorHAnsi"/>
+          <w:lang w:val="en-IE"/>
+        </w:rPr>
+        <w:t>Project Proposal</w:t>
+      </w:r>
+      <w:bookmarkEnd w:id="59"/>
+      <w:bookmarkEnd w:id="60"/>
+    </w:p>
+    <w:p>
+      <w:pPr>
         <w:pStyle w:val="Heading3"/>
         <w:spacing w:line="240" w:lineRule="auto"/>
       </w:pPr>
-      <w:bookmarkStart w:id="59" w:name="_Toc469260937"/>
+      <w:bookmarkStart w:id="61" w:name="_Toc469261628"/>
       <w:r>
         <w:t>Objective</w:t>
       </w:r>
-      <w:bookmarkEnd w:id="59"/>
+      <w:bookmarkEnd w:id="61"/>
     </w:p>
     <w:p>
       <w:pPr>
@@ -14724,12 +14910,12 @@
         <w:pStyle w:val="Heading3"/>
         <w:spacing w:line="240" w:lineRule="auto"/>
       </w:pPr>
-      <w:bookmarkStart w:id="60" w:name="_Toc469260938"/>
+      <w:bookmarkStart w:id="62" w:name="_Toc469261629"/>
       <w:r>
         <w:lastRenderedPageBreak/>
         <w:t>Background</w:t>
       </w:r>
-      <w:bookmarkEnd w:id="60"/>
+      <w:bookmarkEnd w:id="62"/>
     </w:p>
     <w:p>
       <w:pPr>
@@ -14820,11 +15006,11 @@
         <w:pStyle w:val="Heading3"/>
         <w:spacing w:line="240" w:lineRule="auto"/>
       </w:pPr>
-      <w:bookmarkStart w:id="61" w:name="_Toc469260939"/>
+      <w:bookmarkStart w:id="63" w:name="_Toc469261630"/>
       <w:r>
         <w:t>Technical Approach</w:t>
       </w:r>
-      <w:bookmarkEnd w:id="61"/>
+      <w:bookmarkEnd w:id="63"/>
     </w:p>
     <w:p>
       <w:pPr>
@@ -15446,11 +15632,11 @@
         <w:pStyle w:val="Heading3"/>
         <w:spacing w:line="240" w:lineRule="auto"/>
       </w:pPr>
-      <w:bookmarkStart w:id="62" w:name="_Toc469260940"/>
+      <w:bookmarkStart w:id="64" w:name="_Toc469261631"/>
       <w:r>
         <w:t>Special resources required</w:t>
       </w:r>
-      <w:bookmarkEnd w:id="62"/>
+      <w:bookmarkEnd w:id="64"/>
       <w:r>
         <w:t xml:space="preserve"> </w:t>
       </w:r>
@@ -15482,11 +15668,11 @@
         <w:pStyle w:val="Heading3"/>
         <w:spacing w:line="240" w:lineRule="auto"/>
       </w:pPr>
-      <w:bookmarkStart w:id="63" w:name="_Toc469260941"/>
+      <w:bookmarkStart w:id="65" w:name="_Toc469261632"/>
       <w:r>
         <w:t>Gantt Chart</w:t>
       </w:r>
-      <w:bookmarkEnd w:id="63"/>
+      <w:bookmarkEnd w:id="65"/>
     </w:p>
     <w:p>
       <w:pPr>
@@ -15558,11 +15744,11 @@
         <w:pStyle w:val="Heading3"/>
         <w:spacing w:line="240" w:lineRule="auto"/>
       </w:pPr>
-      <w:bookmarkStart w:id="64" w:name="_Toc469260942"/>
+      <w:bookmarkStart w:id="66" w:name="_Toc469261633"/>
       <w:r>
         <w:t>Technical Details</w:t>
       </w:r>
-      <w:bookmarkEnd w:id="64"/>
+      <w:bookmarkEnd w:id="66"/>
     </w:p>
     <w:p>
       <w:pPr>
@@ -15896,11 +16082,11 @@
         <w:pStyle w:val="Heading3"/>
         <w:spacing w:line="240" w:lineRule="auto"/>
       </w:pPr>
-      <w:bookmarkStart w:id="65" w:name="_Toc469260943"/>
+      <w:bookmarkStart w:id="67" w:name="_Toc469261634"/>
       <w:r>
         <w:t>Evaluation</w:t>
       </w:r>
-      <w:bookmarkEnd w:id="65"/>
+      <w:bookmarkEnd w:id="67"/>
     </w:p>
     <w:p>
       <w:pPr>
@@ -16040,11 +16226,11 @@
         <w:pStyle w:val="Heading3"/>
         <w:spacing w:line="240" w:lineRule="auto"/>
       </w:pPr>
-      <w:bookmarkStart w:id="66" w:name="_Toc469260944"/>
+      <w:bookmarkStart w:id="68" w:name="_Toc469261635"/>
       <w:r>
         <w:t>Proposed Supervisor</w:t>
       </w:r>
-      <w:bookmarkEnd w:id="66"/>
+      <w:bookmarkEnd w:id="68"/>
     </w:p>
     <w:p>
       <w:pPr>
@@ -16068,8 +16254,8 @@
           <w:lang w:val="en-IE"/>
         </w:rPr>
       </w:pPr>
-      <w:bookmarkStart w:id="67" w:name="_Toc441598437"/>
-      <w:bookmarkStart w:id="68" w:name="_Toc469260945"/>
+      <w:bookmarkStart w:id="69" w:name="_Toc441598437"/>
+      <w:bookmarkStart w:id="70" w:name="_Toc469261636"/>
       <w:r>
         <w:rPr>
           <w:rFonts w:asciiTheme="minorHAnsi" w:hAnsiTheme="minorHAnsi"/>
@@ -16078,8 +16264,8 @@
         <w:lastRenderedPageBreak/>
         <w:t>Project Plan</w:t>
       </w:r>
-      <w:bookmarkEnd w:id="67"/>
-      <w:bookmarkEnd w:id="68"/>
+      <w:bookmarkEnd w:id="69"/>
+      <w:bookmarkEnd w:id="70"/>
     </w:p>
     <w:p>
       <w:r>
@@ -16189,39 +16375,39 @@
           <w:lang w:val="en-IE"/>
         </w:rPr>
       </w:pPr>
-      <w:bookmarkStart w:id="69" w:name="_Toc441598438"/>
-      <w:bookmarkStart w:id="70" w:name="_Toc469260946"/>
+      <w:bookmarkStart w:id="71" w:name="_Toc441598438"/>
+      <w:bookmarkStart w:id="72" w:name="_Toc469261637"/>
       <w:r>
         <w:rPr>
           <w:lang w:val="en-IE"/>
         </w:rPr>
         <w:t>Requirements Specifications</w:t>
       </w:r>
-      <w:bookmarkEnd w:id="70"/>
+      <w:bookmarkEnd w:id="72"/>
     </w:p>
     <w:p>
       <w:pPr>
         <w:pStyle w:val="Heading3"/>
         <w:spacing w:line="240" w:lineRule="auto"/>
       </w:pPr>
-      <w:bookmarkStart w:id="71" w:name="_Toc469166288"/>
-      <w:bookmarkStart w:id="72" w:name="_Toc469260947"/>
+      <w:bookmarkStart w:id="73" w:name="_Toc469166288"/>
+      <w:bookmarkStart w:id="74" w:name="_Toc469261638"/>
       <w:r>
         <w:t>Introduction</w:t>
       </w:r>
-      <w:bookmarkEnd w:id="71"/>
-      <w:bookmarkEnd w:id="72"/>
+      <w:bookmarkEnd w:id="73"/>
+      <w:bookmarkEnd w:id="74"/>
     </w:p>
     <w:p>
       <w:pPr>
         <w:pStyle w:val="Heading4"/>
         <w:spacing w:line="240" w:lineRule="auto"/>
       </w:pPr>
-      <w:bookmarkStart w:id="73" w:name="_Toc469166289"/>
+      <w:bookmarkStart w:id="75" w:name="_Toc469166289"/>
       <w:r>
         <w:t>Purpose</w:t>
       </w:r>
-      <w:bookmarkEnd w:id="73"/>
+      <w:bookmarkEnd w:id="75"/>
     </w:p>
     <w:p>
       <w:pPr>
@@ -16276,11 +16462,11 @@
         <w:pStyle w:val="Heading4"/>
         <w:spacing w:line="240" w:lineRule="auto"/>
       </w:pPr>
-      <w:bookmarkStart w:id="74" w:name="_Toc469166290"/>
+      <w:bookmarkStart w:id="76" w:name="_Toc469166290"/>
       <w:r>
         <w:t>Project Scope</w:t>
       </w:r>
-      <w:bookmarkEnd w:id="74"/>
+      <w:bookmarkEnd w:id="76"/>
     </w:p>
     <w:p>
       <w:pPr>
@@ -16664,11 +16850,11 @@
         <w:pStyle w:val="Heading4"/>
         <w:spacing w:line="240" w:lineRule="auto"/>
       </w:pPr>
-      <w:bookmarkStart w:id="75" w:name="_Toc469166291"/>
+      <w:bookmarkStart w:id="77" w:name="_Toc469166291"/>
       <w:r>
         <w:t>Definitions, Acronyms, and Abbreviations</w:t>
       </w:r>
-      <w:bookmarkEnd w:id="75"/>
+      <w:bookmarkEnd w:id="77"/>
     </w:p>
     <w:p>
       <w:pPr>
@@ -16877,13 +17063,13 @@
         <w:pStyle w:val="Heading3"/>
         <w:spacing w:line="240" w:lineRule="auto"/>
       </w:pPr>
-      <w:bookmarkStart w:id="76" w:name="_Toc469166292"/>
-      <w:bookmarkStart w:id="77" w:name="_Toc469260948"/>
+      <w:bookmarkStart w:id="78" w:name="_Toc469166292"/>
+      <w:bookmarkStart w:id="79" w:name="_Toc469261639"/>
       <w:r>
         <w:t>User Requirements Definition</w:t>
       </w:r>
-      <w:bookmarkEnd w:id="76"/>
-      <w:bookmarkEnd w:id="77"/>
+      <w:bookmarkEnd w:id="78"/>
+      <w:bookmarkEnd w:id="79"/>
     </w:p>
     <w:p>
       <w:pPr>
@@ -17100,163 +17286,163 @@
         <w:pStyle w:val="Heading3"/>
         <w:spacing w:line="240" w:lineRule="auto"/>
       </w:pPr>
-      <w:bookmarkStart w:id="78" w:name="_Toc469166293"/>
-      <w:bookmarkStart w:id="79" w:name="_Toc469260949"/>
+      <w:bookmarkStart w:id="80" w:name="_Toc469166293"/>
+      <w:bookmarkStart w:id="81" w:name="_Toc469261640"/>
       <w:r>
         <w:t>Design Thinking for User Requirements Definition</w:t>
-      </w:r>
-      <w:bookmarkEnd w:id="78"/>
-      <w:bookmarkEnd w:id="79"/>
-    </w:p>
-    <w:p>
-      <w:pPr>
-        <w:spacing w:line="240" w:lineRule="auto"/>
-        <w:rPr>
-          <w:rFonts w:asciiTheme="minorHAnsi" w:hAnsiTheme="minorHAnsi"/>
-        </w:rPr>
-      </w:pPr>
-      <w:r>
-        <w:rPr>
-          <w:rFonts w:asciiTheme="minorHAnsi" w:hAnsiTheme="minorHAnsi"/>
-        </w:rPr>
-        <w:t>Design thinking is a methodology used by designers like myself to solve complex problems and find desirable solutions for clients. Design thinking can help all sorts of organizations uncover new ways of thinking and doing things.</w:t>
-      </w:r>
-    </w:p>
-    <w:p>
-      <w:pPr>
-        <w:spacing w:line="240" w:lineRule="auto"/>
-        <w:rPr>
-          <w:rFonts w:asciiTheme="minorHAnsi" w:hAnsiTheme="minorHAnsi"/>
-        </w:rPr>
-      </w:pPr>
-      <w:r>
-        <w:rPr>
-          <w:rFonts w:asciiTheme="minorHAnsi" w:hAnsiTheme="minorHAnsi"/>
-        </w:rPr>
-        <w:t xml:space="preserve">These are the design thinking process that were used during user requirements definition – </w:t>
-      </w:r>
-    </w:p>
-    <w:p>
-      <w:pPr>
-        <w:spacing w:line="240" w:lineRule="auto"/>
-        <w:rPr>
-          <w:rFonts w:asciiTheme="minorHAnsi" w:hAnsiTheme="minorHAnsi"/>
-        </w:rPr>
-      </w:pPr>
-      <w:r>
-        <w:rPr>
-          <w:rFonts w:asciiTheme="minorHAnsi" w:hAnsiTheme="minorHAnsi"/>
-          <w:b/>
-        </w:rPr>
-        <w:t>Empathized with Users</w:t>
-      </w:r>
-      <w:r>
-        <w:rPr>
-          <w:rFonts w:asciiTheme="minorHAnsi" w:hAnsiTheme="minorHAnsi"/>
-        </w:rPr>
-        <w:t xml:space="preserve"> – Observed, engaged and tried to understand user requirements.</w:t>
-      </w:r>
-    </w:p>
-    <w:p>
-      <w:pPr>
-        <w:spacing w:line="240" w:lineRule="auto"/>
-        <w:rPr>
-          <w:rFonts w:asciiTheme="minorHAnsi" w:hAnsiTheme="minorHAnsi"/>
-        </w:rPr>
-      </w:pPr>
-      <w:r>
-        <w:rPr>
-          <w:rFonts w:asciiTheme="minorHAnsi" w:hAnsiTheme="minorHAnsi"/>
-        </w:rPr>
-        <w:t>Because as designer / developer problems we try to solve are rarely ours so we need to understand user first to develop an application for them.</w:t>
-      </w:r>
-    </w:p>
-    <w:p>
-      <w:pPr>
-        <w:spacing w:line="240" w:lineRule="auto"/>
-        <w:rPr>
-          <w:rFonts w:asciiTheme="minorHAnsi" w:hAnsiTheme="minorHAnsi"/>
-        </w:rPr>
-      </w:pPr>
-      <w:r>
-        <w:rPr>
-          <w:rFonts w:asciiTheme="minorHAnsi" w:hAnsiTheme="minorHAnsi"/>
-          <w:b/>
-        </w:rPr>
-        <w:t xml:space="preserve">Defined the problem – </w:t>
-      </w:r>
-      <w:r>
-        <w:rPr>
-          <w:rFonts w:asciiTheme="minorHAnsi" w:hAnsiTheme="minorHAnsi"/>
-        </w:rPr>
-        <w:t>Brought clarity and focus to design space and framed the problem.</w:t>
-      </w:r>
-    </w:p>
-    <w:p>
-      <w:pPr>
-        <w:spacing w:line="240" w:lineRule="auto"/>
-        <w:rPr>
-          <w:rFonts w:asciiTheme="minorHAnsi" w:hAnsiTheme="minorHAnsi"/>
-        </w:rPr>
-      </w:pPr>
-      <w:r>
-        <w:rPr>
-          <w:rFonts w:asciiTheme="minorHAnsi" w:hAnsiTheme="minorHAnsi"/>
-          <w:b/>
-        </w:rPr>
-        <w:t>Idea Generation</w:t>
-      </w:r>
-      <w:r>
-        <w:rPr>
-          <w:rFonts w:asciiTheme="minorHAnsi" w:hAnsiTheme="minorHAnsi"/>
-        </w:rPr>
-        <w:t xml:space="preserve"> – Allowed the users to come up with idea, features and functionality they would like to see in the application. Through brain storming and putting ideas on white board.</w:t>
-      </w:r>
-    </w:p>
-    <w:p>
-      <w:pPr>
-        <w:rPr>
-          <w:rFonts w:asciiTheme="minorHAnsi" w:hAnsiTheme="minorHAnsi"/>
-        </w:rPr>
-      </w:pPr>
-    </w:p>
-    <w:p>
-      <w:pPr>
-        <w:rPr>
-          <w:rFonts w:asciiTheme="minorHAnsi" w:hAnsiTheme="minorHAnsi"/>
-        </w:rPr>
-      </w:pPr>
-    </w:p>
-    <w:p>
-      <w:pPr>
-        <w:pStyle w:val="Heading3"/>
-        <w:spacing w:line="240" w:lineRule="auto"/>
-      </w:pPr>
-      <w:bookmarkStart w:id="80" w:name="_Toc469166294"/>
-      <w:bookmarkStart w:id="81" w:name="_Toc469260950"/>
-      <w:r>
-        <w:t>Requirements Specification</w:t>
       </w:r>
       <w:bookmarkEnd w:id="80"/>
       <w:bookmarkEnd w:id="81"/>
     </w:p>
     <w:p>
       <w:pPr>
+        <w:spacing w:line="240" w:lineRule="auto"/>
+        <w:rPr>
+          <w:rFonts w:asciiTheme="minorHAnsi" w:hAnsiTheme="minorHAnsi"/>
+        </w:rPr>
+      </w:pPr>
+      <w:r>
+        <w:rPr>
+          <w:rFonts w:asciiTheme="minorHAnsi" w:hAnsiTheme="minorHAnsi"/>
+        </w:rPr>
+        <w:t>Design thinking is a methodology used by designers like myself to solve complex problems and find desirable solutions for clients. Design thinking can help all sorts of organizations uncover new ways of thinking and doing things.</w:t>
+      </w:r>
+    </w:p>
+    <w:p>
+      <w:pPr>
+        <w:spacing w:line="240" w:lineRule="auto"/>
+        <w:rPr>
+          <w:rFonts w:asciiTheme="minorHAnsi" w:hAnsiTheme="minorHAnsi"/>
+        </w:rPr>
+      </w:pPr>
+      <w:r>
+        <w:rPr>
+          <w:rFonts w:asciiTheme="minorHAnsi" w:hAnsiTheme="minorHAnsi"/>
+        </w:rPr>
+        <w:t xml:space="preserve">These are the design thinking process that were used during user requirements definition – </w:t>
+      </w:r>
+    </w:p>
+    <w:p>
+      <w:pPr>
+        <w:spacing w:line="240" w:lineRule="auto"/>
+        <w:rPr>
+          <w:rFonts w:asciiTheme="minorHAnsi" w:hAnsiTheme="minorHAnsi"/>
+        </w:rPr>
+      </w:pPr>
+      <w:r>
+        <w:rPr>
+          <w:rFonts w:asciiTheme="minorHAnsi" w:hAnsiTheme="minorHAnsi"/>
+          <w:b/>
+        </w:rPr>
+        <w:t>Empathized with Users</w:t>
+      </w:r>
+      <w:r>
+        <w:rPr>
+          <w:rFonts w:asciiTheme="minorHAnsi" w:hAnsiTheme="minorHAnsi"/>
+        </w:rPr>
+        <w:t xml:space="preserve"> – Observed, engaged and tried to understand user requirements.</w:t>
+      </w:r>
+    </w:p>
+    <w:p>
+      <w:pPr>
+        <w:spacing w:line="240" w:lineRule="auto"/>
+        <w:rPr>
+          <w:rFonts w:asciiTheme="minorHAnsi" w:hAnsiTheme="minorHAnsi"/>
+        </w:rPr>
+      </w:pPr>
+      <w:r>
+        <w:rPr>
+          <w:rFonts w:asciiTheme="minorHAnsi" w:hAnsiTheme="minorHAnsi"/>
+        </w:rPr>
+        <w:t>Because as designer / developer problems we try to solve are rarely ours so we need to understand user first to develop an application for them.</w:t>
+      </w:r>
+    </w:p>
+    <w:p>
+      <w:pPr>
+        <w:spacing w:line="240" w:lineRule="auto"/>
+        <w:rPr>
+          <w:rFonts w:asciiTheme="minorHAnsi" w:hAnsiTheme="minorHAnsi"/>
+        </w:rPr>
+      </w:pPr>
+      <w:r>
+        <w:rPr>
+          <w:rFonts w:asciiTheme="minorHAnsi" w:hAnsiTheme="minorHAnsi"/>
+          <w:b/>
+        </w:rPr>
+        <w:t xml:space="preserve">Defined the problem – </w:t>
+      </w:r>
+      <w:r>
+        <w:rPr>
+          <w:rFonts w:asciiTheme="minorHAnsi" w:hAnsiTheme="minorHAnsi"/>
+        </w:rPr>
+        <w:t>Brought clarity and focus to design space and framed the problem.</w:t>
+      </w:r>
+    </w:p>
+    <w:p>
+      <w:pPr>
+        <w:spacing w:line="240" w:lineRule="auto"/>
+        <w:rPr>
+          <w:rFonts w:asciiTheme="minorHAnsi" w:hAnsiTheme="minorHAnsi"/>
+        </w:rPr>
+      </w:pPr>
+      <w:r>
+        <w:rPr>
+          <w:rFonts w:asciiTheme="minorHAnsi" w:hAnsiTheme="minorHAnsi"/>
+          <w:b/>
+        </w:rPr>
+        <w:t>Idea Generation</w:t>
+      </w:r>
+      <w:r>
+        <w:rPr>
+          <w:rFonts w:asciiTheme="minorHAnsi" w:hAnsiTheme="minorHAnsi"/>
+        </w:rPr>
+        <w:t xml:space="preserve"> – Allowed the users to come up with idea, features and functionality they would like to see in the application. Through brain storming and putting ideas on white board.</w:t>
+      </w:r>
+    </w:p>
+    <w:p>
+      <w:pPr>
+        <w:rPr>
+          <w:rFonts w:asciiTheme="minorHAnsi" w:hAnsiTheme="minorHAnsi"/>
+        </w:rPr>
+      </w:pPr>
+    </w:p>
+    <w:p>
+      <w:pPr>
+        <w:rPr>
+          <w:rFonts w:asciiTheme="minorHAnsi" w:hAnsiTheme="minorHAnsi"/>
+        </w:rPr>
+      </w:pPr>
+    </w:p>
+    <w:p>
+      <w:pPr>
+        <w:pStyle w:val="Heading3"/>
+        <w:spacing w:line="240" w:lineRule="auto"/>
+      </w:pPr>
+      <w:bookmarkStart w:id="82" w:name="_Toc469166294"/>
+      <w:bookmarkStart w:id="83" w:name="_Toc469261641"/>
+      <w:r>
+        <w:t>Requirements Specification</w:t>
+      </w:r>
+      <w:bookmarkEnd w:id="82"/>
+      <w:bookmarkEnd w:id="83"/>
+    </w:p>
+    <w:p>
+      <w:pPr>
         <w:pStyle w:val="Heading4"/>
         <w:spacing w:line="240" w:lineRule="auto"/>
       </w:pPr>
-      <w:bookmarkStart w:id="82" w:name="_Toc469166295"/>
+      <w:bookmarkStart w:id="84" w:name="_Toc469166295"/>
       <w:r>
         <w:t>Functional requirements</w:t>
       </w:r>
-      <w:bookmarkEnd w:id="82"/>
-    </w:p>
-    <w:p>
-      <w:bookmarkStart w:id="83" w:name="_Toc469166296"/>
+      <w:bookmarkEnd w:id="84"/>
+    </w:p>
+    <w:p>
+      <w:bookmarkStart w:id="85" w:name="_Toc469166296"/>
       <w:r>
         <w:t>Use Case Diagram System</w:t>
       </w:r>
-      <w:bookmarkEnd w:id="83"/>
+      <w:bookmarkEnd w:id="85"/>
     </w:p>
     <w:p>
       <w:pPr>
@@ -17348,7 +17534,7 @@
           <w:lang w:val="en-IE"/>
         </w:rPr>
       </w:pPr>
-      <w:bookmarkStart w:id="84" w:name="_Toc469166297"/>
+      <w:bookmarkStart w:id="86" w:name="_Toc469166297"/>
       <w:r>
         <w:t>Requirement</w:t>
       </w:r>
@@ -17358,7 +17544,7 @@
         </w:rPr>
         <w:t xml:space="preserve"> 1:  Easy to Use GUI</w:t>
       </w:r>
-      <w:bookmarkEnd w:id="84"/>
+      <w:bookmarkEnd w:id="86"/>
     </w:p>
     <w:p>
       <w:pPr>
@@ -17628,7 +17814,7 @@
           <w:lang w:val="en-IE"/>
         </w:rPr>
       </w:pPr>
-      <w:bookmarkStart w:id="85" w:name="_Toc469166298"/>
+      <w:bookmarkStart w:id="87" w:name="_Toc469166298"/>
       <w:r>
         <w:t>Requirement</w:t>
       </w:r>
@@ -17638,7 +17824,7 @@
         </w:rPr>
         <w:t xml:space="preserve"> 2: List and Find(Search)</w:t>
       </w:r>
-      <w:bookmarkEnd w:id="85"/>
+      <w:bookmarkEnd w:id="87"/>
     </w:p>
     <w:p>
       <w:pPr>
@@ -17810,7 +17996,7 @@
           <w:lang w:val="en-IE"/>
         </w:rPr>
       </w:pPr>
-      <w:bookmarkStart w:id="86" w:name="_Toc469166299"/>
+      <w:bookmarkStart w:id="88" w:name="_Toc469166299"/>
       <w:r>
         <w:t>Requirement</w:t>
       </w:r>
@@ -17820,7 +18006,7 @@
         </w:rPr>
         <w:t xml:space="preserve"> 3: Map / Navigation</w:t>
       </w:r>
-      <w:bookmarkEnd w:id="86"/>
+      <w:bookmarkEnd w:id="88"/>
       <w:r>
         <w:rPr>
           <w:lang w:val="en-IE"/>
@@ -18007,7 +18193,7 @@
           <w:lang w:val="en-IE"/>
         </w:rPr>
       </w:pPr>
-      <w:bookmarkStart w:id="87" w:name="_Toc469166300"/>
+      <w:bookmarkStart w:id="89" w:name="_Toc469166300"/>
       <w:r>
         <w:t>Requirement</w:t>
       </w:r>
@@ -18017,7 +18203,7 @@
         </w:rPr>
         <w:t xml:space="preserve"> 4: Geo Location Notifications</w:t>
       </w:r>
-      <w:bookmarkEnd w:id="87"/>
+      <w:bookmarkEnd w:id="89"/>
     </w:p>
     <w:p>
       <w:pPr>
@@ -18218,11 +18404,11 @@
         <w:pStyle w:val="Heading5"/>
         <w:spacing w:line="240" w:lineRule="auto"/>
       </w:pPr>
-      <w:bookmarkStart w:id="88" w:name="_Toc469166301"/>
+      <w:bookmarkStart w:id="90" w:name="_Toc469166301"/>
       <w:r>
         <w:t>Requirement 5: User Registration</w:t>
       </w:r>
-      <w:bookmarkEnd w:id="88"/>
+      <w:bookmarkEnd w:id="90"/>
     </w:p>
     <w:p>
       <w:pPr>
@@ -18403,7 +18589,7 @@
           <w:lang w:val="en-IE"/>
         </w:rPr>
       </w:pPr>
-      <w:bookmarkStart w:id="89" w:name="_Toc469166302"/>
+      <w:bookmarkStart w:id="91" w:name="_Toc469166302"/>
       <w:r>
         <w:t>Requirement</w:t>
       </w:r>
@@ -18413,7 +18599,7 @@
         </w:rPr>
         <w:t xml:space="preserve"> 6: Booking System</w:t>
       </w:r>
-      <w:bookmarkEnd w:id="89"/>
+      <w:bookmarkEnd w:id="91"/>
     </w:p>
     <w:p>
       <w:pPr>
@@ -18593,7 +18779,7 @@
           <w:lang w:val="en-IE"/>
         </w:rPr>
       </w:pPr>
-      <w:bookmarkStart w:id="90" w:name="_Toc469166303"/>
+      <w:bookmarkStart w:id="92" w:name="_Toc469166303"/>
       <w:r>
         <w:t>Requirement</w:t>
       </w:r>
@@ -18603,7 +18789,7 @@
         </w:rPr>
         <w:t xml:space="preserve"> 7: Photo Gallery</w:t>
       </w:r>
-      <w:bookmarkEnd w:id="90"/>
+      <w:bookmarkEnd w:id="92"/>
       <w:r>
         <w:rPr>
           <w:lang w:val="en-IE"/>
@@ -18787,7 +18973,7 @@
           <w:lang w:val="en-IE"/>
         </w:rPr>
       </w:pPr>
-      <w:bookmarkStart w:id="91" w:name="_Toc469166304"/>
+      <w:bookmarkStart w:id="93" w:name="_Toc469166304"/>
       <w:r>
         <w:t>Requirement</w:t>
       </w:r>
@@ -18797,7 +18983,7 @@
         </w:rPr>
         <w:t xml:space="preserve"> 8: Photo Upload</w:t>
       </w:r>
-      <w:bookmarkEnd w:id="91"/>
+      <w:bookmarkEnd w:id="93"/>
     </w:p>
     <w:p>
       <w:pPr>
@@ -18978,7 +19164,7 @@
           <w:lang w:val="en-IE"/>
         </w:rPr>
       </w:pPr>
-      <w:bookmarkStart w:id="92" w:name="_Toc469166305"/>
+      <w:bookmarkStart w:id="94" w:name="_Toc469166305"/>
       <w:r>
         <w:t>Requirement</w:t>
       </w:r>
@@ -18988,7 +19174,7 @@
         </w:rPr>
         <w:t xml:space="preserve"> 9: Review</w:t>
       </w:r>
-      <w:bookmarkEnd w:id="92"/>
+      <w:bookmarkEnd w:id="94"/>
     </w:p>
     <w:p>
       <w:pPr>
@@ -19171,7 +19357,7 @@
       <w:r>
         <w:t xml:space="preserve"> </w:t>
       </w:r>
-      <w:bookmarkStart w:id="93" w:name="_Toc469166306"/>
+      <w:bookmarkStart w:id="95" w:name="_Toc469166306"/>
       <w:r>
         <w:t>Requirement</w:t>
       </w:r>
@@ -19198,7 +19384,7 @@
         <w:t>(Calendar event / Reminder of booked meeting feature)</w:t>
       </w:r>
     </w:p>
-    <w:bookmarkEnd w:id="93"/>
+    <w:bookmarkEnd w:id="95"/>
     <w:p>
       <w:pPr>
         <w:pStyle w:val="Heading6"/>
@@ -19379,7 +19565,7 @@
       <w:r>
         <w:t xml:space="preserve"> </w:t>
       </w:r>
-      <w:bookmarkStart w:id="94" w:name="_Toc469166307"/>
+      <w:bookmarkStart w:id="96" w:name="_Toc469166307"/>
       <w:r>
         <w:t>Requirement</w:t>
       </w:r>
@@ -19389,7 +19575,7 @@
         </w:rPr>
         <w:t xml:space="preserve"> 11: Call</w:t>
       </w:r>
-      <w:bookmarkEnd w:id="94"/>
+      <w:bookmarkEnd w:id="96"/>
     </w:p>
     <w:p>
       <w:pPr>
@@ -19553,22 +19739,22 @@
         <w:pStyle w:val="Heading4"/>
         <w:spacing w:line="240" w:lineRule="auto"/>
       </w:pPr>
-      <w:bookmarkStart w:id="95" w:name="_Toc469166308"/>
+      <w:bookmarkStart w:id="97" w:name="_Toc469166308"/>
       <w:r>
         <w:t>Non-Functional Requirements</w:t>
       </w:r>
-      <w:bookmarkEnd w:id="95"/>
+      <w:bookmarkEnd w:id="97"/>
     </w:p>
     <w:p>
       <w:pPr>
         <w:pStyle w:val="Heading5"/>
         <w:spacing w:line="240" w:lineRule="auto"/>
       </w:pPr>
-      <w:bookmarkStart w:id="96" w:name="_Toc469166309"/>
+      <w:bookmarkStart w:id="98" w:name="_Toc469166309"/>
       <w:r>
         <w:t>Scalability requirement</w:t>
       </w:r>
-      <w:bookmarkEnd w:id="96"/>
+      <w:bookmarkEnd w:id="98"/>
     </w:p>
     <w:p>
       <w:pPr>
@@ -19670,14 +19856,14 @@
           <w:lang w:val="en-GB"/>
         </w:rPr>
       </w:pPr>
-      <w:bookmarkStart w:id="97" w:name="_Toc469166310"/>
+      <w:bookmarkStart w:id="99" w:name="_Toc469166310"/>
       <w:r>
         <w:rPr>
           <w:lang w:val="en-GB"/>
         </w:rPr>
         <w:t>Availability requirement</w:t>
       </w:r>
-      <w:bookmarkEnd w:id="97"/>
+      <w:bookmarkEnd w:id="99"/>
     </w:p>
     <w:p>
       <w:pPr>
@@ -19759,11 +19945,11 @@
         <w:pStyle w:val="Heading5"/>
         <w:spacing w:line="240" w:lineRule="auto"/>
       </w:pPr>
-      <w:bookmarkStart w:id="98" w:name="_Toc469166311"/>
+      <w:bookmarkStart w:id="100" w:name="_Toc469166311"/>
       <w:r>
         <w:t>Physical requirement</w:t>
       </w:r>
-      <w:bookmarkEnd w:id="98"/>
+      <w:bookmarkEnd w:id="100"/>
     </w:p>
     <w:p>
       <w:pPr>
@@ -19848,14 +20034,14 @@
           <w:lang w:val="en-GB"/>
         </w:rPr>
       </w:pPr>
-      <w:bookmarkStart w:id="99" w:name="_Toc469166312"/>
+      <w:bookmarkStart w:id="101" w:name="_Toc469166312"/>
       <w:r>
         <w:rPr>
           <w:lang w:val="en-GB"/>
         </w:rPr>
         <w:t>Security and Privacy requirement</w:t>
       </w:r>
-      <w:bookmarkEnd w:id="99"/>
+      <w:bookmarkEnd w:id="101"/>
     </w:p>
     <w:p>
       <w:pPr>
@@ -19934,14 +20120,14 @@
           <w:lang w:val="en-GB"/>
         </w:rPr>
       </w:pPr>
-      <w:bookmarkStart w:id="100" w:name="_Toc469166313"/>
+      <w:bookmarkStart w:id="102" w:name="_Toc469166313"/>
       <w:r>
         <w:rPr>
           <w:lang w:val="en-GB"/>
         </w:rPr>
         <w:t>Reliability requirement</w:t>
       </w:r>
-      <w:bookmarkEnd w:id="100"/>
+      <w:bookmarkEnd w:id="102"/>
     </w:p>
     <w:p>
       <w:pPr>
@@ -20019,14 +20205,14 @@
           <w:lang w:val="en-GB"/>
         </w:rPr>
       </w:pPr>
-      <w:bookmarkStart w:id="101" w:name="_Toc469166314"/>
+      <w:bookmarkStart w:id="103" w:name="_Toc469166314"/>
       <w:r>
         <w:rPr>
           <w:lang w:val="en-GB"/>
         </w:rPr>
         <w:t>Maintainability requirement</w:t>
       </w:r>
-      <w:bookmarkEnd w:id="101"/>
+      <w:bookmarkEnd w:id="103"/>
     </w:p>
     <w:p>
       <w:pPr>
@@ -20115,25 +20301,25 @@
       <w:pPr>
         <w:pStyle w:val="Heading3"/>
       </w:pPr>
-      <w:bookmarkStart w:id="102" w:name="_Toc239580633"/>
-      <w:bookmarkStart w:id="103" w:name="_Toc469166315"/>
-      <w:bookmarkStart w:id="104" w:name="_Toc469260951"/>
+      <w:bookmarkStart w:id="104" w:name="_Toc239580633"/>
+      <w:bookmarkStart w:id="105" w:name="_Toc469166315"/>
+      <w:bookmarkStart w:id="106" w:name="_Toc469261642"/>
       <w:r>
         <w:t>Interface requirements</w:t>
       </w:r>
-      <w:bookmarkEnd w:id="102"/>
-      <w:bookmarkEnd w:id="103"/>
       <w:bookmarkEnd w:id="104"/>
+      <w:bookmarkEnd w:id="105"/>
+      <w:bookmarkEnd w:id="106"/>
     </w:p>
     <w:p>
       <w:pPr>
         <w:pStyle w:val="Heading4"/>
       </w:pPr>
-      <w:bookmarkStart w:id="105" w:name="_Toc469166316"/>
+      <w:bookmarkStart w:id="107" w:name="_Toc469166316"/>
       <w:r>
         <w:t>GUI</w:t>
       </w:r>
-      <w:bookmarkEnd w:id="105"/>
+      <w:bookmarkEnd w:id="107"/>
     </w:p>
     <w:p>
       <w:pPr>
@@ -20586,12 +20772,12 @@
           <w:lang w:val="ga-IE"/>
         </w:rPr>
       </w:pPr>
-      <w:bookmarkStart w:id="106" w:name="_Toc469166317"/>
+      <w:bookmarkStart w:id="108" w:name="_Toc469166317"/>
       <w:r>
         <w:lastRenderedPageBreak/>
         <w:t>Application Programming Interfaces (API)</w:t>
       </w:r>
-      <w:bookmarkEnd w:id="106"/>
+      <w:bookmarkEnd w:id="108"/>
     </w:p>
     <w:p>
       <w:pPr>
@@ -20750,11 +20936,11 @@
       <w:pPr>
         <w:pStyle w:val="Heading4"/>
       </w:pPr>
-      <w:bookmarkStart w:id="107" w:name="_Toc469166318"/>
+      <w:bookmarkStart w:id="109" w:name="_Toc469166318"/>
       <w:r>
         <w:t>Database</w:t>
       </w:r>
-      <w:bookmarkEnd w:id="107"/>
+      <w:bookmarkEnd w:id="109"/>
     </w:p>
     <w:p>
       <w:pPr>
@@ -20902,13 +21088,13 @@
       <w:pPr>
         <w:pStyle w:val="Heading3"/>
       </w:pPr>
-      <w:bookmarkStart w:id="108" w:name="_Toc469166319"/>
-      <w:bookmarkStart w:id="109" w:name="_Toc469260952"/>
+      <w:bookmarkStart w:id="110" w:name="_Toc469166319"/>
+      <w:bookmarkStart w:id="111" w:name="_Toc469261643"/>
       <w:r>
         <w:t>System Architecture</w:t>
       </w:r>
-      <w:bookmarkEnd w:id="108"/>
-      <w:bookmarkEnd w:id="109"/>
+      <w:bookmarkEnd w:id="110"/>
+      <w:bookmarkEnd w:id="111"/>
     </w:p>
     <w:p>
       <w:pPr>
@@ -21046,13 +21232,13 @@
       <w:pPr>
         <w:pStyle w:val="Heading3"/>
       </w:pPr>
-      <w:bookmarkStart w:id="110" w:name="_Toc469166320"/>
-      <w:bookmarkStart w:id="111" w:name="_Toc469260953"/>
+      <w:bookmarkStart w:id="112" w:name="_Toc469166320"/>
+      <w:bookmarkStart w:id="113" w:name="_Toc469261644"/>
       <w:r>
         <w:t>System Evolution</w:t>
       </w:r>
-      <w:bookmarkEnd w:id="110"/>
-      <w:bookmarkEnd w:id="111"/>
+      <w:bookmarkEnd w:id="112"/>
+      <w:bookmarkEnd w:id="113"/>
     </w:p>
     <w:p>
       <w:pPr>
@@ -21092,7 +21278,7 @@
           <w:lang w:val="en-IE"/>
         </w:rPr>
       </w:pPr>
-      <w:bookmarkStart w:id="112" w:name="_Toc469260954"/>
+      <w:bookmarkStart w:id="114" w:name="_Toc469261645"/>
       <w:r>
         <w:rPr>
           <w:rFonts w:asciiTheme="minorHAnsi" w:hAnsiTheme="minorHAnsi"/>
@@ -21115,18 +21301,18 @@
         </w:rPr>
         <w:t>s</w:t>
       </w:r>
-      <w:bookmarkEnd w:id="69"/>
-      <w:bookmarkEnd w:id="112"/>
+      <w:bookmarkEnd w:id="71"/>
+      <w:bookmarkEnd w:id="114"/>
     </w:p>
     <w:p>
       <w:pPr>
         <w:pStyle w:val="Heading3"/>
       </w:pPr>
-      <w:bookmarkStart w:id="113" w:name="_Toc469260955"/>
+      <w:bookmarkStart w:id="115" w:name="_Toc469261646"/>
       <w:r>
         <w:t>Reflective Journal 1</w:t>
       </w:r>
-      <w:bookmarkEnd w:id="113"/>
+      <w:bookmarkEnd w:id="115"/>
     </w:p>
     <w:p>
       <w:pPr>
@@ -21941,11 +22127,11 @@
         <w:pStyle w:val="Heading3"/>
         <w:spacing w:line="240" w:lineRule="auto"/>
       </w:pPr>
-      <w:bookmarkStart w:id="114" w:name="_Toc469260956"/>
+      <w:bookmarkStart w:id="116" w:name="_Toc469261647"/>
       <w:r>
         <w:t>Reflective Journal 2</w:t>
       </w:r>
-      <w:bookmarkEnd w:id="114"/>
+      <w:bookmarkEnd w:id="116"/>
       <w:r>
         <w:t xml:space="preserve"> </w:t>
       </w:r>
@@ -22601,7 +22787,7 @@
           <w:szCs w:val="24"/>
         </w:rPr>
       </w:pPr>
-      <w:bookmarkStart w:id="115" w:name="_Toc469260957"/>
+      <w:bookmarkStart w:id="117" w:name="_Toc469261648"/>
       <w:r>
         <w:rPr>
           <w:sz w:val="24"/>
@@ -22609,7 +22795,7 @@
         </w:rPr>
         <w:t>Reflective Journal 3 (November)</w:t>
       </w:r>
-      <w:bookmarkEnd w:id="115"/>
+      <w:bookmarkEnd w:id="117"/>
       <w:r>
         <w:rPr>
           <w:sz w:val="24"/>
@@ -27044,7 +27230,7 @@
 </file>
 
 <file path=customXml/itemProps1.xml><?xml version="1.0" encoding="utf-8"?>
-<ds:datastoreItem xmlns:ds="http://schemas.openxmlformats.org/officeDocument/2006/customXml" ds:itemID="{D509BC7F-372C-5B4F-96AE-44C5E2E911BC}">
+<ds:datastoreItem xmlns:ds="http://schemas.openxmlformats.org/officeDocument/2006/customXml" ds:itemID="{D44B0A3C-F21E-A649-9F0A-A7E3D74AB56A}">
   <ds:schemaRefs>
     <ds:schemaRef ds:uri="http://schemas.openxmlformats.org/officeDocument/2006/bibliography"/>
   </ds:schemaRefs>

</xml_diff>

<commit_message>
Monthy Technical Journal December
</commit_message>
<xml_diff>
--- a/Documentation/Tech Report/Technical Report Navjot Singh Virk x13112406 Software Development Project MeetingRoom Pro.docx
+++ b/Documentation/Tech Report/Technical Report Navjot Singh Virk x13112406 Software Development Project MeetingRoom Pro.docx
@@ -211,8 +211,6 @@
             </w:rPr>
             <w:t>National College of Ireland</w:t>
           </w:r>
-          <w:bookmarkStart w:id="0" w:name="_GoBack"/>
-          <w:bookmarkEnd w:id="0"/>
           <w:r>
             <w:rPr>
               <w:rFonts w:asciiTheme="minorHAnsi" w:hAnsiTheme="minorHAnsi"/>
@@ -483,7 +481,12 @@
             <w:pStyle w:val="TOCHeading"/>
           </w:pPr>
           <w:r>
-            <w:t>Table of Contents</w:t>
+            <w:t>Table of Content</w:t>
+          </w:r>
+          <w:bookmarkStart w:id="0" w:name="_GoBack"/>
+          <w:bookmarkEnd w:id="0"/>
+          <w:r>
+            <w:t>s</w:t>
           </w:r>
         </w:p>
         <w:p>
@@ -524,7 +527,7 @@
             </w:rPr>
             <w:fldChar w:fldCharType="separate"/>
           </w:r>
-          <w:hyperlink w:anchor="_Toc469261591" w:history="1">
+          <w:hyperlink w:anchor="_Toc469264545" w:history="1">
             <w:r>
               <w:rPr>
                 <w:rStyle w:val="Hyperlink"/>
@@ -552,7 +555,7 @@
                 <w:noProof/>
                 <w:webHidden/>
               </w:rPr>
-              <w:instrText xml:space="preserve"> PAGEREF _Toc469261591 \h </w:instrText>
+              <w:instrText xml:space="preserve"> PAGEREF _Toc469264545 \h </w:instrText>
             </w:r>
             <w:r>
               <w:rPr>
@@ -599,7 +602,7 @@
               <w:lang w:val="en-GB" w:eastAsia="en-GB"/>
             </w:rPr>
           </w:pPr>
-          <w:hyperlink w:anchor="_Toc469261592" w:history="1">
+          <w:hyperlink w:anchor="_Toc469264546" w:history="1">
             <w:r>
               <w:rPr>
                 <w:rStyle w:val="Hyperlink"/>
@@ -646,7 +649,7 @@
                 <w:noProof/>
                 <w:webHidden/>
               </w:rPr>
-              <w:instrText xml:space="preserve"> PAGEREF _Toc469261592 \h </w:instrText>
+              <w:instrText xml:space="preserve"> PAGEREF _Toc469264546 \h </w:instrText>
             </w:r>
             <w:r>
               <w:rPr>
@@ -693,7 +696,7 @@
               <w:lang w:val="en-GB" w:eastAsia="en-GB"/>
             </w:rPr>
           </w:pPr>
-          <w:hyperlink w:anchor="_Toc469261593" w:history="1">
+          <w:hyperlink w:anchor="_Toc469264547" w:history="1">
             <w:r>
               <w:rPr>
                 <w:rStyle w:val="Hyperlink"/>
@@ -740,7 +743,7 @@
                 <w:noProof/>
                 <w:webHidden/>
               </w:rPr>
-              <w:instrText xml:space="preserve"> PAGEREF _Toc469261593 \h </w:instrText>
+              <w:instrText xml:space="preserve"> PAGEREF _Toc469264547 \h </w:instrText>
             </w:r>
             <w:r>
               <w:rPr>
@@ -787,7 +790,7 @@
               <w:lang w:val="en-GB" w:eastAsia="en-GB"/>
             </w:rPr>
           </w:pPr>
-          <w:hyperlink w:anchor="_Toc469261594" w:history="1">
+          <w:hyperlink w:anchor="_Toc469264548" w:history="1">
             <w:r>
               <w:rPr>
                 <w:rStyle w:val="Hyperlink"/>
@@ -834,7 +837,7 @@
                 <w:noProof/>
                 <w:webHidden/>
               </w:rPr>
-              <w:instrText xml:space="preserve"> PAGEREF _Toc469261594 \h </w:instrText>
+              <w:instrText xml:space="preserve"> PAGEREF _Toc469264548 \h </w:instrText>
             </w:r>
             <w:r>
               <w:rPr>
@@ -881,7 +884,7 @@
               <w:lang w:val="en-GB" w:eastAsia="en-GB"/>
             </w:rPr>
           </w:pPr>
-          <w:hyperlink w:anchor="_Toc469261595" w:history="1">
+          <w:hyperlink w:anchor="_Toc469264549" w:history="1">
             <w:r>
               <w:rPr>
                 <w:rStyle w:val="Hyperlink"/>
@@ -928,7 +931,7 @@
                 <w:noProof/>
                 <w:webHidden/>
               </w:rPr>
-              <w:instrText xml:space="preserve"> PAGEREF _Toc469261595 \h </w:instrText>
+              <w:instrText xml:space="preserve"> PAGEREF _Toc469264549 \h </w:instrText>
             </w:r>
             <w:r>
               <w:rPr>
@@ -975,7 +978,7 @@
               <w:lang w:val="en-GB" w:eastAsia="en-GB"/>
             </w:rPr>
           </w:pPr>
-          <w:hyperlink w:anchor="_Toc469261596" w:history="1">
+          <w:hyperlink w:anchor="_Toc469264550" w:history="1">
             <w:r>
               <w:rPr>
                 <w:rStyle w:val="Hyperlink"/>
@@ -1022,7 +1025,7 @@
                 <w:noProof/>
                 <w:webHidden/>
               </w:rPr>
-              <w:instrText xml:space="preserve"> PAGEREF _Toc469261596 \h </w:instrText>
+              <w:instrText xml:space="preserve"> PAGEREF _Toc469264550 \h </w:instrText>
             </w:r>
             <w:r>
               <w:rPr>
@@ -1069,7 +1072,7 @@
               <w:lang w:val="en-GB" w:eastAsia="en-GB"/>
             </w:rPr>
           </w:pPr>
-          <w:hyperlink w:anchor="_Toc469261597" w:history="1">
+          <w:hyperlink w:anchor="_Toc469264551" w:history="1">
             <w:r>
               <w:rPr>
                 <w:rStyle w:val="Hyperlink"/>
@@ -1116,7 +1119,7 @@
                 <w:noProof/>
                 <w:webHidden/>
               </w:rPr>
-              <w:instrText xml:space="preserve"> PAGEREF _Toc469261597 \h </w:instrText>
+              <w:instrText xml:space="preserve"> PAGEREF _Toc469264551 \h </w:instrText>
             </w:r>
             <w:r>
               <w:rPr>
@@ -1163,7 +1166,7 @@
               <w:lang w:val="en-GB" w:eastAsia="en-GB"/>
             </w:rPr>
           </w:pPr>
-          <w:hyperlink w:anchor="_Toc469261598" w:history="1">
+          <w:hyperlink w:anchor="_Toc469264552" w:history="1">
             <w:r>
               <w:rPr>
                 <w:rStyle w:val="Hyperlink"/>
@@ -1210,7 +1213,7 @@
                 <w:noProof/>
                 <w:webHidden/>
               </w:rPr>
-              <w:instrText xml:space="preserve"> PAGEREF _Toc469261598 \h </w:instrText>
+              <w:instrText xml:space="preserve"> PAGEREF _Toc469264552 \h </w:instrText>
             </w:r>
             <w:r>
               <w:rPr>
@@ -1256,7 +1259,7 @@
               <w:lang w:val="en-GB" w:eastAsia="en-GB"/>
             </w:rPr>
           </w:pPr>
-          <w:hyperlink w:anchor="_Toc469261599" w:history="1">
+          <w:hyperlink w:anchor="_Toc469264553" w:history="1">
             <w:r>
               <w:rPr>
                 <w:rStyle w:val="Hyperlink"/>
@@ -1302,7 +1305,7 @@
                 <w:noProof/>
                 <w:webHidden/>
               </w:rPr>
-              <w:instrText xml:space="preserve"> PAGEREF _Toc469261599 \h </w:instrText>
+              <w:instrText xml:space="preserve"> PAGEREF _Toc469264553 \h </w:instrText>
             </w:r>
             <w:r>
               <w:rPr>
@@ -1348,7 +1351,7 @@
               <w:lang w:val="en-GB" w:eastAsia="en-GB"/>
             </w:rPr>
           </w:pPr>
-          <w:hyperlink w:anchor="_Toc469261600" w:history="1">
+          <w:hyperlink w:anchor="_Toc469264554" w:history="1">
             <w:r>
               <w:rPr>
                 <w:rStyle w:val="Hyperlink"/>
@@ -1401,7 +1404,7 @@
                 <w:noProof/>
                 <w:webHidden/>
               </w:rPr>
-              <w:instrText xml:space="preserve"> PAGEREF _Toc469261600 \h </w:instrText>
+              <w:instrText xml:space="preserve"> PAGEREF _Toc469264554 \h </w:instrText>
             </w:r>
             <w:r>
               <w:rPr>
@@ -1447,7 +1450,7 @@
               <w:lang w:val="en-GB" w:eastAsia="en-GB"/>
             </w:rPr>
           </w:pPr>
-          <w:hyperlink w:anchor="_Toc469261601" w:history="1">
+          <w:hyperlink w:anchor="_Toc469264555" w:history="1">
             <w:r>
               <w:rPr>
                 <w:rStyle w:val="Hyperlink"/>
@@ -1500,7 +1503,7 @@
                 <w:noProof/>
                 <w:webHidden/>
               </w:rPr>
-              <w:instrText xml:space="preserve"> PAGEREF _Toc469261601 \h </w:instrText>
+              <w:instrText xml:space="preserve"> PAGEREF _Toc469264555 \h </w:instrText>
             </w:r>
             <w:r>
               <w:rPr>
@@ -1546,7 +1549,7 @@
               <w:lang w:val="en-GB" w:eastAsia="en-GB"/>
             </w:rPr>
           </w:pPr>
-          <w:hyperlink w:anchor="_Toc469261602" w:history="1">
+          <w:hyperlink w:anchor="_Toc469264556" w:history="1">
             <w:r>
               <w:rPr>
                 <w:rStyle w:val="Hyperlink"/>
@@ -1599,7 +1602,7 @@
                 <w:noProof/>
                 <w:webHidden/>
               </w:rPr>
-              <w:instrText xml:space="preserve"> PAGEREF _Toc469261602 \h </w:instrText>
+              <w:instrText xml:space="preserve"> PAGEREF _Toc469264556 \h </w:instrText>
             </w:r>
             <w:r>
               <w:rPr>
@@ -1645,7 +1648,7 @@
               <w:lang w:val="en-GB" w:eastAsia="en-GB"/>
             </w:rPr>
           </w:pPr>
-          <w:hyperlink w:anchor="_Toc469261603" w:history="1">
+          <w:hyperlink w:anchor="_Toc469264557" w:history="1">
             <w:r>
               <w:rPr>
                 <w:rStyle w:val="Hyperlink"/>
@@ -1698,7 +1701,7 @@
                 <w:noProof/>
                 <w:webHidden/>
               </w:rPr>
-              <w:instrText xml:space="preserve"> PAGEREF _Toc469261603 \h </w:instrText>
+              <w:instrText xml:space="preserve"> PAGEREF _Toc469264557 \h </w:instrText>
             </w:r>
             <w:r>
               <w:rPr>
@@ -1744,7 +1747,7 @@
               <w:lang w:val="en-GB" w:eastAsia="en-GB"/>
             </w:rPr>
           </w:pPr>
-          <w:hyperlink w:anchor="_Toc469261604" w:history="1">
+          <w:hyperlink w:anchor="_Toc469264558" w:history="1">
             <w:r>
               <w:rPr>
                 <w:rStyle w:val="Hyperlink"/>
@@ -1788,7 +1791,7 @@
                 <w:noProof/>
                 <w:webHidden/>
               </w:rPr>
-              <w:instrText xml:space="preserve"> PAGEREF _Toc469261604 \h </w:instrText>
+              <w:instrText xml:space="preserve"> PAGEREF _Toc469264558 \h </w:instrText>
             </w:r>
             <w:r>
               <w:rPr>
@@ -1834,7 +1837,7 @@
               <w:lang w:val="en-GB" w:eastAsia="en-GB"/>
             </w:rPr>
           </w:pPr>
-          <w:hyperlink w:anchor="_Toc469261605" w:history="1">
+          <w:hyperlink w:anchor="_Toc469264559" w:history="1">
             <w:r>
               <w:rPr>
                 <w:rStyle w:val="Hyperlink"/>
@@ -1887,7 +1890,7 @@
                 <w:noProof/>
                 <w:webHidden/>
               </w:rPr>
-              <w:instrText xml:space="preserve"> PAGEREF _Toc469261605 \h </w:instrText>
+              <w:instrText xml:space="preserve"> PAGEREF _Toc469264559 \h </w:instrText>
             </w:r>
             <w:r>
               <w:rPr>
@@ -1933,7 +1936,7 @@
               <w:lang w:val="en-GB" w:eastAsia="en-GB"/>
             </w:rPr>
           </w:pPr>
-          <w:hyperlink w:anchor="_Toc469261606" w:history="1">
+          <w:hyperlink w:anchor="_Toc469264560" w:history="1">
             <w:r>
               <w:rPr>
                 <w:rStyle w:val="Hyperlink"/>
@@ -1986,7 +1989,7 @@
                 <w:noProof/>
                 <w:webHidden/>
               </w:rPr>
-              <w:instrText xml:space="preserve"> PAGEREF _Toc469261606 \h </w:instrText>
+              <w:instrText xml:space="preserve"> PAGEREF _Toc469264560 \h </w:instrText>
             </w:r>
             <w:r>
               <w:rPr>
@@ -2032,7 +2035,7 @@
               <w:lang w:val="en-GB" w:eastAsia="en-GB"/>
             </w:rPr>
           </w:pPr>
-          <w:hyperlink w:anchor="_Toc469261607" w:history="1">
+          <w:hyperlink w:anchor="_Toc469264561" w:history="1">
             <w:r>
               <w:rPr>
                 <w:rStyle w:val="Hyperlink"/>
@@ -2085,7 +2088,7 @@
                 <w:noProof/>
                 <w:webHidden/>
               </w:rPr>
-              <w:instrText xml:space="preserve"> PAGEREF _Toc469261607 \h </w:instrText>
+              <w:instrText xml:space="preserve"> PAGEREF _Toc469264561 \h </w:instrText>
             </w:r>
             <w:r>
               <w:rPr>
@@ -2131,7 +2134,7 @@
               <w:lang w:val="en-GB" w:eastAsia="en-GB"/>
             </w:rPr>
           </w:pPr>
-          <w:hyperlink w:anchor="_Toc469261608" w:history="1">
+          <w:hyperlink w:anchor="_Toc469264562" w:history="1">
             <w:r>
               <w:rPr>
                 <w:rStyle w:val="Hyperlink"/>
@@ -2184,7 +2187,7 @@
                 <w:noProof/>
                 <w:webHidden/>
               </w:rPr>
-              <w:instrText xml:space="preserve"> PAGEREF _Toc469261608 \h </w:instrText>
+              <w:instrText xml:space="preserve"> PAGEREF _Toc469264562 \h </w:instrText>
             </w:r>
             <w:r>
               <w:rPr>
@@ -2230,7 +2233,7 @@
               <w:lang w:val="en-GB" w:eastAsia="en-GB"/>
             </w:rPr>
           </w:pPr>
-          <w:hyperlink w:anchor="_Toc469261609" w:history="1">
+          <w:hyperlink w:anchor="_Toc469264563" w:history="1">
             <w:r>
               <w:rPr>
                 <w:rStyle w:val="Hyperlink"/>
@@ -2283,7 +2286,7 @@
                 <w:noProof/>
                 <w:webHidden/>
               </w:rPr>
-              <w:instrText xml:space="preserve"> PAGEREF _Toc469261609 \h </w:instrText>
+              <w:instrText xml:space="preserve"> PAGEREF _Toc469264563 \h </w:instrText>
             </w:r>
             <w:r>
               <w:rPr>
@@ -2329,7 +2332,7 @@
               <w:lang w:val="en-GB" w:eastAsia="en-GB"/>
             </w:rPr>
           </w:pPr>
-          <w:hyperlink w:anchor="_Toc469261610" w:history="1">
+          <w:hyperlink w:anchor="_Toc469264564" w:history="1">
             <w:r>
               <w:rPr>
                 <w:rStyle w:val="Hyperlink"/>
@@ -2382,7 +2385,7 @@
                 <w:noProof/>
                 <w:webHidden/>
               </w:rPr>
-              <w:instrText xml:space="preserve"> PAGEREF _Toc469261610 \h </w:instrText>
+              <w:instrText xml:space="preserve"> PAGEREF _Toc469264564 \h </w:instrText>
             </w:r>
             <w:r>
               <w:rPr>
@@ -2429,7 +2432,7 @@
               <w:lang w:val="en-GB" w:eastAsia="en-GB"/>
             </w:rPr>
           </w:pPr>
-          <w:hyperlink w:anchor="_Toc469261611" w:history="1">
+          <w:hyperlink w:anchor="_Toc469264565" w:history="1">
             <w:r>
               <w:rPr>
                 <w:rStyle w:val="Hyperlink"/>
@@ -2474,7 +2477,7 @@
                 <w:noProof/>
                 <w:webHidden/>
               </w:rPr>
-              <w:instrText xml:space="preserve"> PAGEREF _Toc469261611 \h </w:instrText>
+              <w:instrText xml:space="preserve"> PAGEREF _Toc469264565 \h </w:instrText>
             </w:r>
             <w:r>
               <w:rPr>
@@ -2521,7 +2524,7 @@
               <w:lang w:val="en-GB" w:eastAsia="en-GB"/>
             </w:rPr>
           </w:pPr>
-          <w:hyperlink w:anchor="_Toc469261612" w:history="1">
+          <w:hyperlink w:anchor="_Toc469264566" w:history="1">
             <w:r>
               <w:rPr>
                 <w:rStyle w:val="Hyperlink"/>
@@ -2568,7 +2571,7 @@
                 <w:noProof/>
                 <w:webHidden/>
               </w:rPr>
-              <w:instrText xml:space="preserve"> PAGEREF _Toc469261612 \h </w:instrText>
+              <w:instrText xml:space="preserve"> PAGEREF _Toc469264566 \h </w:instrText>
             </w:r>
             <w:r>
               <w:rPr>
@@ -2615,7 +2618,7 @@
               <w:lang w:val="en-GB" w:eastAsia="en-GB"/>
             </w:rPr>
           </w:pPr>
-          <w:hyperlink w:anchor="_Toc469261613" w:history="1">
+          <w:hyperlink w:anchor="_Toc469264567" w:history="1">
             <w:r>
               <w:rPr>
                 <w:rStyle w:val="Hyperlink"/>
@@ -2662,7 +2665,7 @@
                 <w:noProof/>
                 <w:webHidden/>
               </w:rPr>
-              <w:instrText xml:space="preserve"> PAGEREF _Toc469261613 \h </w:instrText>
+              <w:instrText xml:space="preserve"> PAGEREF _Toc469264567 \h </w:instrText>
             </w:r>
             <w:r>
               <w:rPr>
@@ -2709,7 +2712,7 @@
               <w:lang w:val="en-GB" w:eastAsia="en-GB"/>
             </w:rPr>
           </w:pPr>
-          <w:hyperlink w:anchor="_Toc469261614" w:history="1">
+          <w:hyperlink w:anchor="_Toc469264568" w:history="1">
             <w:r>
               <w:rPr>
                 <w:rStyle w:val="Hyperlink"/>
@@ -2756,7 +2759,7 @@
                 <w:noProof/>
                 <w:webHidden/>
               </w:rPr>
-              <w:instrText xml:space="preserve"> PAGEREF _Toc469261614 \h </w:instrText>
+              <w:instrText xml:space="preserve"> PAGEREF _Toc469264568 \h </w:instrText>
             </w:r>
             <w:r>
               <w:rPr>
@@ -2803,7 +2806,7 @@
               <w:lang w:val="en-GB" w:eastAsia="en-GB"/>
             </w:rPr>
           </w:pPr>
-          <w:hyperlink w:anchor="_Toc469261615" w:history="1">
+          <w:hyperlink w:anchor="_Toc469264569" w:history="1">
             <w:r>
               <w:rPr>
                 <w:rStyle w:val="Hyperlink"/>
@@ -2850,7 +2853,7 @@
                 <w:noProof/>
                 <w:webHidden/>
               </w:rPr>
-              <w:instrText xml:space="preserve"> PAGEREF _Toc469261615 \h </w:instrText>
+              <w:instrText xml:space="preserve"> PAGEREF _Toc469264569 \h </w:instrText>
             </w:r>
             <w:r>
               <w:rPr>
@@ -2897,7 +2900,7 @@
               <w:lang w:val="en-GB" w:eastAsia="en-GB"/>
             </w:rPr>
           </w:pPr>
-          <w:hyperlink w:anchor="_Toc469261616" w:history="1">
+          <w:hyperlink w:anchor="_Toc469264570" w:history="1">
             <w:r>
               <w:rPr>
                 <w:rStyle w:val="Hyperlink"/>
@@ -2944,7 +2947,7 @@
                 <w:noProof/>
                 <w:webHidden/>
               </w:rPr>
-              <w:instrText xml:space="preserve"> PAGEREF _Toc469261616 \h </w:instrText>
+              <w:instrText xml:space="preserve"> PAGEREF _Toc469264570 \h </w:instrText>
             </w:r>
             <w:r>
               <w:rPr>
@@ -2991,7 +2994,7 @@
               <w:lang w:val="en-GB" w:eastAsia="en-GB"/>
             </w:rPr>
           </w:pPr>
-          <w:hyperlink w:anchor="_Toc469261617" w:history="1">
+          <w:hyperlink w:anchor="_Toc469264571" w:history="1">
             <w:r>
               <w:rPr>
                 <w:rStyle w:val="Hyperlink"/>
@@ -3038,7 +3041,7 @@
                 <w:noProof/>
                 <w:webHidden/>
               </w:rPr>
-              <w:instrText xml:space="preserve"> PAGEREF _Toc469261617 \h </w:instrText>
+              <w:instrText xml:space="preserve"> PAGEREF _Toc469264571 \h </w:instrText>
             </w:r>
             <w:r>
               <w:rPr>
@@ -3084,7 +3087,7 @@
               <w:lang w:val="en-GB" w:eastAsia="en-GB"/>
             </w:rPr>
           </w:pPr>
-          <w:hyperlink w:anchor="_Toc469261618" w:history="1">
+          <w:hyperlink w:anchor="_Toc469264572" w:history="1">
             <w:r>
               <w:rPr>
                 <w:rStyle w:val="Hyperlink"/>
@@ -3128,7 +3131,7 @@
                 <w:noProof/>
                 <w:webHidden/>
               </w:rPr>
-              <w:instrText xml:space="preserve"> PAGEREF _Toc469261618 \h </w:instrText>
+              <w:instrText xml:space="preserve"> PAGEREF _Toc469264572 \h </w:instrText>
             </w:r>
             <w:r>
               <w:rPr>
@@ -3174,7 +3177,7 @@
               <w:lang w:val="en-GB" w:eastAsia="en-GB"/>
             </w:rPr>
           </w:pPr>
-          <w:hyperlink w:anchor="_Toc469261619" w:history="1">
+          <w:hyperlink w:anchor="_Toc469264573" w:history="1">
             <w:r>
               <w:rPr>
                 <w:rStyle w:val="Hyperlink"/>
@@ -3220,7 +3223,7 @@
                 <w:noProof/>
                 <w:webHidden/>
               </w:rPr>
-              <w:instrText xml:space="preserve"> PAGEREF _Toc469261619 \h </w:instrText>
+              <w:instrText xml:space="preserve"> PAGEREF _Toc469264573 \h </w:instrText>
             </w:r>
             <w:r>
               <w:rPr>
@@ -3267,7 +3270,7 @@
               <w:lang w:val="en-GB" w:eastAsia="en-GB"/>
             </w:rPr>
           </w:pPr>
-          <w:hyperlink w:anchor="_Toc469261620" w:history="1">
+          <w:hyperlink w:anchor="_Toc469264574" w:history="1">
             <w:r>
               <w:rPr>
                 <w:rStyle w:val="Hyperlink"/>
@@ -3314,7 +3317,7 @@
                 <w:noProof/>
                 <w:webHidden/>
               </w:rPr>
-              <w:instrText xml:space="preserve"> PAGEREF _Toc469261620 \h </w:instrText>
+              <w:instrText xml:space="preserve"> PAGEREF _Toc469264574 \h </w:instrText>
             </w:r>
             <w:r>
               <w:rPr>
@@ -3361,7 +3364,7 @@
               <w:lang w:val="en-GB" w:eastAsia="en-GB"/>
             </w:rPr>
           </w:pPr>
-          <w:hyperlink w:anchor="_Toc469261621" w:history="1">
+          <w:hyperlink w:anchor="_Toc469264575" w:history="1">
             <w:r>
               <w:rPr>
                 <w:rStyle w:val="Hyperlink"/>
@@ -3408,7 +3411,7 @@
                 <w:noProof/>
                 <w:webHidden/>
               </w:rPr>
-              <w:instrText xml:space="preserve"> PAGEREF _Toc469261621 \h </w:instrText>
+              <w:instrText xml:space="preserve"> PAGEREF _Toc469264575 \h </w:instrText>
             </w:r>
             <w:r>
               <w:rPr>
@@ -3455,7 +3458,7 @@
               <w:lang w:val="en-GB" w:eastAsia="en-GB"/>
             </w:rPr>
           </w:pPr>
-          <w:hyperlink w:anchor="_Toc469261622" w:history="1">
+          <w:hyperlink w:anchor="_Toc469264576" w:history="1">
             <w:r>
               <w:rPr>
                 <w:rStyle w:val="Hyperlink"/>
@@ -3502,7 +3505,7 @@
                 <w:noProof/>
                 <w:webHidden/>
               </w:rPr>
-              <w:instrText xml:space="preserve"> PAGEREF _Toc469261622 \h </w:instrText>
+              <w:instrText xml:space="preserve"> PAGEREF _Toc469264576 \h </w:instrText>
             </w:r>
             <w:r>
               <w:rPr>
@@ -3549,7 +3552,7 @@
               <w:lang w:val="en-GB" w:eastAsia="en-GB"/>
             </w:rPr>
           </w:pPr>
-          <w:hyperlink w:anchor="_Toc469261623" w:history="1">
+          <w:hyperlink w:anchor="_Toc469264577" w:history="1">
             <w:r>
               <w:rPr>
                 <w:rStyle w:val="Hyperlink"/>
@@ -3596,7 +3599,7 @@
                 <w:noProof/>
                 <w:webHidden/>
               </w:rPr>
-              <w:instrText xml:space="preserve"> PAGEREF _Toc469261623 \h </w:instrText>
+              <w:instrText xml:space="preserve"> PAGEREF _Toc469264577 \h </w:instrText>
             </w:r>
             <w:r>
               <w:rPr>
@@ -3643,7 +3646,7 @@
               <w:lang w:val="en-GB" w:eastAsia="en-GB"/>
             </w:rPr>
           </w:pPr>
-          <w:hyperlink w:anchor="_Toc469261624" w:history="1">
+          <w:hyperlink w:anchor="_Toc469264578" w:history="1">
             <w:r>
               <w:rPr>
                 <w:rStyle w:val="Hyperlink"/>
@@ -3690,7 +3693,7 @@
                 <w:noProof/>
                 <w:webHidden/>
               </w:rPr>
-              <w:instrText xml:space="preserve"> PAGEREF _Toc469261624 \h </w:instrText>
+              <w:instrText xml:space="preserve"> PAGEREF _Toc469264578 \h </w:instrText>
             </w:r>
             <w:r>
               <w:rPr>
@@ -3737,7 +3740,7 @@
               <w:lang w:val="en-GB" w:eastAsia="en-GB"/>
             </w:rPr>
           </w:pPr>
-          <w:hyperlink w:anchor="_Toc469261625" w:history="1">
+          <w:hyperlink w:anchor="_Toc469264579" w:history="1">
             <w:r>
               <w:rPr>
                 <w:rStyle w:val="Hyperlink"/>
@@ -3783,7 +3786,7 @@
                 <w:noProof/>
                 <w:webHidden/>
               </w:rPr>
-              <w:instrText xml:space="preserve"> PAGEREF _Toc469261625 \h </w:instrText>
+              <w:instrText xml:space="preserve"> PAGEREF _Toc469264579 \h </w:instrText>
             </w:r>
             <w:r>
               <w:rPr>
@@ -3830,7 +3833,7 @@
               <w:lang w:val="en-GB" w:eastAsia="en-GB"/>
             </w:rPr>
           </w:pPr>
-          <w:hyperlink w:anchor="_Toc469261626" w:history="1">
+          <w:hyperlink w:anchor="_Toc469264580" w:history="1">
             <w:r>
               <w:rPr>
                 <w:rStyle w:val="Hyperlink"/>
@@ -3877,7 +3880,7 @@
                 <w:noProof/>
                 <w:webHidden/>
               </w:rPr>
-              <w:instrText xml:space="preserve"> PAGEREF _Toc469261626 \h </w:instrText>
+              <w:instrText xml:space="preserve"> PAGEREF _Toc469264580 \h </w:instrText>
             </w:r>
             <w:r>
               <w:rPr>
@@ -3924,7 +3927,7 @@
               <w:lang w:val="en-GB" w:eastAsia="en-GB"/>
             </w:rPr>
           </w:pPr>
-          <w:hyperlink w:anchor="_Toc469261627" w:history="1">
+          <w:hyperlink w:anchor="_Toc469264581" w:history="1">
             <w:r>
               <w:rPr>
                 <w:rStyle w:val="Hyperlink"/>
@@ -3971,7 +3974,7 @@
                 <w:noProof/>
                 <w:webHidden/>
               </w:rPr>
-              <w:instrText xml:space="preserve"> PAGEREF _Toc469261627 \h </w:instrText>
+              <w:instrText xml:space="preserve"> PAGEREF _Toc469264581 \h </w:instrText>
             </w:r>
             <w:r>
               <w:rPr>
@@ -4017,7 +4020,7 @@
               <w:lang w:val="en-GB" w:eastAsia="en-GB"/>
             </w:rPr>
           </w:pPr>
-          <w:hyperlink w:anchor="_Toc469261628" w:history="1">
+          <w:hyperlink w:anchor="_Toc469264582" w:history="1">
             <w:r>
               <w:rPr>
                 <w:rStyle w:val="Hyperlink"/>
@@ -4061,7 +4064,7 @@
                 <w:noProof/>
                 <w:webHidden/>
               </w:rPr>
-              <w:instrText xml:space="preserve"> PAGEREF _Toc469261628 \h </w:instrText>
+              <w:instrText xml:space="preserve"> PAGEREF _Toc469264582 \h </w:instrText>
             </w:r>
             <w:r>
               <w:rPr>
@@ -4107,7 +4110,7 @@
               <w:lang w:val="en-GB" w:eastAsia="en-GB"/>
             </w:rPr>
           </w:pPr>
-          <w:hyperlink w:anchor="_Toc469261629" w:history="1">
+          <w:hyperlink w:anchor="_Toc469264583" w:history="1">
             <w:r>
               <w:rPr>
                 <w:rStyle w:val="Hyperlink"/>
@@ -4151,7 +4154,7 @@
                 <w:noProof/>
                 <w:webHidden/>
               </w:rPr>
-              <w:instrText xml:space="preserve"> PAGEREF _Toc469261629 \h </w:instrText>
+              <w:instrText xml:space="preserve"> PAGEREF _Toc469264583 \h </w:instrText>
             </w:r>
             <w:r>
               <w:rPr>
@@ -4197,7 +4200,7 @@
               <w:lang w:val="en-GB" w:eastAsia="en-GB"/>
             </w:rPr>
           </w:pPr>
-          <w:hyperlink w:anchor="_Toc469261630" w:history="1">
+          <w:hyperlink w:anchor="_Toc469264584" w:history="1">
             <w:r>
               <w:rPr>
                 <w:rStyle w:val="Hyperlink"/>
@@ -4241,7 +4244,7 @@
                 <w:noProof/>
                 <w:webHidden/>
               </w:rPr>
-              <w:instrText xml:space="preserve"> PAGEREF _Toc469261630 \h </w:instrText>
+              <w:instrText xml:space="preserve"> PAGEREF _Toc469264584 \h </w:instrText>
             </w:r>
             <w:r>
               <w:rPr>
@@ -4287,7 +4290,7 @@
               <w:lang w:val="en-GB" w:eastAsia="en-GB"/>
             </w:rPr>
           </w:pPr>
-          <w:hyperlink w:anchor="_Toc469261631" w:history="1">
+          <w:hyperlink w:anchor="_Toc469264585" w:history="1">
             <w:r>
               <w:rPr>
                 <w:rStyle w:val="Hyperlink"/>
@@ -4331,7 +4334,7 @@
                 <w:noProof/>
                 <w:webHidden/>
               </w:rPr>
-              <w:instrText xml:space="preserve"> PAGEREF _Toc469261631 \h </w:instrText>
+              <w:instrText xml:space="preserve"> PAGEREF _Toc469264585 \h </w:instrText>
             </w:r>
             <w:r>
               <w:rPr>
@@ -4377,7 +4380,7 @@
               <w:lang w:val="en-GB" w:eastAsia="en-GB"/>
             </w:rPr>
           </w:pPr>
-          <w:hyperlink w:anchor="_Toc469261632" w:history="1">
+          <w:hyperlink w:anchor="_Toc469264586" w:history="1">
             <w:r>
               <w:rPr>
                 <w:rStyle w:val="Hyperlink"/>
@@ -4421,7 +4424,7 @@
                 <w:noProof/>
                 <w:webHidden/>
               </w:rPr>
-              <w:instrText xml:space="preserve"> PAGEREF _Toc469261632 \h </w:instrText>
+              <w:instrText xml:space="preserve"> PAGEREF _Toc469264586 \h </w:instrText>
             </w:r>
             <w:r>
               <w:rPr>
@@ -4467,7 +4470,7 @@
               <w:lang w:val="en-GB" w:eastAsia="en-GB"/>
             </w:rPr>
           </w:pPr>
-          <w:hyperlink w:anchor="_Toc469261633" w:history="1">
+          <w:hyperlink w:anchor="_Toc469264587" w:history="1">
             <w:r>
               <w:rPr>
                 <w:rStyle w:val="Hyperlink"/>
@@ -4511,7 +4514,7 @@
                 <w:noProof/>
                 <w:webHidden/>
               </w:rPr>
-              <w:instrText xml:space="preserve"> PAGEREF _Toc469261633 \h </w:instrText>
+              <w:instrText xml:space="preserve"> PAGEREF _Toc469264587 \h </w:instrText>
             </w:r>
             <w:r>
               <w:rPr>
@@ -4557,7 +4560,7 @@
               <w:lang w:val="en-GB" w:eastAsia="en-GB"/>
             </w:rPr>
           </w:pPr>
-          <w:hyperlink w:anchor="_Toc469261634" w:history="1">
+          <w:hyperlink w:anchor="_Toc469264588" w:history="1">
             <w:r>
               <w:rPr>
                 <w:rStyle w:val="Hyperlink"/>
@@ -4601,7 +4604,7 @@
                 <w:noProof/>
                 <w:webHidden/>
               </w:rPr>
-              <w:instrText xml:space="preserve"> PAGEREF _Toc469261634 \h </w:instrText>
+              <w:instrText xml:space="preserve"> PAGEREF _Toc469264588 \h </w:instrText>
             </w:r>
             <w:r>
               <w:rPr>
@@ -4647,7 +4650,7 @@
               <w:lang w:val="en-GB" w:eastAsia="en-GB"/>
             </w:rPr>
           </w:pPr>
-          <w:hyperlink w:anchor="_Toc469261635" w:history="1">
+          <w:hyperlink w:anchor="_Toc469264589" w:history="1">
             <w:r>
               <w:rPr>
                 <w:rStyle w:val="Hyperlink"/>
@@ -4691,7 +4694,7 @@
                 <w:noProof/>
                 <w:webHidden/>
               </w:rPr>
-              <w:instrText xml:space="preserve"> PAGEREF _Toc469261635 \h </w:instrText>
+              <w:instrText xml:space="preserve"> PAGEREF _Toc469264589 \h </w:instrText>
             </w:r>
             <w:r>
               <w:rPr>
@@ -4738,7 +4741,7 @@
               <w:lang w:val="en-GB" w:eastAsia="en-GB"/>
             </w:rPr>
           </w:pPr>
-          <w:hyperlink w:anchor="_Toc469261636" w:history="1">
+          <w:hyperlink w:anchor="_Toc469264590" w:history="1">
             <w:r>
               <w:rPr>
                 <w:rStyle w:val="Hyperlink"/>
@@ -4785,7 +4788,7 @@
                 <w:noProof/>
                 <w:webHidden/>
               </w:rPr>
-              <w:instrText xml:space="preserve"> PAGEREF _Toc469261636 \h </w:instrText>
+              <w:instrText xml:space="preserve"> PAGEREF _Toc469264590 \h </w:instrText>
             </w:r>
             <w:r>
               <w:rPr>
@@ -4832,7 +4835,7 @@
               <w:lang w:val="en-GB" w:eastAsia="en-GB"/>
             </w:rPr>
           </w:pPr>
-          <w:hyperlink w:anchor="_Toc469261637" w:history="1">
+          <w:hyperlink w:anchor="_Toc469264591" w:history="1">
             <w:r>
               <w:rPr>
                 <w:rStyle w:val="Hyperlink"/>
@@ -4879,7 +4882,7 @@
                 <w:noProof/>
                 <w:webHidden/>
               </w:rPr>
-              <w:instrText xml:space="preserve"> PAGEREF _Toc469261637 \h </w:instrText>
+              <w:instrText xml:space="preserve"> PAGEREF _Toc469264591 \h </w:instrText>
             </w:r>
             <w:r>
               <w:rPr>
@@ -4925,7 +4928,7 @@
               <w:lang w:val="en-GB" w:eastAsia="en-GB"/>
             </w:rPr>
           </w:pPr>
-          <w:hyperlink w:anchor="_Toc469261638" w:history="1">
+          <w:hyperlink w:anchor="_Toc469264592" w:history="1">
             <w:r>
               <w:rPr>
                 <w:rStyle w:val="Hyperlink"/>
@@ -4969,7 +4972,7 @@
                 <w:noProof/>
                 <w:webHidden/>
               </w:rPr>
-              <w:instrText xml:space="preserve"> PAGEREF _Toc469261638 \h </w:instrText>
+              <w:instrText xml:space="preserve"> PAGEREF _Toc469264592 \h </w:instrText>
             </w:r>
             <w:r>
               <w:rPr>
@@ -5015,7 +5018,7 @@
               <w:lang w:val="en-GB" w:eastAsia="en-GB"/>
             </w:rPr>
           </w:pPr>
-          <w:hyperlink w:anchor="_Toc469261639" w:history="1">
+          <w:hyperlink w:anchor="_Toc469264593" w:history="1">
             <w:r>
               <w:rPr>
                 <w:rStyle w:val="Hyperlink"/>
@@ -5059,7 +5062,7 @@
                 <w:noProof/>
                 <w:webHidden/>
               </w:rPr>
-              <w:instrText xml:space="preserve"> PAGEREF _Toc469261639 \h </w:instrText>
+              <w:instrText xml:space="preserve"> PAGEREF _Toc469264593 \h </w:instrText>
             </w:r>
             <w:r>
               <w:rPr>
@@ -5105,7 +5108,7 @@
               <w:lang w:val="en-GB" w:eastAsia="en-GB"/>
             </w:rPr>
           </w:pPr>
-          <w:hyperlink w:anchor="_Toc469261640" w:history="1">
+          <w:hyperlink w:anchor="_Toc469264594" w:history="1">
             <w:r>
               <w:rPr>
                 <w:rStyle w:val="Hyperlink"/>
@@ -5149,7 +5152,7 @@
                 <w:noProof/>
                 <w:webHidden/>
               </w:rPr>
-              <w:instrText xml:space="preserve"> PAGEREF _Toc469261640 \h </w:instrText>
+              <w:instrText xml:space="preserve"> PAGEREF _Toc469264594 \h </w:instrText>
             </w:r>
             <w:r>
               <w:rPr>
@@ -5195,7 +5198,7 @@
               <w:lang w:val="en-GB" w:eastAsia="en-GB"/>
             </w:rPr>
           </w:pPr>
-          <w:hyperlink w:anchor="_Toc469261641" w:history="1">
+          <w:hyperlink w:anchor="_Toc469264595" w:history="1">
             <w:r>
               <w:rPr>
                 <w:rStyle w:val="Hyperlink"/>
@@ -5239,7 +5242,7 @@
                 <w:noProof/>
                 <w:webHidden/>
               </w:rPr>
-              <w:instrText xml:space="preserve"> PAGEREF _Toc469261641 \h </w:instrText>
+              <w:instrText xml:space="preserve"> PAGEREF _Toc469264595 \h </w:instrText>
             </w:r>
             <w:r>
               <w:rPr>
@@ -5285,7 +5288,7 @@
               <w:lang w:val="en-GB" w:eastAsia="en-GB"/>
             </w:rPr>
           </w:pPr>
-          <w:hyperlink w:anchor="_Toc469261642" w:history="1">
+          <w:hyperlink w:anchor="_Toc469264596" w:history="1">
             <w:r>
               <w:rPr>
                 <w:rStyle w:val="Hyperlink"/>
@@ -5329,7 +5332,7 @@
                 <w:noProof/>
                 <w:webHidden/>
               </w:rPr>
-              <w:instrText xml:space="preserve"> PAGEREF _Toc469261642 \h </w:instrText>
+              <w:instrText xml:space="preserve"> PAGEREF _Toc469264596 \h </w:instrText>
             </w:r>
             <w:r>
               <w:rPr>
@@ -5375,7 +5378,7 @@
               <w:lang w:val="en-GB" w:eastAsia="en-GB"/>
             </w:rPr>
           </w:pPr>
-          <w:hyperlink w:anchor="_Toc469261643" w:history="1">
+          <w:hyperlink w:anchor="_Toc469264597" w:history="1">
             <w:r>
               <w:rPr>
                 <w:rStyle w:val="Hyperlink"/>
@@ -5419,7 +5422,7 @@
                 <w:noProof/>
                 <w:webHidden/>
               </w:rPr>
-              <w:instrText xml:space="preserve"> PAGEREF _Toc469261643 \h </w:instrText>
+              <w:instrText xml:space="preserve"> PAGEREF _Toc469264597 \h </w:instrText>
             </w:r>
             <w:r>
               <w:rPr>
@@ -5465,7 +5468,7 @@
               <w:lang w:val="en-GB" w:eastAsia="en-GB"/>
             </w:rPr>
           </w:pPr>
-          <w:hyperlink w:anchor="_Toc469261644" w:history="1">
+          <w:hyperlink w:anchor="_Toc469264598" w:history="1">
             <w:r>
               <w:rPr>
                 <w:rStyle w:val="Hyperlink"/>
@@ -5509,7 +5512,7 @@
                 <w:noProof/>
                 <w:webHidden/>
               </w:rPr>
-              <w:instrText xml:space="preserve"> PAGEREF _Toc469261644 \h </w:instrText>
+              <w:instrText xml:space="preserve"> PAGEREF _Toc469264598 \h </w:instrText>
             </w:r>
             <w:r>
               <w:rPr>
@@ -5556,7 +5559,7 @@
               <w:lang w:val="en-GB" w:eastAsia="en-GB"/>
             </w:rPr>
           </w:pPr>
-          <w:hyperlink w:anchor="_Toc469261645" w:history="1">
+          <w:hyperlink w:anchor="_Toc469264599" w:history="1">
             <w:r>
               <w:rPr>
                 <w:rStyle w:val="Hyperlink"/>
@@ -5603,7 +5606,7 @@
                 <w:noProof/>
                 <w:webHidden/>
               </w:rPr>
-              <w:instrText xml:space="preserve"> PAGEREF _Toc469261645 \h </w:instrText>
+              <w:instrText xml:space="preserve"> PAGEREF _Toc469264599 \h </w:instrText>
             </w:r>
             <w:r>
               <w:rPr>
@@ -5649,7 +5652,7 @@
               <w:lang w:val="en-GB" w:eastAsia="en-GB"/>
             </w:rPr>
           </w:pPr>
-          <w:hyperlink w:anchor="_Toc469261646" w:history="1">
+          <w:hyperlink w:anchor="_Toc469264600" w:history="1">
             <w:r>
               <w:rPr>
                 <w:rStyle w:val="Hyperlink"/>
@@ -5693,7 +5696,7 @@
                 <w:noProof/>
                 <w:webHidden/>
               </w:rPr>
-              <w:instrText xml:space="preserve"> PAGEREF _Toc469261646 \h </w:instrText>
+              <w:instrText xml:space="preserve"> PAGEREF _Toc469264600 \h </w:instrText>
             </w:r>
             <w:r>
               <w:rPr>
@@ -5739,7 +5742,7 @@
               <w:lang w:val="en-GB" w:eastAsia="en-GB"/>
             </w:rPr>
           </w:pPr>
-          <w:hyperlink w:anchor="_Toc469261647" w:history="1">
+          <w:hyperlink w:anchor="_Toc469264601" w:history="1">
             <w:r>
               <w:rPr>
                 <w:rStyle w:val="Hyperlink"/>
@@ -5783,7 +5786,7 @@
                 <w:noProof/>
                 <w:webHidden/>
               </w:rPr>
-              <w:instrText xml:space="preserve"> PAGEREF _Toc469261647 \h </w:instrText>
+              <w:instrText xml:space="preserve"> PAGEREF _Toc469264601 \h </w:instrText>
             </w:r>
             <w:r>
               <w:rPr>
@@ -5829,7 +5832,7 @@
               <w:lang w:val="en-GB" w:eastAsia="en-GB"/>
             </w:rPr>
           </w:pPr>
-          <w:hyperlink w:anchor="_Toc469261648" w:history="1">
+          <w:hyperlink w:anchor="_Toc469264602" w:history="1">
             <w:r>
               <w:rPr>
                 <w:rStyle w:val="Hyperlink"/>
@@ -5873,7 +5876,7 @@
                 <w:noProof/>
                 <w:webHidden/>
               </w:rPr>
-              <w:instrText xml:space="preserve"> PAGEREF _Toc469261648 \h </w:instrText>
+              <w:instrText xml:space="preserve"> PAGEREF _Toc469264602 \h </w:instrText>
             </w:r>
             <w:r>
               <w:rPr>
@@ -5955,7 +5958,7 @@
         </w:rPr>
       </w:pPr>
       <w:bookmarkStart w:id="1" w:name="_Toc441598413"/>
-      <w:bookmarkStart w:id="2" w:name="_Toc469261591"/>
+      <w:bookmarkStart w:id="2" w:name="_Toc469264545"/>
       <w:r>
         <w:rPr>
           <w:rFonts w:asciiTheme="minorHAnsi" w:hAnsiTheme="minorHAnsi"/>
@@ -6031,18 +6034,42 @@
         <w:rPr>
           <w:rFonts w:asciiTheme="minorHAnsi" w:hAnsiTheme="minorHAnsi" w:cs="Arial"/>
         </w:rPr>
-        <w:t>The application is designed in way that it can be easily tailored for the use of any organization, with change in data provided through API i.e. building and meeting room coordinates.</w:t>
+        <w:t xml:space="preserve">The application is designed in </w:t>
       </w:r>
       <w:r>
         <w:rPr>
           <w:rFonts w:asciiTheme="minorHAnsi" w:hAnsiTheme="minorHAnsi" w:cs="Arial"/>
         </w:rPr>
-        <w:t xml:space="preserve"> The will be available to </w:t>
+        <w:t xml:space="preserve">a </w:t>
       </w:r>
       <w:r>
         <w:rPr>
           <w:rFonts w:asciiTheme="minorHAnsi" w:hAnsiTheme="minorHAnsi" w:cs="Arial"/>
         </w:rPr>
+        <w:t>way that it can be easily tailored for the use of any organization, with change in data provided through API i.e. building and meeting room coordinates.</w:t>
+      </w:r>
+      <w:r>
+        <w:rPr>
+          <w:rFonts w:asciiTheme="minorHAnsi" w:hAnsiTheme="minorHAnsi" w:cs="Arial"/>
+        </w:rPr>
+        <w:t xml:space="preserve"> The </w:t>
+      </w:r>
+      <w:r>
+        <w:rPr>
+          <w:rFonts w:asciiTheme="minorHAnsi" w:hAnsiTheme="minorHAnsi" w:cs="Arial"/>
+        </w:rPr>
+        <w:t>app will be available</w:t>
+      </w:r>
+      <w:r>
+        <w:rPr>
+          <w:rFonts w:asciiTheme="minorHAnsi" w:hAnsiTheme="minorHAnsi" w:cs="Arial"/>
+        </w:rPr>
+        <w:t xml:space="preserve"> </w:t>
+      </w:r>
+      <w:r>
+        <w:rPr>
+          <w:rFonts w:asciiTheme="minorHAnsi" w:hAnsiTheme="minorHAnsi" w:cs="Arial"/>
+        </w:rPr>
         <w:t xml:space="preserve">for </w:t>
       </w:r>
       <w:r>
@@ -6085,7 +6112,13 @@
         <w:rPr>
           <w:rFonts w:asciiTheme="minorHAnsi" w:hAnsiTheme="minorHAnsi" w:cs="Arial"/>
         </w:rPr>
-        <w:t xml:space="preserve">and navigate through map with their location shown on the map and also </w:t>
+        <w:t>and navigate through the building</w:t>
+      </w:r>
+      <w:r>
+        <w:rPr>
+          <w:rFonts w:asciiTheme="minorHAnsi" w:hAnsiTheme="minorHAnsi" w:cs="Arial"/>
+        </w:rPr>
+        <w:t xml:space="preserve"> with their location shown on the map and also </w:t>
       </w:r>
       <w:r>
         <w:rPr>
@@ -6130,7 +6163,7 @@
         </w:rPr>
       </w:pPr>
       <w:bookmarkStart w:id="3" w:name="_Toc441598414"/>
-      <w:bookmarkStart w:id="4" w:name="_Toc469261592"/>
+      <w:bookmarkStart w:id="4" w:name="_Toc469264546"/>
       <w:r>
         <w:rPr>
           <w:rFonts w:asciiTheme="minorHAnsi" w:hAnsiTheme="minorHAnsi"/>
@@ -6151,7 +6184,7 @@
         </w:rPr>
       </w:pPr>
       <w:bookmarkStart w:id="5" w:name="_Toc441598415"/>
-      <w:bookmarkStart w:id="6" w:name="_Toc469261593"/>
+      <w:bookmarkStart w:id="6" w:name="_Toc469264547"/>
       <w:r>
         <w:rPr>
           <w:rFonts w:asciiTheme="minorHAnsi" w:hAnsiTheme="minorHAnsi"/>
@@ -6248,7 +6281,7 @@
         </w:rPr>
       </w:pPr>
       <w:bookmarkStart w:id="7" w:name="_Toc441598416"/>
-      <w:bookmarkStart w:id="8" w:name="_Toc469261594"/>
+      <w:bookmarkStart w:id="8" w:name="_Toc469264548"/>
       <w:r>
         <w:rPr>
           <w:rFonts w:asciiTheme="minorHAnsi" w:hAnsiTheme="minorHAnsi"/>
@@ -6288,21 +6321,57 @@
         <w:rPr>
           <w:rFonts w:asciiTheme="minorHAnsi" w:hAnsiTheme="minorHAnsi"/>
         </w:rPr>
-        <w:t>mobile application that help people find meeting rooms with ease in a big building and provide some other useful functionality like:</w:t>
-      </w:r>
-    </w:p>
-    <w:p>
-      <w:pPr>
-        <w:spacing w:line="240" w:lineRule="auto"/>
-        <w:rPr>
-          <w:rFonts w:asciiTheme="minorHAnsi" w:hAnsiTheme="minorHAnsi"/>
-        </w:rPr>
-      </w:pPr>
-      <w:r>
-        <w:rPr>
-          <w:rFonts w:asciiTheme="minorHAnsi" w:hAnsiTheme="minorHAnsi"/>
-        </w:rPr>
-        <w:t>Map and Navigation – The user will select a meeting room and the application shall show be able to show a detailed map with navigation to the room.</w:t>
+        <w:t xml:space="preserve">mobile application that </w:t>
+      </w:r>
+      <w:r>
+        <w:rPr>
+          <w:rFonts w:asciiTheme="minorHAnsi" w:hAnsiTheme="minorHAnsi"/>
+        </w:rPr>
+        <w:t xml:space="preserve">will </w:t>
+      </w:r>
+      <w:r>
+        <w:rPr>
+          <w:rFonts w:asciiTheme="minorHAnsi" w:hAnsiTheme="minorHAnsi"/>
+        </w:rPr>
+        <w:t>help people find meeting rooms with ease in a big building and provide some other useful functionality like:</w:t>
+      </w:r>
+    </w:p>
+    <w:p>
+      <w:pPr>
+        <w:spacing w:line="240" w:lineRule="auto"/>
+        <w:rPr>
+          <w:rFonts w:asciiTheme="minorHAnsi" w:hAnsiTheme="minorHAnsi"/>
+        </w:rPr>
+      </w:pPr>
+      <w:r>
+        <w:rPr>
+          <w:rFonts w:asciiTheme="minorHAnsi" w:hAnsiTheme="minorHAnsi"/>
+        </w:rPr>
+        <w:t>Map and Navigation – The user will select a meeting roo</w:t>
+      </w:r>
+      <w:r>
+        <w:rPr>
+          <w:rFonts w:asciiTheme="minorHAnsi" w:hAnsiTheme="minorHAnsi"/>
+        </w:rPr>
+        <w:t>m and the application shall</w:t>
+      </w:r>
+      <w:r>
+        <w:rPr>
+          <w:rFonts w:asciiTheme="minorHAnsi" w:hAnsiTheme="minorHAnsi"/>
+        </w:rPr>
+        <w:t xml:space="preserve"> be able to show a detailed map with navigation </w:t>
+      </w:r>
+      <w:r>
+        <w:rPr>
+          <w:rFonts w:asciiTheme="minorHAnsi" w:hAnsiTheme="minorHAnsi"/>
+        </w:rPr>
+        <w:t xml:space="preserve">instructions </w:t>
+      </w:r>
+      <w:r>
+        <w:rPr>
+          <w:rFonts w:asciiTheme="minorHAnsi" w:hAnsiTheme="minorHAnsi"/>
+        </w:rPr>
+        <w:t>to the room.</w:t>
       </w:r>
     </w:p>
     <w:p>
@@ -6329,21 +6398,45 @@
         <w:rPr>
           <w:rFonts w:asciiTheme="minorHAnsi" w:hAnsiTheme="minorHAnsi"/>
         </w:rPr>
-        <w:t xml:space="preserve"> to book a room instead of finding they can do so as well or both book and navigate.</w:t>
-      </w:r>
-    </w:p>
-    <w:p>
-      <w:pPr>
-        <w:spacing w:line="240" w:lineRule="auto"/>
-        <w:rPr>
-          <w:rFonts w:asciiTheme="minorHAnsi" w:hAnsiTheme="minorHAnsi"/>
-        </w:rPr>
-      </w:pPr>
-      <w:r>
-        <w:rPr>
-          <w:rFonts w:asciiTheme="minorHAnsi" w:hAnsiTheme="minorHAnsi"/>
-        </w:rPr>
-        <w:t xml:space="preserve">Proximity Alerts - When a customer device comes within a radius of the meeting room in which they have a meeting in soon they will receive a notification saying you are this close to the meeting room and they can start the navigation. </w:t>
+        <w:t xml:space="preserve"> to book a room </w:t>
+      </w:r>
+      <w:r>
+        <w:rPr>
+          <w:rFonts w:asciiTheme="minorHAnsi" w:hAnsiTheme="minorHAnsi"/>
+        </w:rPr>
+        <w:t>they can do.</w:t>
+      </w:r>
+    </w:p>
+    <w:p>
+      <w:pPr>
+        <w:spacing w:line="240" w:lineRule="auto"/>
+        <w:rPr>
+          <w:rFonts w:asciiTheme="minorHAnsi" w:hAnsiTheme="minorHAnsi"/>
+        </w:rPr>
+      </w:pPr>
+      <w:r>
+        <w:rPr>
+          <w:rFonts w:asciiTheme="minorHAnsi" w:hAnsiTheme="minorHAnsi"/>
+        </w:rPr>
+        <w:t>Proximity Alerts - When a customer device comes within a radius of the meeting room</w:t>
+      </w:r>
+      <w:r>
+        <w:rPr>
+          <w:rFonts w:asciiTheme="minorHAnsi" w:hAnsiTheme="minorHAnsi"/>
+        </w:rPr>
+        <w:t xml:space="preserve"> in which they have a </w:t>
+      </w:r>
+      <w:r>
+        <w:rPr>
+          <w:rFonts w:asciiTheme="minorHAnsi" w:hAnsiTheme="minorHAnsi"/>
+        </w:rPr>
+        <w:t>meeting soon</w:t>
+      </w:r>
+      <w:r>
+        <w:rPr>
+          <w:rFonts w:asciiTheme="minorHAnsi" w:hAnsiTheme="minorHAnsi"/>
+        </w:rPr>
+        <w:t xml:space="preserve"> they will receive a notification saying you are this close to the meeting room and they can start the navigation. </w:t>
       </w:r>
     </w:p>
     <w:p>
@@ -6449,19 +6542,31 @@
         <w:rPr>
           <w:rFonts w:asciiTheme="minorHAnsi" w:hAnsiTheme="minorHAnsi" w:cs="Arial"/>
         </w:rPr>
-        <w:t xml:space="preserve"> Essentially the app can become a valuable resource to anyone </w:t>
+        <w:t xml:space="preserve"> Essentially the app can become a valuable resource to a</w:t>
       </w:r>
       <w:r>
         <w:rPr>
           <w:rFonts w:asciiTheme="minorHAnsi" w:hAnsiTheme="minorHAnsi" w:cs="Arial"/>
         </w:rPr>
-        <w:t xml:space="preserve">and </w:t>
+        <w:t>ny individual</w:t>
       </w:r>
       <w:r>
         <w:rPr>
           <w:rFonts w:asciiTheme="minorHAnsi" w:hAnsiTheme="minorHAnsi" w:cs="Arial"/>
         </w:rPr>
-        <w:t>any organization and provide extraordinary results for people using it.</w:t>
+        <w:t xml:space="preserve"> </w:t>
+      </w:r>
+      <w:r>
+        <w:rPr>
+          <w:rFonts w:asciiTheme="minorHAnsi" w:hAnsiTheme="minorHAnsi" w:cs="Arial"/>
+        </w:rPr>
+        <w:t xml:space="preserve">or </w:t>
+      </w:r>
+      <w:r>
+        <w:rPr>
+          <w:rFonts w:asciiTheme="minorHAnsi" w:hAnsiTheme="minorHAnsi" w:cs="Arial"/>
+        </w:rPr>
+        <w:t>organization and provide extraordinary results for people using it.</w:t>
       </w:r>
     </w:p>
     <w:p/>
@@ -6474,7 +6579,7 @@
         </w:rPr>
       </w:pPr>
       <w:bookmarkStart w:id="9" w:name="_Toc441598417"/>
-      <w:bookmarkStart w:id="10" w:name="_Toc469261595"/>
+      <w:bookmarkStart w:id="10" w:name="_Toc469264549"/>
       <w:r>
         <w:rPr>
           <w:rFonts w:asciiTheme="minorHAnsi" w:hAnsiTheme="minorHAnsi"/>
@@ -6551,13 +6656,19 @@
         <w:rPr>
           <w:rFonts w:cs="Arial"/>
         </w:rPr>
-        <w:t xml:space="preserve"> as my primary coding language for my </w:t>
+        <w:t xml:space="preserve"> as my</w:t>
       </w:r>
       <w:r>
         <w:rPr>
           <w:rFonts w:cs="Arial"/>
         </w:rPr>
-        <w:t xml:space="preserve">IOS application </w:t>
+        <w:t xml:space="preserve"> primary coding language for my </w:t>
+      </w:r>
+      <w:r>
+        <w:rPr>
+          <w:rFonts w:cs="Arial"/>
+        </w:rPr>
+        <w:t xml:space="preserve">application </w:t>
       </w:r>
       <w:r>
         <w:rPr>
@@ -6935,8 +7046,22 @@
       </w:r>
     </w:p>
     <w:p>
-      <w:r>
-        <w:t>I will be using Xcode IDE for the development of the application client as it’s the default editor for developing IOS Swift apps.</w:t>
+      <w:pPr>
+        <w:rPr>
+          <w:rFonts w:asciiTheme="minorHAnsi" w:hAnsiTheme="minorHAnsi"/>
+        </w:rPr>
+      </w:pPr>
+      <w:r>
+        <w:rPr>
+          <w:rFonts w:asciiTheme="minorHAnsi" w:hAnsiTheme="minorHAnsi"/>
+        </w:rPr>
+        <w:t>I have decided to use</w:t>
+      </w:r>
+      <w:r>
+        <w:rPr>
+          <w:rFonts w:asciiTheme="minorHAnsi" w:hAnsiTheme="minorHAnsi"/>
+        </w:rPr>
+        <w:t xml:space="preserve"> Xcode IDE for the development of the application client as it’s the default editor for developing IOS Swift apps.</w:t>
       </w:r>
     </w:p>
     <w:p/>
@@ -6990,7 +7115,15 @@
       </w:r>
     </w:p>
     <w:p>
-      <w:r>
+      <w:pPr>
+        <w:rPr>
+          <w:rFonts w:asciiTheme="minorHAnsi" w:hAnsiTheme="minorHAnsi"/>
+        </w:rPr>
+      </w:pPr>
+      <w:r>
+        <w:rPr>
+          <w:rFonts w:asciiTheme="minorHAnsi" w:hAnsiTheme="minorHAnsi"/>
+        </w:rPr>
         <w:t>I have decided to use SAP Hana for two reasons as RDBMS –</w:t>
       </w:r>
     </w:p>
@@ -7001,9 +7134,39 @@
           <w:ilvl w:val="0"/>
           <w:numId w:val="18"/>
         </w:numPr>
-      </w:pPr>
-      <w:r>
-        <w:t>It allows to store Geo-spatial data – Which I will need to store buildings and meeting rooms coordinates.</w:t>
+        <w:rPr>
+          <w:rFonts w:asciiTheme="minorHAnsi" w:hAnsiTheme="minorHAnsi"/>
+        </w:rPr>
+      </w:pPr>
+      <w:r>
+        <w:rPr>
+          <w:rFonts w:asciiTheme="minorHAnsi" w:hAnsiTheme="minorHAnsi"/>
+        </w:rPr>
+        <w:t xml:space="preserve">It allows to store </w:t>
+      </w:r>
+      <w:r>
+        <w:rPr>
+          <w:rFonts w:asciiTheme="minorHAnsi" w:hAnsiTheme="minorHAnsi"/>
+        </w:rPr>
+        <w:t xml:space="preserve">Geo-spatial data – Which will be </w:t>
+      </w:r>
+      <w:r>
+        <w:rPr>
+          <w:rFonts w:asciiTheme="minorHAnsi" w:hAnsiTheme="minorHAnsi"/>
+        </w:rPr>
+        <w:t>need</w:t>
+      </w:r>
+      <w:r>
+        <w:rPr>
+          <w:rFonts w:asciiTheme="minorHAnsi" w:hAnsiTheme="minorHAnsi"/>
+        </w:rPr>
+        <w:t>ed</w:t>
+      </w:r>
+      <w:r>
+        <w:rPr>
+          <w:rFonts w:asciiTheme="minorHAnsi" w:hAnsiTheme="minorHAnsi"/>
+        </w:rPr>
+        <w:t xml:space="preserve"> to store buildings and meeting rooms coordinates.</w:t>
       </w:r>
     </w:p>
     <w:p>
@@ -7013,27 +7176,46 @@
           <w:ilvl w:val="0"/>
           <w:numId w:val="18"/>
         </w:numPr>
-      </w:pPr>
-      <w:r>
-        <w:t xml:space="preserve">I have some understanding of it as I used it during my internship and would like to learn more about it as I already have a lot of working knowledge of MySQL so I wanted to use a little different </w:t>
-      </w:r>
-      <w:r>
-        <w:t>database</w:t>
-      </w:r>
-      <w:r>
-        <w:t xml:space="preserve"> system so I can learn new things</w:t>
-      </w:r>
-      <w:r>
+        <w:rPr>
+          <w:rFonts w:asciiTheme="minorHAnsi" w:hAnsiTheme="minorHAnsi"/>
+        </w:rPr>
+      </w:pPr>
+      <w:r>
+        <w:rPr>
+          <w:rFonts w:asciiTheme="minorHAnsi" w:hAnsiTheme="minorHAnsi"/>
+        </w:rPr>
+        <w:t>I have some understanding of it as I used it during my internship and would like to learn more about it</w:t>
+      </w:r>
+      <w:r>
+        <w:rPr>
+          <w:rFonts w:asciiTheme="minorHAnsi" w:hAnsiTheme="minorHAnsi"/>
+        </w:rPr>
         <w:t>.</w:t>
       </w:r>
     </w:p>
     <w:p>
-      <w:r>
+      <w:pPr>
+        <w:rPr>
+          <w:rFonts w:asciiTheme="minorHAnsi" w:hAnsiTheme="minorHAnsi"/>
+        </w:rPr>
+      </w:pPr>
+      <w:r>
+        <w:rPr>
+          <w:rFonts w:asciiTheme="minorHAnsi" w:hAnsiTheme="minorHAnsi"/>
+        </w:rPr>
         <w:t>I will be using the trail version of SAP Hana (HCP – Hana Cloud Platform)</w:t>
       </w:r>
     </w:p>
     <w:p>
-      <w:r>
+      <w:pPr>
+        <w:rPr>
+          <w:rFonts w:asciiTheme="minorHAnsi" w:hAnsiTheme="minorHAnsi"/>
+        </w:rPr>
+      </w:pPr>
+      <w:r>
+        <w:rPr>
+          <w:rFonts w:asciiTheme="minorHAnsi" w:hAnsiTheme="minorHAnsi"/>
+        </w:rPr>
         <w:t>Drawback: In trail version the database needs to be restarted every 12 hours to keep it available at all times.</w:t>
       </w:r>
     </w:p>
@@ -7090,29 +7272,56 @@
     <w:p>
       <w:pPr>
         <w:spacing w:line="240" w:lineRule="auto"/>
-      </w:pPr>
-      <w:r>
-        <w:t>For source control I am using Github. As, it allows me to keep my code available anywhere not worrying about losing it and even go back in time code that that time.</w:t>
-      </w:r>
-    </w:p>
-    <w:p>
-      <w:pPr>
-        <w:spacing w:line="240" w:lineRule="auto"/>
-      </w:pPr>
-    </w:p>
-    <w:p>
-      <w:pPr>
-        <w:spacing w:line="240" w:lineRule="auto"/>
-      </w:pPr>
-      <w:r>
+        <w:rPr>
+          <w:rFonts w:asciiTheme="minorHAnsi" w:hAnsiTheme="minorHAnsi"/>
+        </w:rPr>
+      </w:pPr>
+      <w:r>
+        <w:rPr>
+          <w:rFonts w:asciiTheme="minorHAnsi" w:hAnsiTheme="minorHAnsi"/>
+        </w:rPr>
+        <w:t>For source control I am using Github. As, it allows me to keep my code available anywhe</w:t>
+      </w:r>
+      <w:r>
+        <w:rPr>
+          <w:rFonts w:asciiTheme="minorHAnsi" w:hAnsiTheme="minorHAnsi"/>
+        </w:rPr>
+        <w:t>re not worrying about losing it.</w:t>
+      </w:r>
+    </w:p>
+    <w:p>
+      <w:pPr>
+        <w:spacing w:line="240" w:lineRule="auto"/>
+        <w:rPr>
+          <w:rFonts w:asciiTheme="minorHAnsi" w:hAnsiTheme="minorHAnsi"/>
+        </w:rPr>
+      </w:pPr>
+    </w:p>
+    <w:p>
+      <w:pPr>
+        <w:spacing w:line="240" w:lineRule="auto"/>
+        <w:rPr>
+          <w:rFonts w:asciiTheme="minorHAnsi" w:hAnsiTheme="minorHAnsi"/>
+        </w:rPr>
+      </w:pPr>
+      <w:r>
+        <w:rPr>
+          <w:rFonts w:asciiTheme="minorHAnsi" w:hAnsiTheme="minorHAnsi"/>
+        </w:rPr>
         <w:t>Other technologies that might be used for this project:</w:t>
       </w:r>
     </w:p>
     <w:p>
       <w:pPr>
         <w:spacing w:line="240" w:lineRule="auto"/>
-      </w:pPr>
-      <w:r>
+        <w:rPr>
+          <w:rFonts w:asciiTheme="minorHAnsi" w:hAnsiTheme="minorHAnsi"/>
+        </w:rPr>
+      </w:pPr>
+      <w:r>
+        <w:rPr>
+          <w:rFonts w:asciiTheme="minorHAnsi" w:hAnsiTheme="minorHAnsi"/>
+        </w:rPr>
         <w:t>HTML and CSS for the gallery feature in the app. And I will be open to more technologies if needed during the development of the project.</w:t>
       </w:r>
     </w:p>
@@ -7135,7 +7344,7 @@
         </w:rPr>
       </w:pPr>
       <w:bookmarkStart w:id="11" w:name="_Toc441598418"/>
-      <w:bookmarkStart w:id="12" w:name="_Toc469261596"/>
+      <w:bookmarkStart w:id="12" w:name="_Toc469264550"/>
       <w:r>
         <w:rPr>
           <w:rFonts w:asciiTheme="minorHAnsi" w:hAnsiTheme="minorHAnsi"/>
@@ -7186,7 +7395,7 @@
         <w:rPr>
           <w:rFonts w:asciiTheme="minorHAnsi" w:hAnsiTheme="minorHAnsi" w:cs="Arial"/>
         </w:rPr>
-        <w:t>This section will also detail the design and architecture of the system, as well as describing the implementation and the use of the graphical user interface. Finally, this section will also touch on testing of the software and how it was evaluated.</w:t>
+        <w:t>This section will also detail the design and architecture of the system, as well as describing the implementation and the use of the graphical user interface. Finally, this section will also touch on testing of the software.</w:t>
       </w:r>
     </w:p>
     <w:p>
@@ -7265,7 +7474,7 @@
           <w:lang w:val="en-IE"/>
         </w:rPr>
       </w:pPr>
-      <w:bookmarkStart w:id="14" w:name="_Toc469261597"/>
+      <w:bookmarkStart w:id="14" w:name="_Toc469264551"/>
       <w:r>
         <w:rPr>
           <w:rFonts w:asciiTheme="minorHAnsi" w:hAnsiTheme="minorHAnsi"/>
@@ -7286,7 +7495,7 @@
         </w:rPr>
       </w:pPr>
       <w:bookmarkStart w:id="15" w:name="_Toc441598420"/>
-      <w:bookmarkStart w:id="16" w:name="_Toc469261598"/>
+      <w:bookmarkStart w:id="16" w:name="_Toc469264552"/>
       <w:r>
         <w:rPr>
           <w:rFonts w:asciiTheme="minorHAnsi" w:hAnsiTheme="minorHAnsi"/>
@@ -7305,7 +7514,7 @@
         </w:rPr>
       </w:pPr>
       <w:bookmarkStart w:id="17" w:name="_Toc441598421"/>
-      <w:bookmarkStart w:id="18" w:name="_Toc469261599"/>
+      <w:bookmarkStart w:id="18" w:name="_Toc469264553"/>
       <w:r>
         <w:rPr>
           <w:lang w:val="en-IE"/>
@@ -7416,7 +7625,7 @@
           <w:lang w:val="en-IE"/>
         </w:rPr>
       </w:pPr>
-      <w:bookmarkStart w:id="19" w:name="_Toc469261600"/>
+      <w:bookmarkStart w:id="19" w:name="_Toc469264554"/>
       <w:r>
         <w:lastRenderedPageBreak/>
         <w:t>Requirement</w:t>
@@ -7639,7 +7848,7 @@
           <w:lang w:val="en-IE"/>
         </w:rPr>
       </w:pPr>
-      <w:bookmarkStart w:id="20" w:name="_Toc469261601"/>
+      <w:bookmarkStart w:id="20" w:name="_Toc469264555"/>
       <w:r>
         <w:t>Requirement</w:t>
       </w:r>
@@ -7853,7 +8062,7 @@
           <w:lang w:val="en-IE"/>
         </w:rPr>
       </w:pPr>
-      <w:bookmarkStart w:id="21" w:name="_Toc469261602"/>
+      <w:bookmarkStart w:id="21" w:name="_Toc469264556"/>
       <w:r>
         <w:t>Requirement</w:t>
       </w:r>
@@ -8060,7 +8269,7 @@
           <w:lang w:val="en-IE"/>
         </w:rPr>
       </w:pPr>
-      <w:bookmarkStart w:id="22" w:name="_Toc469261603"/>
+      <w:bookmarkStart w:id="22" w:name="_Toc469264557"/>
       <w:r>
         <w:t>Requirement</w:t>
       </w:r>
@@ -8284,7 +8493,7 @@
         </w:tabs>
         <w:spacing w:line="240" w:lineRule="auto"/>
       </w:pPr>
-      <w:bookmarkStart w:id="23" w:name="_Toc469261604"/>
+      <w:bookmarkStart w:id="23" w:name="_Toc469264558"/>
       <w:r>
         <w:t>Requirement 5: User Registration</w:t>
       </w:r>
@@ -8486,7 +8695,7 @@
           <w:lang w:val="en-IE"/>
         </w:rPr>
       </w:pPr>
-      <w:bookmarkStart w:id="24" w:name="_Toc469261605"/>
+      <w:bookmarkStart w:id="24" w:name="_Toc469264559"/>
       <w:r>
         <w:t>Requirement</w:t>
       </w:r>
@@ -8693,7 +8902,7 @@
           <w:lang w:val="en-IE"/>
         </w:rPr>
       </w:pPr>
-      <w:bookmarkStart w:id="25" w:name="_Toc469261606"/>
+      <w:bookmarkStart w:id="25" w:name="_Toc469264560"/>
       <w:r>
         <w:lastRenderedPageBreak/>
         <w:t>Requirement</w:t>
@@ -8907,7 +9116,7 @@
           <w:lang w:val="en-IE"/>
         </w:rPr>
       </w:pPr>
-      <w:bookmarkStart w:id="26" w:name="_Toc469261607"/>
+      <w:bookmarkStart w:id="26" w:name="_Toc469264561"/>
       <w:r>
         <w:t>Requirement</w:t>
       </w:r>
@@ -9108,7 +9317,7 @@
           <w:lang w:val="en-IE"/>
         </w:rPr>
       </w:pPr>
-      <w:bookmarkStart w:id="27" w:name="_Toc469261608"/>
+      <w:bookmarkStart w:id="27" w:name="_Toc469264562"/>
       <w:r>
         <w:t>Requirement</w:t>
       </w:r>
@@ -9317,7 +9526,7 @@
       <w:r>
         <w:t xml:space="preserve"> </w:t>
       </w:r>
-      <w:bookmarkStart w:id="28" w:name="_Toc469261609"/>
+      <w:bookmarkStart w:id="28" w:name="_Toc469264563"/>
       <w:r>
         <w:t>Requirement</w:t>
       </w:r>
@@ -9539,7 +9748,7 @@
       <w:r>
         <w:t xml:space="preserve"> </w:t>
       </w:r>
-      <w:bookmarkStart w:id="29" w:name="_Toc469261610"/>
+      <w:bookmarkStart w:id="29" w:name="_Toc469264564"/>
       <w:r>
         <w:t>Requirement</w:t>
       </w:r>
@@ -9731,7 +9940,7 @@
       <w:pPr>
         <w:pStyle w:val="Heading2"/>
       </w:pPr>
-      <w:bookmarkStart w:id="30" w:name="_Toc469261611"/>
+      <w:bookmarkStart w:id="30" w:name="_Toc469264565"/>
       <w:r>
         <w:t>Non-Functional Requirements</w:t>
       </w:r>
@@ -10196,7 +10405,7 @@
         </w:rPr>
       </w:pPr>
       <w:bookmarkStart w:id="31" w:name="_Toc441598422"/>
-      <w:bookmarkStart w:id="32" w:name="_Toc469261612"/>
+      <w:bookmarkStart w:id="32" w:name="_Toc469264566"/>
       <w:r>
         <w:rPr>
           <w:lang w:val="en-IE"/>
@@ -10209,66 +10418,132 @@
     <w:p>
       <w:pPr>
         <w:spacing w:line="240" w:lineRule="auto"/>
-      </w:pPr>
-      <w:r>
+        <w:rPr>
+          <w:rFonts w:asciiTheme="minorHAnsi" w:hAnsiTheme="minorHAnsi"/>
+        </w:rPr>
+      </w:pPr>
+      <w:r>
+        <w:rPr>
+          <w:rFonts w:asciiTheme="minorHAnsi" w:hAnsiTheme="minorHAnsi"/>
+        </w:rPr>
         <w:t>It has been mentioned before in the document that the application can be tailored for the use of any organization with a simple change of data provided. Which gives you an idea that data plays a major role in this project.</w:t>
       </w:r>
     </w:p>
     <w:p>
       <w:pPr>
         <w:spacing w:line="240" w:lineRule="auto"/>
-      </w:pPr>
-      <w:r>
+        <w:rPr>
+          <w:rFonts w:asciiTheme="minorHAnsi" w:hAnsiTheme="minorHAnsi"/>
+        </w:rPr>
+      </w:pPr>
+      <w:r>
+        <w:rPr>
+          <w:rFonts w:asciiTheme="minorHAnsi" w:hAnsiTheme="minorHAnsi"/>
+        </w:rPr>
         <w:t>The database will store data/information about buildings and meeting rooms along with reviews, bookings and more.</w:t>
       </w:r>
     </w:p>
     <w:p>
       <w:pPr>
         <w:spacing w:line="240" w:lineRule="auto"/>
-      </w:pPr>
-      <w:r>
+        <w:rPr>
+          <w:rFonts w:asciiTheme="minorHAnsi" w:hAnsiTheme="minorHAnsi"/>
+        </w:rPr>
+      </w:pPr>
+      <w:r>
+        <w:rPr>
+          <w:rFonts w:asciiTheme="minorHAnsi" w:hAnsiTheme="minorHAnsi"/>
+        </w:rPr>
         <w:t>JSON – Data is transferred through JSON using XSJS service.</w:t>
       </w:r>
     </w:p>
     <w:p>
       <w:pPr>
         <w:spacing w:line="240" w:lineRule="auto"/>
-      </w:pPr>
-      <w:r>
-        <w:t xml:space="preserve">SAP Hana Database to all the data regarding buildings, rooms, bookings, meetings </w:t>
-      </w:r>
-    </w:p>
-    <w:p>
-      <w:pPr>
-        <w:spacing w:line="240" w:lineRule="auto"/>
-      </w:pPr>
-      <w:r>
+        <w:rPr>
+          <w:rFonts w:asciiTheme="minorHAnsi" w:hAnsiTheme="minorHAnsi"/>
+        </w:rPr>
+      </w:pPr>
+      <w:r>
+        <w:rPr>
+          <w:rFonts w:asciiTheme="minorHAnsi" w:hAnsiTheme="minorHAnsi"/>
+        </w:rPr>
+        <w:t xml:space="preserve">SAP Hana Database to </w:t>
+      </w:r>
+      <w:r>
+        <w:rPr>
+          <w:rFonts w:asciiTheme="minorHAnsi" w:hAnsiTheme="minorHAnsi"/>
+        </w:rPr>
+        <w:t xml:space="preserve">store </w:t>
+      </w:r>
+      <w:r>
+        <w:rPr>
+          <w:rFonts w:asciiTheme="minorHAnsi" w:hAnsiTheme="minorHAnsi"/>
+        </w:rPr>
+        <w:t xml:space="preserve">all the data regarding buildings, rooms, bookings, meetings </w:t>
+      </w:r>
+    </w:p>
+    <w:p>
+      <w:pPr>
+        <w:spacing w:line="240" w:lineRule="auto"/>
+        <w:rPr>
+          <w:rFonts w:asciiTheme="minorHAnsi" w:hAnsiTheme="minorHAnsi"/>
+        </w:rPr>
+      </w:pPr>
+      <w:r>
+        <w:rPr>
+          <w:rFonts w:asciiTheme="minorHAnsi" w:hAnsiTheme="minorHAnsi"/>
+        </w:rPr>
         <w:t>Web hosting/Cloud –</w:t>
       </w:r>
       <w:r>
+        <w:rPr>
+          <w:rFonts w:asciiTheme="minorHAnsi" w:hAnsiTheme="minorHAnsi"/>
+        </w:rPr>
         <w:t xml:space="preserve"> </w:t>
       </w:r>
       <w:r>
+        <w:rPr>
+          <w:rFonts w:asciiTheme="minorHAnsi" w:hAnsiTheme="minorHAnsi"/>
+        </w:rPr>
         <w:t xml:space="preserve"> </w:t>
       </w:r>
       <w:r>
+        <w:rPr>
+          <w:rFonts w:asciiTheme="minorHAnsi" w:hAnsiTheme="minorHAnsi"/>
+        </w:rPr>
         <w:t>store images</w:t>
       </w:r>
       <w:r>
+        <w:rPr>
+          <w:rFonts w:asciiTheme="minorHAnsi" w:hAnsiTheme="minorHAnsi"/>
+        </w:rPr>
         <w:t xml:space="preserve"> fo</w:t>
       </w:r>
       <w:r>
+        <w:rPr>
+          <w:rFonts w:asciiTheme="minorHAnsi" w:hAnsiTheme="minorHAnsi"/>
+        </w:rPr>
         <w:t>r the use of gallery and upload feature.</w:t>
       </w:r>
     </w:p>
     <w:p>
       <w:pPr>
         <w:spacing w:line="240" w:lineRule="auto"/>
-      </w:pPr>
-      <w:r>
+        <w:rPr>
+          <w:rFonts w:asciiTheme="minorHAnsi" w:hAnsiTheme="minorHAnsi"/>
+        </w:rPr>
+      </w:pPr>
+      <w:r>
+        <w:rPr>
+          <w:rFonts w:asciiTheme="minorHAnsi" w:hAnsiTheme="minorHAnsi"/>
+        </w:rPr>
         <w:t>So, far I have</w:t>
       </w:r>
       <w:r>
+        <w:rPr>
+          <w:rFonts w:asciiTheme="minorHAnsi" w:hAnsiTheme="minorHAnsi"/>
+        </w:rPr>
         <w:t xml:space="preserve"> designed two tables (listed below) for the database which will store building and meeting room data</w:t>
       </w:r>
     </w:p>
@@ -10326,8 +10601,6 @@
       </w:r>
     </w:p>
     <w:p/>
-    <w:p/>
-    <w:p/>
     <w:p>
       <w:pPr>
         <w:pStyle w:val="Heading2"/>
@@ -10336,7 +10609,7 @@
         </w:rPr>
       </w:pPr>
       <w:bookmarkStart w:id="33" w:name="_Toc441598423"/>
-      <w:bookmarkStart w:id="34" w:name="_Toc469261613"/>
+      <w:bookmarkStart w:id="34" w:name="_Toc469264567"/>
       <w:r>
         <w:rPr>
           <w:lang w:val="en-IE"/>
@@ -10391,7 +10664,19 @@
         </w:numPr>
       </w:pPr>
       <w:r>
-        <w:t>User needs to an active internet connection to use the application and will require to register, thus allowing user to login to the app and use all the features of the application.</w:t>
+        <w:t xml:space="preserve">User needs to </w:t>
+      </w:r>
+      <w:r>
+        <w:t xml:space="preserve">have </w:t>
+      </w:r>
+      <w:r>
+        <w:t xml:space="preserve">an active internet connection to use the application and will require to register, thus allowing user to login to the app and use all the </w:t>
+      </w:r>
+      <w:r>
+        <w:t xml:space="preserve">advanced </w:t>
+      </w:r>
+      <w:r>
+        <w:t>features of the application.</w:t>
       </w:r>
     </w:p>
     <w:p/>
@@ -10403,7 +10688,7 @@
         </w:rPr>
       </w:pPr>
       <w:bookmarkStart w:id="35" w:name="_Toc441598424"/>
-      <w:bookmarkStart w:id="36" w:name="_Toc469261614"/>
+      <w:bookmarkStart w:id="36" w:name="_Toc469264568"/>
       <w:r>
         <w:rPr>
           <w:lang w:val="en-IE"/>
@@ -10442,7 +10727,19 @@
         <w:rPr>
           <w:rFonts w:asciiTheme="minorHAnsi" w:hAnsiTheme="minorHAnsi"/>
         </w:rPr>
-        <w:t xml:space="preserve"> and requires</w:t>
+        <w:t xml:space="preserve"> </w:t>
+      </w:r>
+      <w:r>
+        <w:rPr>
+          <w:rFonts w:asciiTheme="minorHAnsi" w:hAnsiTheme="minorHAnsi"/>
+        </w:rPr>
+        <w:t xml:space="preserve">and SQL </w:t>
+      </w:r>
+      <w:r>
+        <w:rPr>
+          <w:rFonts w:asciiTheme="minorHAnsi" w:hAnsiTheme="minorHAnsi"/>
+        </w:rPr>
+        <w:t>and requires</w:t>
       </w:r>
       <w:r>
         <w:rPr>
@@ -10523,7 +10820,7 @@
         </w:rPr>
       </w:pPr>
       <w:bookmarkStart w:id="37" w:name="_Toc441598425"/>
-      <w:bookmarkStart w:id="38" w:name="_Toc469261615"/>
+      <w:bookmarkStart w:id="38" w:name="_Toc469264569"/>
       <w:r>
         <w:rPr>
           <w:lang w:val="en-IE"/>
@@ -10606,12 +10903,13 @@
         </w:rPr>
       </w:pPr>
       <w:bookmarkStart w:id="39" w:name="_Toc441598426"/>
-      <w:bookmarkStart w:id="40" w:name="_Toc469261616"/>
+      <w:bookmarkStart w:id="40" w:name="_Toc469264570"/>
       <w:r>
         <w:rPr>
           <w:rFonts w:asciiTheme="minorHAnsi" w:hAnsiTheme="minorHAnsi"/>
           <w:lang w:val="en-IE"/>
         </w:rPr>
+        <w:lastRenderedPageBreak/>
         <w:t>Design and Architecture</w:t>
       </w:r>
       <w:bookmarkEnd w:id="39"/>
@@ -10761,20 +11059,38 @@
         <w:rPr>
           <w:rFonts w:asciiTheme="minorHAnsi" w:hAnsiTheme="minorHAnsi" w:cs="Arial"/>
         </w:rPr>
-        <w:t>This is the architecture the client connects the web service through URLRequest and the service exposes the data from the database after authentication.</w:t>
-      </w:r>
-    </w:p>
-    <w:p>
-      <w:pPr>
+        <w:t xml:space="preserve">This is the architecture </w:t>
+      </w:r>
+      <w:r>
         <w:rPr>
           <w:rFonts w:asciiTheme="minorHAnsi" w:hAnsiTheme="minorHAnsi" w:cs="Arial"/>
         </w:rPr>
-      </w:pPr>
+        <w:t xml:space="preserve">of the system it shows </w:t>
+      </w:r>
       <w:r>
         <w:rPr>
           <w:rFonts w:asciiTheme="minorHAnsi" w:hAnsiTheme="minorHAnsi" w:cs="Arial"/>
         </w:rPr>
+        <w:t>the client connects the web service through URLRequest and the service exposes the data from the database after authentication.</w:t>
+      </w:r>
+    </w:p>
+    <w:p>
+      <w:pPr>
+        <w:rPr>
+          <w:rFonts w:asciiTheme="minorHAnsi" w:hAnsiTheme="minorHAnsi" w:cs="Arial"/>
+        </w:rPr>
+      </w:pPr>
+      <w:r>
+        <w:rPr>
+          <w:rFonts w:asciiTheme="minorHAnsi" w:hAnsiTheme="minorHAnsi" w:cs="Arial"/>
+        </w:rPr>
         <w:t>The Web service requires authentication to connect with client and expose JSON data and is authenticated through URLRequest.</w:t>
+      </w:r>
+      <w:r>
+        <w:rPr>
+          <w:rFonts w:asciiTheme="minorHAnsi" w:hAnsiTheme="minorHAnsi" w:cs="Arial"/>
+        </w:rPr>
+        <w:t>For example -</w:t>
       </w:r>
     </w:p>
     <w:p>
@@ -11370,7 +11686,6 @@
           <w:shd w:val="clear" w:color="auto" w:fill="EFF0F1"/>
           <w:lang w:val="en-GB" w:eastAsia="en-GB"/>
         </w:rPr>
-        <w:lastRenderedPageBreak/>
         <w:t>let</w:t>
       </w:r>
       <w:r>
@@ -11525,6 +11840,7 @@
           <w:shd w:val="clear" w:color="auto" w:fill="EFF0F1"/>
           <w:lang w:val="en-GB" w:eastAsia="en-GB"/>
         </w:rPr>
+        <w:lastRenderedPageBreak/>
         <w:t>var</w:t>
       </w:r>
       <w:r>
@@ -11921,7 +12237,7 @@
         </w:rPr>
       </w:pPr>
       <w:bookmarkStart w:id="41" w:name="_Toc441598427"/>
-      <w:bookmarkStart w:id="42" w:name="_Toc469261617"/>
+      <w:bookmarkStart w:id="42" w:name="_Toc469264571"/>
       <w:r>
         <w:rPr>
           <w:rFonts w:asciiTheme="minorHAnsi" w:hAnsiTheme="minorHAnsi"/>
@@ -11933,13 +12249,28 @@
       <w:bookmarkEnd w:id="42"/>
     </w:p>
     <w:p>
-      <w:r>
+      <w:pPr>
+        <w:spacing w:line="240" w:lineRule="auto"/>
+        <w:rPr>
+          <w:rFonts w:asciiTheme="minorHAnsi" w:hAnsiTheme="minorHAnsi"/>
+        </w:rPr>
+      </w:pPr>
+      <w:r>
+        <w:rPr>
+          <w:rFonts w:asciiTheme="minorHAnsi" w:hAnsiTheme="minorHAnsi"/>
+        </w:rPr>
         <w:t xml:space="preserve">Implementation is still work in progress. Below </w:t>
       </w:r>
       <w:r>
+        <w:rPr>
+          <w:rFonts w:asciiTheme="minorHAnsi" w:hAnsiTheme="minorHAnsi"/>
+        </w:rPr>
         <w:t>is list of classes used in the implementations of project so far</w:t>
       </w:r>
       <w:r>
+        <w:rPr>
+          <w:rFonts w:asciiTheme="minorHAnsi" w:hAnsiTheme="minorHAnsi"/>
+        </w:rPr>
         <w:t>.</w:t>
       </w:r>
     </w:p>
@@ -11947,7 +12278,7 @@
       <w:pPr>
         <w:pStyle w:val="Heading3"/>
       </w:pPr>
-      <w:bookmarkStart w:id="43" w:name="_Toc469261618"/>
+      <w:bookmarkStart w:id="43" w:name="_Toc469264572"/>
       <w:r>
         <w:t>Client Side Implementation</w:t>
       </w:r>
@@ -12407,7 +12738,7 @@
           <w:lang w:val="en-GB" w:eastAsia="en-IE"/>
         </w:rPr>
       </w:pPr>
-      <w:bookmarkStart w:id="44" w:name="_Toc469261619"/>
+      <w:bookmarkStart w:id="44" w:name="_Toc469264573"/>
       <w:r>
         <w:rPr>
           <w:lang w:val="en-GB" w:eastAsia="en-IE"/>
@@ -13163,6 +13494,7 @@
     </w:p>
     <w:p>
       <w:pPr>
+        <w:spacing w:line="240" w:lineRule="auto"/>
         <w:rPr>
           <w:rFonts w:asciiTheme="minorHAnsi" w:hAnsiTheme="minorHAnsi"/>
           <w:b/>
@@ -13180,6 +13512,7 @@
     </w:p>
     <w:p>
       <w:pPr>
+        <w:spacing w:line="240" w:lineRule="auto"/>
         <w:rPr>
           <w:rFonts w:asciiTheme="minorHAnsi" w:hAnsiTheme="minorHAnsi"/>
           <w:b/>
@@ -13192,7 +13525,7 @@
           <w:b/>
           <w:color w:val="000000" w:themeColor="text1"/>
         </w:rPr>
-        <w:t xml:space="preserve">Insert </w:t>
+        <w:t>Insert into building values(1, 'NCI</w:t>
       </w:r>
       <w:r>
         <w:rPr>
@@ -13200,7 +13533,7 @@
           <w:b/>
           <w:color w:val="000000" w:themeColor="text1"/>
         </w:rPr>
-        <w:t>into building values(1, '</w:t>
+        <w:t>', 3, new ST_POLYGON('Polygon((33.294974 -2.426631, 53.294847 -6.426419, 73.294289 -6.426888, 1</w:t>
       </w:r>
       <w:r>
         <w:rPr>
@@ -13208,7 +13541,7 @@
           <w:b/>
           <w:color w:val="000000" w:themeColor="text1"/>
         </w:rPr>
-        <w:t>NCI</w:t>
+        <w:t>3.294326 -6.</w:t>
       </w:r>
       <w:r>
         <w:rPr>
@@ -13216,7 +13549,7 @@
           <w:b/>
           <w:color w:val="000000" w:themeColor="text1"/>
         </w:rPr>
-        <w:t>', 3, new ST_POLYGON('Polygon((33.294974 -2.426631, 53.294847 -6.426419, 73.294289 -6.426888, 1</w:t>
+        <w:t>427194, 4</w:t>
       </w:r>
       <w:r>
         <w:rPr>
@@ -13224,27 +13557,30 @@
           <w:b/>
           <w:color w:val="000000" w:themeColor="text1"/>
         </w:rPr>
-        <w:t>3.294326 -6.</w:t>
-      </w:r>
-      <w:r>
+        <w:t>3.294974 -6.426631))'), 'Dublin', 'Ireland', CURDATE())</w:t>
+      </w:r>
+    </w:p>
+    <w:p>
+      <w:pPr>
+        <w:spacing w:line="240" w:lineRule="auto"/>
         <w:rPr>
           <w:rFonts w:asciiTheme="minorHAnsi" w:hAnsiTheme="minorHAnsi"/>
           <w:b/>
           <w:color w:val="000000" w:themeColor="text1"/>
         </w:rPr>
-        <w:t>427194, 4</w:t>
-      </w:r>
+      </w:pPr>
       <w:r>
         <w:rPr>
           <w:rFonts w:asciiTheme="minorHAnsi" w:hAnsiTheme="minorHAnsi"/>
           <w:b/>
           <w:color w:val="000000" w:themeColor="text1"/>
         </w:rPr>
-        <w:t>3.294974 -6.426631))'), 'Dublin', 'Ireland', CURDATE())</w:t>
-      </w:r>
-    </w:p>
-    <w:p>
-      <w:pPr>
+        <w:t>INSERT statement for Adding Meeting rooms</w:t>
+      </w:r>
+    </w:p>
+    <w:p>
+      <w:pPr>
+        <w:spacing w:line="240" w:lineRule="auto"/>
         <w:rPr>
           <w:rFonts w:asciiTheme="minorHAnsi" w:hAnsiTheme="minorHAnsi"/>
           <w:b/>
@@ -13257,64 +13593,23 @@
           <w:b/>
           <w:color w:val="000000" w:themeColor="text1"/>
         </w:rPr>
-        <w:t>INSERT statement for Adding Meeting rooms</w:t>
-      </w:r>
-    </w:p>
-    <w:p>
-      <w:pPr>
+        <w:t>insert into MeetingRooms values(1, 1,'SCR1</w:t>
+      </w:r>
+      <w:r>
         <w:rPr>
           <w:rFonts w:asciiTheme="minorHAnsi" w:hAnsiTheme="minorHAnsi"/>
           <w:b/>
           <w:color w:val="000000" w:themeColor="text1"/>
         </w:rPr>
-      </w:pPr>
+        <w:t>', 2, new ST_Point('Point(83.294846 -4</w:t>
+      </w:r>
       <w:r>
         <w:rPr>
           <w:rFonts w:asciiTheme="minorHAnsi" w:hAnsiTheme="minorHAnsi"/>
           <w:b/>
           <w:color w:val="000000" w:themeColor="text1"/>
         </w:rPr>
-        <w:t>insert into</w:t>
-      </w:r>
-      <w:r>
-        <w:rPr>
-          <w:rFonts w:asciiTheme="minorHAnsi" w:hAnsiTheme="minorHAnsi"/>
-          <w:b/>
-          <w:color w:val="000000" w:themeColor="text1"/>
-        </w:rPr>
-        <w:t xml:space="preserve"> MeetingRooms values(1, 1,'SCR1</w:t>
-      </w:r>
-      <w:r>
-        <w:rPr>
-          <w:rFonts w:asciiTheme="minorHAnsi" w:hAnsiTheme="minorHAnsi"/>
-          <w:b/>
-          <w:color w:val="000000" w:themeColor="text1"/>
-        </w:rPr>
-        <w:t>', 2, new ST_Point('Point(83.294846 -4</w:t>
-      </w:r>
-      <w:r>
-        <w:rPr>
-          <w:rFonts w:asciiTheme="minorHAnsi" w:hAnsiTheme="minorHAnsi"/>
-          <w:b/>
-          <w:color w:val="000000" w:themeColor="text1"/>
-        </w:rPr>
-        <w:t>.426421)'), '</w:t>
-      </w:r>
-      <w:r>
-        <w:rPr>
-          <w:rFonts w:asciiTheme="minorHAnsi" w:hAnsiTheme="minorHAnsi"/>
-          <w:b/>
-          <w:color w:val="000000" w:themeColor="text1"/>
-        </w:rPr>
-        <w:t xml:space="preserve">This room is located on first floor </w:t>
-      </w:r>
-      <w:r>
-        <w:rPr>
-          <w:rFonts w:asciiTheme="minorHAnsi" w:hAnsiTheme="minorHAnsi"/>
-          <w:b/>
-          <w:color w:val="000000" w:themeColor="text1"/>
-        </w:rPr>
-        <w:t>of the building', Curdate())</w:t>
+        <w:t>.426421)'), 'This room is located on first floor of the building', Curdate())</w:t>
       </w:r>
     </w:p>
     <w:p>
@@ -13338,7 +13633,7 @@
       </w:pPr>
       <w:bookmarkStart w:id="45" w:name="_Toc441598429"/>
       <w:bookmarkStart w:id="46" w:name="_Toc441598428"/>
-      <w:bookmarkStart w:id="47" w:name="_Toc469261620"/>
+      <w:bookmarkStart w:id="47" w:name="_Toc469264574"/>
       <w:r>
         <w:rPr>
           <w:rFonts w:asciiTheme="minorHAnsi" w:hAnsiTheme="minorHAnsi"/>
@@ -13888,7 +14183,7 @@
           <w:lang w:val="en-IE"/>
         </w:rPr>
       </w:pPr>
-      <w:bookmarkStart w:id="48" w:name="_Toc469261621"/>
+      <w:bookmarkStart w:id="48" w:name="_Toc469264575"/>
       <w:r>
         <w:rPr>
           <w:rFonts w:asciiTheme="minorHAnsi" w:hAnsiTheme="minorHAnsi"/>
@@ -13902,7 +14197,13 @@
     </w:p>
     <w:p>
       <w:r>
-        <w:t>To ensure quality software is produced system and unit testing will be done. Right now the application is in implementation stage and small unit test are already been done.</w:t>
+        <w:t>To ensure quality software is produced system and unit testing will be done. Right now the application is in implementation stage and small unit test are already been done</w:t>
+      </w:r>
+      <w:r>
+        <w:t xml:space="preserve"> running on code</w:t>
+      </w:r>
+      <w:r>
+        <w:t>.</w:t>
       </w:r>
     </w:p>
     <w:p>
@@ -13968,7 +14269,7 @@
         </w:rPr>
       </w:pPr>
       <w:bookmarkStart w:id="49" w:name="_Toc441598430"/>
-      <w:bookmarkStart w:id="50" w:name="_Toc469261622"/>
+      <w:bookmarkStart w:id="50" w:name="_Toc469264576"/>
       <w:r>
         <w:rPr>
           <w:rFonts w:asciiTheme="minorHAnsi" w:hAnsiTheme="minorHAnsi"/>
@@ -14344,7 +14645,7 @@
         </w:rPr>
       </w:pPr>
       <w:bookmarkStart w:id="51" w:name="_Toc441598432"/>
-      <w:bookmarkStart w:id="52" w:name="_Toc469261623"/>
+      <w:bookmarkStart w:id="52" w:name="_Toc469264577"/>
       <w:r>
         <w:rPr>
           <w:rFonts w:asciiTheme="minorHAnsi" w:hAnsiTheme="minorHAnsi"/>
@@ -14391,7 +14692,19 @@
         <w:rPr>
           <w:rFonts w:asciiTheme="minorHAnsi" w:hAnsiTheme="minorHAnsi"/>
         </w:rPr>
-        <w:t xml:space="preserve">The project has high potential and good commercial values when done well. </w:t>
+        <w:t>The project has high pote</w:t>
+      </w:r>
+      <w:r>
+        <w:rPr>
+          <w:rFonts w:asciiTheme="minorHAnsi" w:hAnsiTheme="minorHAnsi"/>
+        </w:rPr>
+        <w:t>ntial and good commercial value</w:t>
+      </w:r>
+      <w:r>
+        <w:rPr>
+          <w:rFonts w:asciiTheme="minorHAnsi" w:hAnsiTheme="minorHAnsi"/>
+        </w:rPr>
+        <w:t xml:space="preserve"> when done well. </w:t>
       </w:r>
     </w:p>
     <w:p>
@@ -14403,7 +14716,7 @@
         </w:rPr>
       </w:pPr>
       <w:bookmarkStart w:id="53" w:name="_Toc441598433"/>
-      <w:bookmarkStart w:id="54" w:name="_Toc469261624"/>
+      <w:bookmarkStart w:id="54" w:name="_Toc469264578"/>
       <w:r>
         <w:rPr>
           <w:rFonts w:asciiTheme="minorHAnsi" w:hAnsiTheme="minorHAnsi"/>
@@ -14494,7 +14807,7 @@
         </w:rPr>
       </w:pPr>
       <w:bookmarkStart w:id="55" w:name="_Toc441598434"/>
-      <w:bookmarkStart w:id="56" w:name="_Toc469261625"/>
+      <w:bookmarkStart w:id="56" w:name="_Toc469264579"/>
       <w:r>
         <w:rPr>
           <w:rFonts w:asciiTheme="minorHAnsi" w:hAnsiTheme="minorHAnsi"/>
@@ -14663,7 +14976,7 @@
         </w:rPr>
       </w:pPr>
       <w:bookmarkStart w:id="57" w:name="_Toc441598435"/>
-      <w:bookmarkStart w:id="58" w:name="_Toc469261626"/>
+      <w:bookmarkStart w:id="58" w:name="_Toc469264580"/>
       <w:r>
         <w:rPr>
           <w:rFonts w:asciiTheme="minorHAnsi" w:hAnsiTheme="minorHAnsi"/>
@@ -14684,7 +14997,7 @@
         </w:rPr>
       </w:pPr>
       <w:bookmarkStart w:id="59" w:name="_Toc441598436"/>
-      <w:bookmarkStart w:id="60" w:name="_Toc469261627"/>
+      <w:bookmarkStart w:id="60" w:name="_Toc469264581"/>
       <w:r>
         <w:rPr>
           <w:rFonts w:asciiTheme="minorHAnsi" w:hAnsiTheme="minorHAnsi"/>
@@ -14700,7 +15013,7 @@
         <w:pStyle w:val="Heading3"/>
         <w:spacing w:line="240" w:lineRule="auto"/>
       </w:pPr>
-      <w:bookmarkStart w:id="61" w:name="_Toc469261628"/>
+      <w:bookmarkStart w:id="61" w:name="_Toc469264582"/>
       <w:r>
         <w:t>Objective</w:t>
       </w:r>
@@ -14910,7 +15223,7 @@
         <w:pStyle w:val="Heading3"/>
         <w:spacing w:line="240" w:lineRule="auto"/>
       </w:pPr>
-      <w:bookmarkStart w:id="62" w:name="_Toc469261629"/>
+      <w:bookmarkStart w:id="62" w:name="_Toc469264583"/>
       <w:r>
         <w:lastRenderedPageBreak/>
         <w:t>Background</w:t>
@@ -15006,7 +15319,7 @@
         <w:pStyle w:val="Heading3"/>
         <w:spacing w:line="240" w:lineRule="auto"/>
       </w:pPr>
-      <w:bookmarkStart w:id="63" w:name="_Toc469261630"/>
+      <w:bookmarkStart w:id="63" w:name="_Toc469264584"/>
       <w:r>
         <w:t>Technical Approach</w:t>
       </w:r>
@@ -15632,7 +15945,7 @@
         <w:pStyle w:val="Heading3"/>
         <w:spacing w:line="240" w:lineRule="auto"/>
       </w:pPr>
-      <w:bookmarkStart w:id="64" w:name="_Toc469261631"/>
+      <w:bookmarkStart w:id="64" w:name="_Toc469264585"/>
       <w:r>
         <w:t>Special resources required</w:t>
       </w:r>
@@ -15668,7 +15981,7 @@
         <w:pStyle w:val="Heading3"/>
         <w:spacing w:line="240" w:lineRule="auto"/>
       </w:pPr>
-      <w:bookmarkStart w:id="65" w:name="_Toc469261632"/>
+      <w:bookmarkStart w:id="65" w:name="_Toc469264586"/>
       <w:r>
         <w:t>Gantt Chart</w:t>
       </w:r>
@@ -15744,7 +16057,7 @@
         <w:pStyle w:val="Heading3"/>
         <w:spacing w:line="240" w:lineRule="auto"/>
       </w:pPr>
-      <w:bookmarkStart w:id="66" w:name="_Toc469261633"/>
+      <w:bookmarkStart w:id="66" w:name="_Toc469264587"/>
       <w:r>
         <w:t>Technical Details</w:t>
       </w:r>
@@ -16082,7 +16395,7 @@
         <w:pStyle w:val="Heading3"/>
         <w:spacing w:line="240" w:lineRule="auto"/>
       </w:pPr>
-      <w:bookmarkStart w:id="67" w:name="_Toc469261634"/>
+      <w:bookmarkStart w:id="67" w:name="_Toc469264588"/>
       <w:r>
         <w:t>Evaluation</w:t>
       </w:r>
@@ -16226,7 +16539,7 @@
         <w:pStyle w:val="Heading3"/>
         <w:spacing w:line="240" w:lineRule="auto"/>
       </w:pPr>
-      <w:bookmarkStart w:id="68" w:name="_Toc469261635"/>
+      <w:bookmarkStart w:id="68" w:name="_Toc469264589"/>
       <w:r>
         <w:t>Proposed Supervisor</w:t>
       </w:r>
@@ -16255,7 +16568,7 @@
         </w:rPr>
       </w:pPr>
       <w:bookmarkStart w:id="69" w:name="_Toc441598437"/>
-      <w:bookmarkStart w:id="70" w:name="_Toc469261636"/>
+      <w:bookmarkStart w:id="70" w:name="_Toc469264590"/>
       <w:r>
         <w:rPr>
           <w:rFonts w:asciiTheme="minorHAnsi" w:hAnsiTheme="minorHAnsi"/>
@@ -16376,7 +16689,7 @@
         </w:rPr>
       </w:pPr>
       <w:bookmarkStart w:id="71" w:name="_Toc441598438"/>
-      <w:bookmarkStart w:id="72" w:name="_Toc469261637"/>
+      <w:bookmarkStart w:id="72" w:name="_Toc469264591"/>
       <w:r>
         <w:rPr>
           <w:lang w:val="en-IE"/>
@@ -16391,7 +16704,7 @@
         <w:spacing w:line="240" w:lineRule="auto"/>
       </w:pPr>
       <w:bookmarkStart w:id="73" w:name="_Toc469166288"/>
-      <w:bookmarkStart w:id="74" w:name="_Toc469261638"/>
+      <w:bookmarkStart w:id="74" w:name="_Toc469264592"/>
       <w:r>
         <w:t>Introduction</w:t>
       </w:r>
@@ -17064,7 +17377,7 @@
         <w:spacing w:line="240" w:lineRule="auto"/>
       </w:pPr>
       <w:bookmarkStart w:id="78" w:name="_Toc469166292"/>
-      <w:bookmarkStart w:id="79" w:name="_Toc469261639"/>
+      <w:bookmarkStart w:id="79" w:name="_Toc469264593"/>
       <w:r>
         <w:t>User Requirements Definition</w:t>
       </w:r>
@@ -17287,7 +17600,7 @@
         <w:spacing w:line="240" w:lineRule="auto"/>
       </w:pPr>
       <w:bookmarkStart w:id="80" w:name="_Toc469166293"/>
-      <w:bookmarkStart w:id="81" w:name="_Toc469261640"/>
+      <w:bookmarkStart w:id="81" w:name="_Toc469264594"/>
       <w:r>
         <w:t>Design Thinking for User Requirements Definition</w:t>
       </w:r>
@@ -17419,7 +17732,7 @@
         <w:spacing w:line="240" w:lineRule="auto"/>
       </w:pPr>
       <w:bookmarkStart w:id="82" w:name="_Toc469166294"/>
-      <w:bookmarkStart w:id="83" w:name="_Toc469261641"/>
+      <w:bookmarkStart w:id="83" w:name="_Toc469264595"/>
       <w:r>
         <w:t>Requirements Specification</w:t>
       </w:r>
@@ -20303,7 +20616,7 @@
       </w:pPr>
       <w:bookmarkStart w:id="104" w:name="_Toc239580633"/>
       <w:bookmarkStart w:id="105" w:name="_Toc469166315"/>
-      <w:bookmarkStart w:id="106" w:name="_Toc469261642"/>
+      <w:bookmarkStart w:id="106" w:name="_Toc469264596"/>
       <w:r>
         <w:t>Interface requirements</w:t>
       </w:r>
@@ -21089,7 +21402,7 @@
         <w:pStyle w:val="Heading3"/>
       </w:pPr>
       <w:bookmarkStart w:id="110" w:name="_Toc469166319"/>
-      <w:bookmarkStart w:id="111" w:name="_Toc469261643"/>
+      <w:bookmarkStart w:id="111" w:name="_Toc469264597"/>
       <w:r>
         <w:t>System Architecture</w:t>
       </w:r>
@@ -21233,7 +21546,7 @@
         <w:pStyle w:val="Heading3"/>
       </w:pPr>
       <w:bookmarkStart w:id="112" w:name="_Toc469166320"/>
-      <w:bookmarkStart w:id="113" w:name="_Toc469261644"/>
+      <w:bookmarkStart w:id="113" w:name="_Toc469264598"/>
       <w:r>
         <w:t>System Evolution</w:t>
       </w:r>
@@ -21278,7 +21591,7 @@
           <w:lang w:val="en-IE"/>
         </w:rPr>
       </w:pPr>
-      <w:bookmarkStart w:id="114" w:name="_Toc469261645"/>
+      <w:bookmarkStart w:id="114" w:name="_Toc469264599"/>
       <w:r>
         <w:rPr>
           <w:rFonts w:asciiTheme="minorHAnsi" w:hAnsiTheme="minorHAnsi"/>
@@ -21308,7 +21621,7 @@
       <w:pPr>
         <w:pStyle w:val="Heading3"/>
       </w:pPr>
-      <w:bookmarkStart w:id="115" w:name="_Toc469261646"/>
+      <w:bookmarkStart w:id="115" w:name="_Toc469264600"/>
       <w:r>
         <w:t>Reflective Journal 1</w:t>
       </w:r>
@@ -22127,7 +22440,7 @@
         <w:pStyle w:val="Heading3"/>
         <w:spacing w:line="240" w:lineRule="auto"/>
       </w:pPr>
-      <w:bookmarkStart w:id="116" w:name="_Toc469261647"/>
+      <w:bookmarkStart w:id="116" w:name="_Toc469264601"/>
       <w:r>
         <w:t>Reflective Journal 2</w:t>
       </w:r>
@@ -22787,7 +23100,7 @@
           <w:szCs w:val="24"/>
         </w:rPr>
       </w:pPr>
-      <w:bookmarkStart w:id="117" w:name="_Toc469261648"/>
+      <w:bookmarkStart w:id="117" w:name="_Toc469264602"/>
       <w:r>
         <w:rPr>
           <w:sz w:val="24"/>
@@ -27230,7 +27543,7 @@
 </file>
 
 <file path=customXml/itemProps1.xml><?xml version="1.0" encoding="utf-8"?>
-<ds:datastoreItem xmlns:ds="http://schemas.openxmlformats.org/officeDocument/2006/customXml" ds:itemID="{D44B0A3C-F21E-A649-9F0A-A7E3D74AB56A}">
+<ds:datastoreItem xmlns:ds="http://schemas.openxmlformats.org/officeDocument/2006/customXml" ds:itemID="{6B2F18EC-8D3F-0248-A1F6-8E43B698C329}">
   <ds:schemaRefs>
     <ds:schemaRef ds:uri="http://schemas.openxmlformats.org/officeDocument/2006/bibliography"/>
   </ds:schemaRefs>

</xml_diff>